<commit_message>
- pridal jsem titulni stranu a vsechny nalezitosti, ktere to podle LMS ma obsahovat
</commit_message>
<xml_diff>
--- a/seminarni_prace_Chrubasik_Stepan_Hasa.docx
+++ b/seminarni_prace_Chrubasik_Stepan_Hasa.docx
@@ -3,17 +3,2576 @@
 <w:document xmlns:wpc="http://schemas.microsoft.com/office/word/2010/wordprocessingCanvas" xmlns:cx="http://schemas.microsoft.com/office/drawing/2014/chartex" xmlns:cx1="http://schemas.microsoft.com/office/drawing/2015/9/8/chartex" xmlns:cx2="http://schemas.microsoft.com/office/drawing/2015/10/21/chartex" xmlns:cx3="http://schemas.microsoft.com/office/drawing/2016/5/9/chartex" xmlns:cx4="http://schemas.microsoft.com/office/drawing/2016/5/10/chartex" xmlns:cx5="http://schemas.microsoft.com/office/drawing/2016/5/11/chartex" xmlns:cx6="http://schemas.microsoft.com/office/drawing/2016/5/12/chartex" xmlns:cx7="http://schemas.microsoft.com/office/drawing/2016/5/13/chartex" xmlns:cx8="http://schemas.microsoft.com/office/drawing/2016/5/14/chartex" xmlns:mc="http://schemas.openxmlformats.org/markup-compatibility/2006" xmlns:aink="http://schemas.microsoft.com/office/drawing/2016/ink" xmlns:am3d="http://schemas.microsoft.com/office/drawing/2017/model3d" xmlns:o="urn:schemas-microsoft-com:office:office" xmlns:r="http://schemas.openxmlformats.org/officeDocument/2006/relationships" xmlns:m="http://schemas.openxmlformats.org/officeDocument/2006/math" xmlns:v="urn:schemas-microsoft-com:vml" xmlns:wp14="http://schemas.microsoft.com/office/word/2010/wordprocessingDrawing" xmlns:wp="http://schemas.openxmlformats.org/drawingml/2006/wordprocessingDrawing" xmlns:w10="urn:schemas-microsoft-com:office:word" xmlns:w="http://schemas.openxmlformats.org/wordprocessingml/2006/main" xmlns:w14="http://schemas.microsoft.com/office/word/2010/wordml" xmlns:w15="http://schemas.microsoft.com/office/word/2012/wordml" xmlns:w16cid="http://schemas.microsoft.com/office/word/2016/wordml/cid" xmlns:w16se="http://schemas.microsoft.com/office/word/2015/wordml/symex" xmlns:wpg="http://schemas.microsoft.com/office/word/2010/wordprocessingGroup" xmlns:wpi="http://schemas.microsoft.com/office/word/2010/wordprocessingInk" xmlns:wne="http://schemas.microsoft.com/office/word/2006/wordml" xmlns:wps="http://schemas.microsoft.com/office/word/2010/wordprocessingShape" mc:Ignorable="w14 w15 w16se w16cid wp14">
   <w:body>
     <w:p>
+      <w:pPr>
+        <w:spacing w:after="0" w:line="276" w:lineRule="auto"/>
+        <w:ind w:left="0" w:firstLine="0"/>
+        <w:jc w:val="center"/>
+        <w:rPr>
+          <w:rFonts w:cs="Arial"/>
+          <w:sz w:val="28"/>
+        </w:rPr>
+      </w:pPr>
+      <w:r>
+        <w:rPr>
+          <w:rFonts w:cs="Arial"/>
+          <w:sz w:val="28"/>
+        </w:rPr>
+        <w:t>VYSOKÁ ŠKOLA BÁŇSKÁ</w:t>
+      </w:r>
+      <w:r>
+        <w:rPr>
+          <w:rFonts w:cs="Arial"/>
+          <w:sz w:val="28"/>
+        </w:rPr>
+        <w:t xml:space="preserve"> </w:t>
+      </w:r>
+      <w:r>
+        <w:rPr>
+          <w:rFonts w:cs="Arial"/>
+          <w:sz w:val="28"/>
+        </w:rPr>
+        <w:t>– TECHNICKÁ UNIVERZITA OSTRAVA EKONOMICKÁ FAKULTA</w:t>
+      </w:r>
+    </w:p>
+    <w:p>
+      <w:pPr>
+        <w:spacing w:after="0" w:line="259" w:lineRule="auto"/>
+        <w:ind w:left="0" w:firstLine="0"/>
+        <w:rPr>
+          <w:rFonts w:cs="Arial"/>
+        </w:rPr>
+      </w:pPr>
+    </w:p>
+    <w:p>
+      <w:pPr>
+        <w:spacing w:after="40" w:line="259" w:lineRule="auto"/>
+        <w:ind w:left="55" w:firstLine="0"/>
+        <w:jc w:val="center"/>
+        <w:rPr>
+          <w:rFonts w:cs="Arial"/>
+        </w:rPr>
+      </w:pPr>
+      <w:r>
+        <w:rPr>
+          <w:rFonts w:cs="Arial"/>
+        </w:rPr>
+        <w:t xml:space="preserve"> </w:t>
+      </w:r>
+    </w:p>
+    <w:p>
+      <w:pPr>
+        <w:spacing w:after="223" w:line="259" w:lineRule="auto"/>
+        <w:ind w:left="68" w:firstLine="0"/>
+        <w:jc w:val="center"/>
+        <w:rPr>
+          <w:rFonts w:cs="Arial"/>
+        </w:rPr>
+      </w:pPr>
+    </w:p>
+    <w:p>
+      <w:pPr>
+        <w:spacing w:after="223" w:line="259" w:lineRule="auto"/>
+        <w:ind w:left="68" w:firstLine="0"/>
+        <w:jc w:val="center"/>
+        <w:rPr>
+          <w:rFonts w:cs="Arial"/>
+        </w:rPr>
+      </w:pPr>
+      <w:r>
+        <w:rPr>
+          <w:rFonts w:cs="Arial"/>
+          <w:sz w:val="28"/>
+        </w:rPr>
+        <w:t xml:space="preserve"> </w:t>
+      </w:r>
+    </w:p>
+    <w:p>
+      <w:pPr>
+        <w:spacing w:after="225" w:line="259" w:lineRule="auto"/>
+        <w:ind w:left="68" w:firstLine="0"/>
+        <w:jc w:val="center"/>
+        <w:rPr>
+          <w:rFonts w:cs="Arial"/>
+          <w:sz w:val="28"/>
+        </w:rPr>
+      </w:pPr>
+    </w:p>
+    <w:p>
+      <w:pPr>
+        <w:spacing w:after="225" w:line="259" w:lineRule="auto"/>
+        <w:ind w:left="68" w:firstLine="0"/>
+        <w:jc w:val="center"/>
+        <w:rPr>
+          <w:rFonts w:cs="Arial"/>
+        </w:rPr>
+      </w:pPr>
+      <w:r>
+        <w:rPr>
+          <w:rFonts w:cs="Arial"/>
+          <w:sz w:val="28"/>
+        </w:rPr>
+        <w:t xml:space="preserve"> </w:t>
+      </w:r>
+    </w:p>
+    <w:p>
+      <w:pPr>
+        <w:spacing w:after="112" w:line="259" w:lineRule="auto"/>
+        <w:ind w:left="68" w:firstLine="0"/>
+        <w:jc w:val="center"/>
+        <w:rPr>
+          <w:rFonts w:cs="Arial"/>
+        </w:rPr>
+      </w:pPr>
+      <w:r>
+        <w:rPr>
+          <w:rFonts w:cs="Arial"/>
+          <w:sz w:val="28"/>
+        </w:rPr>
+        <w:t xml:space="preserve"> </w:t>
+      </w:r>
+    </w:p>
+    <w:p>
+      <w:pPr>
+        <w:spacing w:after="158" w:line="259" w:lineRule="auto"/>
+        <w:ind w:left="86" w:firstLine="0"/>
+        <w:jc w:val="center"/>
+        <w:rPr>
+          <w:rFonts w:cs="Arial"/>
+        </w:rPr>
+      </w:pPr>
+      <w:r>
+        <w:rPr>
+          <w:rFonts w:cs="Arial"/>
+          <w:noProof/>
+        </w:rPr>
+        <w:drawing>
+          <wp:inline distT="0" distB="0" distL="0" distR="0" wp14:anchorId="3334A1A5" wp14:editId="0529FB48">
+            <wp:extent cx="5249609" cy="1247775"/>
+            <wp:effectExtent l="0" t="0" r="8255" b="0"/>
+            <wp:docPr id="34" name="Picture 34"/>
+            <wp:cNvGraphicFramePr/>
+            <a:graphic xmlns:a="http://schemas.openxmlformats.org/drawingml/2006/main">
+              <a:graphicData uri="http://schemas.openxmlformats.org/drawingml/2006/picture">
+                <pic:pic xmlns:pic="http://schemas.openxmlformats.org/drawingml/2006/picture">
+                  <pic:nvPicPr>
+                    <pic:cNvPr id="34" name="Picture 34"/>
+                    <pic:cNvPicPr/>
+                  </pic:nvPicPr>
+                  <pic:blipFill>
+                    <a:blip r:embed="rId5">
+                      <a:extLst>
+                        <a:ext uri="{28A0092B-C50C-407E-A947-70E740481C1C}">
+                          <a14:useLocalDpi xmlns:a14="http://schemas.microsoft.com/office/drawing/2010/main" val="0"/>
+                        </a:ext>
+                      </a:extLst>
+                    </a:blip>
+                    <a:stretch>
+                      <a:fillRect/>
+                    </a:stretch>
+                  </pic:blipFill>
+                  <pic:spPr>
+                    <a:xfrm>
+                      <a:off x="0" y="0"/>
+                      <a:ext cx="5292501" cy="1257970"/>
+                    </a:xfrm>
+                    <a:prstGeom prst="rect">
+                      <a:avLst/>
+                    </a:prstGeom>
+                  </pic:spPr>
+                </pic:pic>
+              </a:graphicData>
+            </a:graphic>
+          </wp:inline>
+        </w:drawing>
+      </w:r>
+      <w:r>
+        <w:rPr>
+          <w:rFonts w:cs="Arial"/>
+        </w:rPr>
+        <w:t xml:space="preserve"> </w:t>
+      </w:r>
+    </w:p>
+    <w:p>
+      <w:pPr>
+        <w:spacing w:after="350" w:line="259" w:lineRule="auto"/>
+        <w:ind w:left="55" w:firstLine="0"/>
+        <w:jc w:val="center"/>
+        <w:rPr>
+          <w:rFonts w:cs="Arial"/>
+        </w:rPr>
+      </w:pPr>
+      <w:r>
+        <w:rPr>
+          <w:rFonts w:cs="Arial"/>
+        </w:rPr>
+        <w:t xml:space="preserve"> </w:t>
+      </w:r>
+    </w:p>
+    <w:p>
+      <w:pPr>
+        <w:tabs>
+          <w:tab w:val="left" w:pos="8505"/>
+        </w:tabs>
+        <w:spacing w:after="186" w:line="259" w:lineRule="auto"/>
+        <w:ind w:left="0" w:firstLine="0"/>
+        <w:jc w:val="center"/>
+        <w:rPr>
+          <w:rFonts w:cs="Arial"/>
+        </w:rPr>
+      </w:pPr>
+      <w:r>
+        <w:rPr>
+          <w:rFonts w:eastAsia="Cambria" w:cs="Arial"/>
+          <w:b/>
+          <w:sz w:val="32"/>
+        </w:rPr>
+        <w:t xml:space="preserve">Repositioning Microsoftu </w:t>
+      </w:r>
+    </w:p>
+    <w:p>
+      <w:pPr>
+        <w:spacing w:after="218" w:line="259" w:lineRule="auto"/>
+        <w:ind w:left="17" w:right="4"/>
+        <w:jc w:val="center"/>
+        <w:rPr>
+          <w:rFonts w:cs="Arial"/>
+        </w:rPr>
+      </w:pPr>
+      <w:r>
+        <w:rPr>
+          <w:rFonts w:cs="Arial"/>
+        </w:rPr>
+        <w:t>Seminární práce předmětu Marketing</w:t>
+      </w:r>
+    </w:p>
+    <w:p>
+      <w:pPr>
+        <w:spacing w:after="218" w:line="259" w:lineRule="auto"/>
+        <w:ind w:left="17" w:right="4"/>
+        <w:jc w:val="center"/>
+        <w:rPr>
+          <w:rFonts w:cs="Arial"/>
+        </w:rPr>
+      </w:pPr>
+    </w:p>
+    <w:p>
+      <w:pPr>
+        <w:spacing w:after="218" w:line="259" w:lineRule="auto"/>
+        <w:ind w:left="17" w:right="4"/>
+        <w:jc w:val="center"/>
+        <w:rPr>
+          <w:rFonts w:cs="Arial"/>
+        </w:rPr>
+      </w:pPr>
+    </w:p>
+    <w:p>
+      <w:pPr>
+        <w:spacing w:after="218" w:line="259" w:lineRule="auto"/>
+        <w:ind w:left="17" w:right="4"/>
+        <w:jc w:val="center"/>
+        <w:rPr>
+          <w:rFonts w:cs="Arial"/>
+        </w:rPr>
+      </w:pPr>
+    </w:p>
+    <w:p>
+      <w:pPr>
+        <w:spacing w:after="218" w:line="259" w:lineRule="auto"/>
+        <w:ind w:left="17" w:right="4"/>
+        <w:jc w:val="center"/>
+        <w:rPr>
+          <w:rFonts w:cs="Arial"/>
+        </w:rPr>
+      </w:pPr>
+    </w:p>
+    <w:p>
+      <w:pPr>
+        <w:spacing w:after="218" w:line="259" w:lineRule="auto"/>
+        <w:ind w:left="17" w:right="4"/>
+        <w:jc w:val="center"/>
+        <w:rPr>
+          <w:rFonts w:cs="Arial"/>
+        </w:rPr>
+      </w:pPr>
+    </w:p>
+    <w:p>
+      <w:pPr>
+        <w:spacing w:after="218" w:line="259" w:lineRule="auto"/>
+        <w:ind w:left="55" w:firstLine="0"/>
+        <w:jc w:val="center"/>
+        <w:rPr>
+          <w:rFonts w:cs="Arial"/>
+        </w:rPr>
+      </w:pPr>
+      <w:r>
+        <w:rPr>
+          <w:rFonts w:cs="Arial"/>
+        </w:rPr>
+        <w:t xml:space="preserve"> </w:t>
+      </w:r>
+    </w:p>
+    <w:p>
+      <w:pPr>
+        <w:tabs>
+          <w:tab w:val="center" w:pos="1276"/>
+        </w:tabs>
+        <w:spacing w:after="9" w:line="480" w:lineRule="auto"/>
+        <w:ind w:left="0" w:firstLine="0"/>
+        <w:rPr>
+          <w:rFonts w:cs="Arial"/>
+        </w:rPr>
+      </w:pPr>
+      <w:r>
+        <w:rPr>
+          <w:rFonts w:cs="Arial"/>
+          <w:b/>
+        </w:rPr>
+        <w:t>Zpracovali:</w:t>
+      </w:r>
+      <w:r>
+        <w:rPr>
+          <w:rFonts w:cs="Arial"/>
+        </w:rPr>
+        <w:t xml:space="preserve">  </w:t>
+      </w:r>
+      <w:r>
+        <w:rPr>
+          <w:rFonts w:cs="Arial"/>
+        </w:rPr>
+        <w:tab/>
+      </w:r>
+      <w:r>
+        <w:rPr>
+          <w:rFonts w:cs="Arial"/>
+        </w:rPr>
+        <w:t>Vít Chrubasík</w:t>
+      </w:r>
+      <w:r>
+        <w:rPr>
+          <w:rFonts w:cs="Arial"/>
+        </w:rPr>
+        <w:t xml:space="preserve"> (STU0001), </w:t>
+      </w:r>
+      <w:r>
+        <w:rPr>
+          <w:rFonts w:cs="Arial"/>
+        </w:rPr>
+        <w:t>Marek Štěpán</w:t>
+      </w:r>
+      <w:r>
+        <w:rPr>
+          <w:rFonts w:cs="Arial"/>
+        </w:rPr>
+        <w:t xml:space="preserve"> (STU0002), </w:t>
+      </w:r>
+    </w:p>
+    <w:p>
+      <w:pPr>
+        <w:tabs>
+          <w:tab w:val="center" w:pos="1134"/>
+        </w:tabs>
+        <w:spacing w:after="9" w:line="480" w:lineRule="auto"/>
+        <w:ind w:left="0" w:firstLine="0"/>
+        <w:rPr>
+          <w:rFonts w:cs="Arial"/>
+        </w:rPr>
+      </w:pPr>
+      <w:r>
+        <w:rPr>
+          <w:rFonts w:cs="Arial"/>
+        </w:rPr>
+        <w:tab/>
+      </w:r>
+      <w:r>
+        <w:rPr>
+          <w:rFonts w:cs="Arial"/>
+        </w:rPr>
+        <w:tab/>
+      </w:r>
+      <w:r>
+        <w:rPr>
+          <w:rFonts w:cs="Arial"/>
+        </w:rPr>
+        <w:t>Matěj Haša</w:t>
+      </w:r>
+      <w:r>
+        <w:rPr>
+          <w:rFonts w:cs="Arial"/>
+        </w:rPr>
+        <w:t xml:space="preserve"> (</w:t>
+      </w:r>
+      <w:r>
+        <w:rPr>
+          <w:rFonts w:cs="Arial"/>
+        </w:rPr>
+        <w:t>HAS0075</w:t>
+      </w:r>
+      <w:r>
+        <w:rPr>
+          <w:rFonts w:cs="Arial"/>
+        </w:rPr>
+        <w:t>)</w:t>
+      </w:r>
+    </w:p>
+    <w:p>
+      <w:pPr>
+        <w:tabs>
+          <w:tab w:val="center" w:pos="1276"/>
+        </w:tabs>
+        <w:spacing w:after="0" w:line="480" w:lineRule="auto"/>
+        <w:ind w:left="-15" w:firstLine="0"/>
+        <w:rPr>
+          <w:rFonts w:cs="Arial"/>
+        </w:rPr>
+      </w:pPr>
+      <w:r>
+        <w:rPr>
+          <w:rFonts w:cs="Arial"/>
+          <w:b/>
+        </w:rPr>
+        <w:t>Skupina</w:t>
+      </w:r>
+      <w:r>
+        <w:rPr>
+          <w:rFonts w:cs="Arial"/>
+        </w:rPr>
+        <w:t xml:space="preserve">: </w:t>
+      </w:r>
+      <w:r>
+        <w:rPr>
+          <w:rFonts w:cs="Arial"/>
+        </w:rPr>
+        <w:tab/>
+      </w:r>
+      <w:r>
+        <w:rPr>
+          <w:rFonts w:cs="Arial"/>
+        </w:rPr>
+        <w:tab/>
+        <w:t>EB</w:t>
+      </w:r>
+      <w:r>
+        <w:rPr>
+          <w:rFonts w:cs="Arial"/>
+        </w:rPr>
+        <w:t>2INE</w:t>
+      </w:r>
+      <w:r>
+        <w:rPr>
+          <w:rFonts w:cs="Arial"/>
+        </w:rPr>
+        <w:t>0</w:t>
+      </w:r>
+      <w:r>
+        <w:rPr>
+          <w:rFonts w:cs="Arial"/>
+        </w:rPr>
+        <w:t>1</w:t>
+      </w:r>
+      <w:r>
+        <w:rPr>
+          <w:rFonts w:cs="Arial"/>
+        </w:rPr>
+        <w:tab/>
+      </w:r>
+      <w:r>
+        <w:rPr>
+          <w:rFonts w:cs="Arial"/>
+        </w:rPr>
+        <w:tab/>
+      </w:r>
+      <w:r>
+        <w:rPr>
+          <w:rFonts w:cs="Arial"/>
+        </w:rPr>
+        <w:tab/>
+      </w:r>
+      <w:r>
+        <w:rPr>
+          <w:rFonts w:cs="Arial"/>
+        </w:rPr>
+        <w:tab/>
+      </w:r>
+    </w:p>
+    <w:p>
+      <w:pPr>
+        <w:tabs>
+          <w:tab w:val="center" w:pos="1276"/>
+        </w:tabs>
+        <w:spacing w:after="0" w:line="480" w:lineRule="auto"/>
+        <w:ind w:left="-15" w:firstLine="0"/>
+        <w:rPr>
+          <w:rFonts w:cs="Arial"/>
+          <w:lang w:val="en-US"/>
+        </w:rPr>
+      </w:pPr>
+      <w:r>
+        <w:rPr>
+          <w:rFonts w:cs="Arial"/>
+          <w:b/>
+        </w:rPr>
+        <w:t>Cvičení:</w:t>
+      </w:r>
+      <w:r>
+        <w:rPr>
+          <w:rFonts w:cs="Arial"/>
+          <w:b/>
+        </w:rPr>
+        <w:tab/>
+      </w:r>
+      <w:r>
+        <w:rPr>
+          <w:rFonts w:cs="Arial"/>
+          <w:b/>
+        </w:rPr>
+        <w:tab/>
+      </w:r>
+      <w:r>
+        <w:rPr>
+          <w:rFonts w:cs="Arial"/>
+        </w:rPr>
+        <w:t>Pondělí 12:30</w:t>
+      </w:r>
+    </w:p>
+    <w:p>
+      <w:pPr>
+        <w:tabs>
+          <w:tab w:val="center" w:pos="1276"/>
+        </w:tabs>
+        <w:spacing w:after="0" w:line="480" w:lineRule="auto"/>
+        <w:ind w:left="-15" w:firstLine="0"/>
+        <w:rPr>
+          <w:rFonts w:cs="Arial"/>
+        </w:rPr>
+      </w:pPr>
+      <w:r>
+        <w:rPr>
+          <w:rFonts w:cs="Arial"/>
+          <w:b/>
+        </w:rPr>
+        <w:t>Cvičící</w:t>
+      </w:r>
+      <w:r>
+        <w:rPr>
+          <w:rFonts w:cs="Arial"/>
+        </w:rPr>
+        <w:t xml:space="preserve">: </w:t>
+      </w:r>
+      <w:r>
+        <w:rPr>
+          <w:rFonts w:cs="Arial"/>
+        </w:rPr>
+        <w:tab/>
+      </w:r>
+      <w:r>
+        <w:rPr>
+          <w:rFonts w:cs="Arial"/>
+        </w:rPr>
+        <w:tab/>
+        <w:t>Ing. Petr Lůžek</w:t>
+      </w:r>
+    </w:p>
+    <w:p>
+      <w:pPr>
+        <w:tabs>
+          <w:tab w:val="center" w:pos="1707"/>
+        </w:tabs>
+        <w:spacing w:after="0" w:line="480" w:lineRule="auto"/>
+        <w:ind w:left="-15" w:firstLine="0"/>
+        <w:rPr>
+          <w:rFonts w:cs="Arial"/>
+        </w:rPr>
+      </w:pPr>
+      <w:r>
+        <w:rPr>
+          <w:rFonts w:cs="Arial"/>
+          <w:b/>
+        </w:rPr>
+        <w:t>Datum prezentace</w:t>
+      </w:r>
+      <w:r>
+        <w:rPr>
+          <w:rFonts w:cs="Arial"/>
+        </w:rPr>
+        <w:t xml:space="preserve">: </w:t>
+      </w:r>
+      <w:r>
+        <w:rPr>
+          <w:rFonts w:cs="Arial"/>
+        </w:rPr>
+        <w:tab/>
+        <w:t>1</w:t>
+      </w:r>
+      <w:r>
+        <w:rPr>
+          <w:rFonts w:cs="Arial"/>
+        </w:rPr>
+        <w:t>8</w:t>
+      </w:r>
+      <w:r>
+        <w:rPr>
+          <w:rFonts w:cs="Arial"/>
+        </w:rPr>
+        <w:t xml:space="preserve">. </w:t>
+      </w:r>
+      <w:r>
+        <w:rPr>
+          <w:rFonts w:cs="Arial"/>
+        </w:rPr>
+        <w:t>3</w:t>
+      </w:r>
+      <w:r>
+        <w:rPr>
+          <w:rFonts w:cs="Arial"/>
+        </w:rPr>
+        <w:t xml:space="preserve">. </w:t>
+      </w:r>
+      <w:r>
+        <w:rPr>
+          <w:rFonts w:cs="Arial"/>
+        </w:rPr>
+        <w:t>2019</w:t>
+      </w:r>
+    </w:p>
+    <w:p>
+      <w:pPr>
+        <w:tabs>
+          <w:tab w:val="center" w:pos="1707"/>
+        </w:tabs>
+        <w:spacing w:after="0" w:line="480" w:lineRule="auto"/>
+        <w:ind w:left="-15" w:firstLine="0"/>
+        <w:rPr>
+          <w:rFonts w:cs="Arial"/>
+        </w:rPr>
+      </w:pPr>
+    </w:p>
+    <w:p>
+      <w:pPr>
+        <w:tabs>
+          <w:tab w:val="center" w:pos="1707"/>
+        </w:tabs>
+        <w:spacing w:after="0" w:line="480" w:lineRule="auto"/>
+        <w:ind w:left="-15" w:firstLine="0"/>
+        <w:rPr>
+          <w:rFonts w:cs="Arial"/>
+        </w:rPr>
+      </w:pPr>
+      <w:r>
+        <w:rPr>
+          <w:rFonts w:cs="Arial"/>
+        </w:rPr>
+        <w:lastRenderedPageBreak/>
+        <w:t>Obsah</w:t>
+      </w:r>
+    </w:p>
+    <w:p>
+      <w:pPr>
+        <w:tabs>
+          <w:tab w:val="center" w:pos="1707"/>
+        </w:tabs>
+        <w:spacing w:after="0" w:line="480" w:lineRule="auto"/>
+        <w:ind w:left="-15" w:firstLine="0"/>
+        <w:rPr>
+          <w:rFonts w:cs="Arial"/>
+        </w:rPr>
+      </w:pPr>
+    </w:p>
+    <w:p>
+      <w:pPr>
+        <w:tabs>
+          <w:tab w:val="center" w:pos="1707"/>
+        </w:tabs>
+        <w:spacing w:after="0" w:line="480" w:lineRule="auto"/>
+        <w:ind w:left="-15" w:firstLine="0"/>
+        <w:rPr>
+          <w:rFonts w:cs="Arial"/>
+        </w:rPr>
+      </w:pPr>
+    </w:p>
+    <w:p>
+      <w:pPr>
+        <w:tabs>
+          <w:tab w:val="center" w:pos="1707"/>
+        </w:tabs>
+        <w:spacing w:after="0" w:line="480" w:lineRule="auto"/>
+        <w:ind w:left="-15" w:firstLine="0"/>
+        <w:rPr>
+          <w:rFonts w:cs="Arial"/>
+        </w:rPr>
+      </w:pPr>
+    </w:p>
+    <w:p>
+      <w:pPr>
+        <w:tabs>
+          <w:tab w:val="center" w:pos="1707"/>
+        </w:tabs>
+        <w:spacing w:after="0" w:line="480" w:lineRule="auto"/>
+        <w:ind w:left="-15" w:firstLine="0"/>
+        <w:rPr>
+          <w:rFonts w:cs="Arial"/>
+        </w:rPr>
+      </w:pPr>
+    </w:p>
+    <w:p>
+      <w:pPr>
+        <w:tabs>
+          <w:tab w:val="center" w:pos="1707"/>
+        </w:tabs>
+        <w:spacing w:after="0" w:line="480" w:lineRule="auto"/>
+        <w:ind w:left="-15" w:firstLine="0"/>
+        <w:rPr>
+          <w:rFonts w:cs="Arial"/>
+        </w:rPr>
+      </w:pPr>
+    </w:p>
+    <w:p>
+      <w:pPr>
+        <w:tabs>
+          <w:tab w:val="center" w:pos="1707"/>
+        </w:tabs>
+        <w:spacing w:after="0" w:line="480" w:lineRule="auto"/>
+        <w:ind w:left="-15" w:firstLine="0"/>
+        <w:rPr>
+          <w:rFonts w:cs="Arial"/>
+        </w:rPr>
+      </w:pPr>
+    </w:p>
+    <w:p>
+      <w:pPr>
+        <w:tabs>
+          <w:tab w:val="center" w:pos="1707"/>
+        </w:tabs>
+        <w:spacing w:after="0" w:line="480" w:lineRule="auto"/>
+        <w:ind w:left="-15" w:firstLine="0"/>
+        <w:rPr>
+          <w:rFonts w:cs="Arial"/>
+        </w:rPr>
+      </w:pPr>
+    </w:p>
+    <w:p>
+      <w:pPr>
+        <w:tabs>
+          <w:tab w:val="center" w:pos="1707"/>
+        </w:tabs>
+        <w:spacing w:after="0" w:line="480" w:lineRule="auto"/>
+        <w:ind w:left="-15" w:firstLine="0"/>
+        <w:rPr>
+          <w:rFonts w:cs="Arial"/>
+        </w:rPr>
+      </w:pPr>
+    </w:p>
+    <w:p>
+      <w:pPr>
+        <w:tabs>
+          <w:tab w:val="center" w:pos="1707"/>
+        </w:tabs>
+        <w:spacing w:after="0" w:line="480" w:lineRule="auto"/>
+        <w:ind w:left="-15" w:firstLine="0"/>
+        <w:rPr>
+          <w:rFonts w:cs="Arial"/>
+        </w:rPr>
+      </w:pPr>
+    </w:p>
+    <w:p>
+      <w:pPr>
+        <w:tabs>
+          <w:tab w:val="center" w:pos="1707"/>
+        </w:tabs>
+        <w:spacing w:after="0" w:line="480" w:lineRule="auto"/>
+        <w:ind w:left="-15" w:firstLine="0"/>
+        <w:rPr>
+          <w:rFonts w:cs="Arial"/>
+        </w:rPr>
+      </w:pPr>
+    </w:p>
+    <w:p>
+      <w:pPr>
+        <w:tabs>
+          <w:tab w:val="center" w:pos="1707"/>
+        </w:tabs>
+        <w:spacing w:after="0" w:line="480" w:lineRule="auto"/>
+        <w:ind w:left="-15" w:firstLine="0"/>
+        <w:rPr>
+          <w:rFonts w:cs="Arial"/>
+        </w:rPr>
+      </w:pPr>
+    </w:p>
+    <w:p>
+      <w:pPr>
+        <w:tabs>
+          <w:tab w:val="center" w:pos="1707"/>
+        </w:tabs>
+        <w:spacing w:after="0" w:line="480" w:lineRule="auto"/>
+        <w:ind w:left="-15" w:firstLine="0"/>
+        <w:rPr>
+          <w:rFonts w:cs="Arial"/>
+        </w:rPr>
+      </w:pPr>
+    </w:p>
+    <w:p>
+      <w:pPr>
+        <w:tabs>
+          <w:tab w:val="center" w:pos="1707"/>
+        </w:tabs>
+        <w:spacing w:after="0" w:line="480" w:lineRule="auto"/>
+        <w:ind w:left="-15" w:firstLine="0"/>
+        <w:rPr>
+          <w:rFonts w:cs="Arial"/>
+        </w:rPr>
+      </w:pPr>
+    </w:p>
+    <w:p>
+      <w:pPr>
+        <w:tabs>
+          <w:tab w:val="center" w:pos="1707"/>
+        </w:tabs>
+        <w:spacing w:after="0" w:line="480" w:lineRule="auto"/>
+        <w:ind w:left="-15" w:firstLine="0"/>
+        <w:rPr>
+          <w:rFonts w:cs="Arial"/>
+        </w:rPr>
+      </w:pPr>
+    </w:p>
+    <w:p>
+      <w:pPr>
+        <w:tabs>
+          <w:tab w:val="center" w:pos="1707"/>
+        </w:tabs>
+        <w:spacing w:after="0" w:line="480" w:lineRule="auto"/>
+        <w:ind w:left="-15" w:firstLine="0"/>
+        <w:rPr>
+          <w:rFonts w:cs="Arial"/>
+        </w:rPr>
+      </w:pPr>
+    </w:p>
+    <w:p>
+      <w:pPr>
+        <w:tabs>
+          <w:tab w:val="center" w:pos="1707"/>
+        </w:tabs>
+        <w:spacing w:after="0" w:line="480" w:lineRule="auto"/>
+        <w:ind w:left="-15" w:firstLine="0"/>
+        <w:rPr>
+          <w:rFonts w:cs="Arial"/>
+        </w:rPr>
+      </w:pPr>
+    </w:p>
+    <w:p>
+      <w:pPr>
+        <w:tabs>
+          <w:tab w:val="center" w:pos="1707"/>
+        </w:tabs>
+        <w:spacing w:after="0" w:line="480" w:lineRule="auto"/>
+        <w:ind w:left="-15" w:firstLine="0"/>
+        <w:rPr>
+          <w:rFonts w:cs="Arial"/>
+        </w:rPr>
+      </w:pPr>
+    </w:p>
+    <w:p>
+      <w:pPr>
+        <w:tabs>
+          <w:tab w:val="center" w:pos="1707"/>
+        </w:tabs>
+        <w:spacing w:after="0" w:line="480" w:lineRule="auto"/>
+        <w:ind w:left="-15" w:firstLine="0"/>
+        <w:rPr>
+          <w:rFonts w:cs="Arial"/>
+        </w:rPr>
+      </w:pPr>
+    </w:p>
+    <w:p>
+      <w:pPr>
+        <w:tabs>
+          <w:tab w:val="center" w:pos="1707"/>
+        </w:tabs>
+        <w:spacing w:after="0" w:line="480" w:lineRule="auto"/>
+        <w:ind w:left="-15" w:firstLine="0"/>
+        <w:rPr>
+          <w:rFonts w:cs="Arial"/>
+        </w:rPr>
+      </w:pPr>
+    </w:p>
+    <w:p>
+      <w:pPr>
+        <w:tabs>
+          <w:tab w:val="center" w:pos="1707"/>
+        </w:tabs>
+        <w:spacing w:after="0" w:line="480" w:lineRule="auto"/>
+        <w:ind w:left="-15" w:firstLine="0"/>
+        <w:rPr>
+          <w:rFonts w:cs="Arial"/>
+        </w:rPr>
+      </w:pPr>
+    </w:p>
+    <w:p>
+      <w:pPr>
+        <w:tabs>
+          <w:tab w:val="center" w:pos="1707"/>
+        </w:tabs>
+        <w:spacing w:after="0" w:line="480" w:lineRule="auto"/>
+        <w:ind w:left="-15" w:firstLine="0"/>
+        <w:rPr>
+          <w:rFonts w:cs="Arial"/>
+        </w:rPr>
+      </w:pPr>
+    </w:p>
+    <w:p>
+      <w:pPr>
+        <w:tabs>
+          <w:tab w:val="center" w:pos="1707"/>
+        </w:tabs>
+        <w:spacing w:after="0" w:line="480" w:lineRule="auto"/>
+        <w:ind w:left="-15" w:firstLine="0"/>
+        <w:rPr>
+          <w:rFonts w:cs="Arial"/>
+        </w:rPr>
+      </w:pPr>
+    </w:p>
+    <w:p>
+      <w:pPr>
+        <w:tabs>
+          <w:tab w:val="center" w:pos="1707"/>
+        </w:tabs>
+        <w:spacing w:after="0" w:line="480" w:lineRule="auto"/>
+        <w:ind w:left="-15" w:firstLine="0"/>
+        <w:rPr>
+          <w:rFonts w:cs="Arial"/>
+        </w:rPr>
+      </w:pPr>
+    </w:p>
+    <w:p>
+      <w:pPr>
+        <w:tabs>
+          <w:tab w:val="center" w:pos="1707"/>
+        </w:tabs>
+        <w:spacing w:after="0" w:line="480" w:lineRule="auto"/>
+        <w:ind w:left="-15" w:firstLine="0"/>
+        <w:rPr>
+          <w:rFonts w:cs="Arial"/>
+        </w:rPr>
+      </w:pPr>
+    </w:p>
+    <w:p>
+      <w:pPr>
+        <w:tabs>
+          <w:tab w:val="center" w:pos="1707"/>
+        </w:tabs>
+        <w:spacing w:after="0" w:line="480" w:lineRule="auto"/>
+        <w:ind w:left="-15" w:firstLine="0"/>
+        <w:rPr>
+          <w:rFonts w:cs="Arial"/>
+        </w:rPr>
+      </w:pPr>
+    </w:p>
+    <w:p>
+      <w:pPr>
+        <w:tabs>
+          <w:tab w:val="center" w:pos="1707"/>
+        </w:tabs>
+        <w:spacing w:after="0" w:line="480" w:lineRule="auto"/>
+        <w:ind w:left="-15" w:firstLine="0"/>
+        <w:rPr>
+          <w:rFonts w:cs="Arial"/>
+        </w:rPr>
+      </w:pPr>
+    </w:p>
+    <w:p>
+      <w:pPr>
+        <w:tabs>
+          <w:tab w:val="center" w:pos="1707"/>
+        </w:tabs>
+        <w:spacing w:after="0" w:line="480" w:lineRule="auto"/>
+        <w:ind w:left="-15" w:firstLine="0"/>
+        <w:rPr>
+          <w:rFonts w:cs="Arial"/>
+        </w:rPr>
+      </w:pPr>
+    </w:p>
+    <w:p>
+      <w:pPr>
+        <w:tabs>
+          <w:tab w:val="center" w:pos="1707"/>
+        </w:tabs>
+        <w:spacing w:after="0" w:line="480" w:lineRule="auto"/>
+        <w:ind w:left="-15" w:firstLine="0"/>
+        <w:rPr>
+          <w:rFonts w:cs="Arial"/>
+        </w:rPr>
+      </w:pPr>
+      <w:r>
+        <w:rPr>
+          <w:rFonts w:cs="Arial"/>
+        </w:rPr>
+        <w:lastRenderedPageBreak/>
+        <w:t>Uvod</w:t>
+      </w:r>
+    </w:p>
+    <w:p>
+      <w:pPr>
+        <w:tabs>
+          <w:tab w:val="center" w:pos="1707"/>
+        </w:tabs>
+        <w:spacing w:after="0" w:line="480" w:lineRule="auto"/>
+        <w:ind w:left="-15" w:firstLine="0"/>
+        <w:rPr>
+          <w:rFonts w:cs="Arial"/>
+        </w:rPr>
+      </w:pPr>
+    </w:p>
+    <w:p>
+      <w:pPr>
+        <w:tabs>
+          <w:tab w:val="center" w:pos="1707"/>
+        </w:tabs>
+        <w:spacing w:after="0" w:line="480" w:lineRule="auto"/>
+        <w:ind w:left="-15" w:firstLine="0"/>
+        <w:rPr>
+          <w:rFonts w:cs="Arial"/>
+        </w:rPr>
+      </w:pPr>
+    </w:p>
+    <w:p>
+      <w:pPr>
+        <w:tabs>
+          <w:tab w:val="center" w:pos="1707"/>
+        </w:tabs>
+        <w:spacing w:after="0" w:line="480" w:lineRule="auto"/>
+        <w:ind w:left="-15" w:firstLine="0"/>
+        <w:rPr>
+          <w:rFonts w:cs="Arial"/>
+        </w:rPr>
+      </w:pPr>
+    </w:p>
+    <w:p>
+      <w:pPr>
+        <w:tabs>
+          <w:tab w:val="center" w:pos="1707"/>
+        </w:tabs>
+        <w:spacing w:after="0" w:line="480" w:lineRule="auto"/>
+        <w:ind w:left="-15" w:firstLine="0"/>
+        <w:rPr>
+          <w:rFonts w:cs="Arial"/>
+        </w:rPr>
+      </w:pPr>
+    </w:p>
+    <w:p>
+      <w:pPr>
+        <w:tabs>
+          <w:tab w:val="center" w:pos="1707"/>
+        </w:tabs>
+        <w:spacing w:after="0" w:line="480" w:lineRule="auto"/>
+        <w:ind w:left="-15" w:firstLine="0"/>
+        <w:rPr>
+          <w:rFonts w:cs="Arial"/>
+        </w:rPr>
+      </w:pPr>
+    </w:p>
+    <w:p>
+      <w:pPr>
+        <w:tabs>
+          <w:tab w:val="center" w:pos="1707"/>
+        </w:tabs>
+        <w:spacing w:after="0" w:line="480" w:lineRule="auto"/>
+        <w:ind w:left="-15" w:firstLine="0"/>
+        <w:rPr>
+          <w:rFonts w:cs="Arial"/>
+        </w:rPr>
+      </w:pPr>
+    </w:p>
+    <w:p>
+      <w:pPr>
+        <w:tabs>
+          <w:tab w:val="center" w:pos="1707"/>
+        </w:tabs>
+        <w:spacing w:after="0" w:line="480" w:lineRule="auto"/>
+        <w:ind w:left="-15" w:firstLine="0"/>
+        <w:rPr>
+          <w:rFonts w:cs="Arial"/>
+        </w:rPr>
+      </w:pPr>
+    </w:p>
+    <w:p>
+      <w:pPr>
+        <w:tabs>
+          <w:tab w:val="center" w:pos="1707"/>
+        </w:tabs>
+        <w:spacing w:after="0" w:line="480" w:lineRule="auto"/>
+        <w:ind w:left="-15" w:firstLine="0"/>
+        <w:rPr>
+          <w:rFonts w:cs="Arial"/>
+        </w:rPr>
+      </w:pPr>
+    </w:p>
+    <w:p>
+      <w:pPr>
+        <w:tabs>
+          <w:tab w:val="center" w:pos="1707"/>
+        </w:tabs>
+        <w:spacing w:after="0" w:line="480" w:lineRule="auto"/>
+        <w:ind w:left="-15" w:firstLine="0"/>
+        <w:rPr>
+          <w:rFonts w:cs="Arial"/>
+        </w:rPr>
+      </w:pPr>
+    </w:p>
+    <w:p>
+      <w:pPr>
+        <w:tabs>
+          <w:tab w:val="center" w:pos="1707"/>
+        </w:tabs>
+        <w:spacing w:after="0" w:line="480" w:lineRule="auto"/>
+        <w:ind w:left="-15" w:firstLine="0"/>
+        <w:rPr>
+          <w:rFonts w:cs="Arial"/>
+        </w:rPr>
+      </w:pPr>
+    </w:p>
+    <w:p>
+      <w:pPr>
+        <w:tabs>
+          <w:tab w:val="center" w:pos="1707"/>
+        </w:tabs>
+        <w:spacing w:after="0" w:line="480" w:lineRule="auto"/>
+        <w:ind w:left="-15" w:firstLine="0"/>
+        <w:rPr>
+          <w:rFonts w:cs="Arial"/>
+        </w:rPr>
+      </w:pPr>
+    </w:p>
+    <w:p>
+      <w:pPr>
+        <w:tabs>
+          <w:tab w:val="center" w:pos="1707"/>
+        </w:tabs>
+        <w:spacing w:after="0" w:line="480" w:lineRule="auto"/>
+        <w:ind w:left="-15" w:firstLine="0"/>
+        <w:rPr>
+          <w:rFonts w:cs="Arial"/>
+        </w:rPr>
+      </w:pPr>
+    </w:p>
+    <w:p>
+      <w:pPr>
+        <w:tabs>
+          <w:tab w:val="center" w:pos="1707"/>
+        </w:tabs>
+        <w:spacing w:after="0" w:line="480" w:lineRule="auto"/>
+        <w:ind w:left="-15" w:firstLine="0"/>
+        <w:rPr>
+          <w:rFonts w:cs="Arial"/>
+        </w:rPr>
+      </w:pPr>
+    </w:p>
+    <w:p>
+      <w:pPr>
+        <w:tabs>
+          <w:tab w:val="center" w:pos="1707"/>
+        </w:tabs>
+        <w:spacing w:after="0" w:line="480" w:lineRule="auto"/>
+        <w:ind w:left="-15" w:firstLine="0"/>
+        <w:rPr>
+          <w:rFonts w:cs="Arial"/>
+        </w:rPr>
+      </w:pPr>
+    </w:p>
+    <w:p>
+      <w:pPr>
+        <w:tabs>
+          <w:tab w:val="center" w:pos="1707"/>
+        </w:tabs>
+        <w:spacing w:after="0" w:line="480" w:lineRule="auto"/>
+        <w:ind w:left="-15" w:firstLine="0"/>
+        <w:rPr>
+          <w:rFonts w:cs="Arial"/>
+        </w:rPr>
+      </w:pPr>
+    </w:p>
+    <w:p>
+      <w:pPr>
+        <w:tabs>
+          <w:tab w:val="center" w:pos="1707"/>
+        </w:tabs>
+        <w:spacing w:after="0" w:line="480" w:lineRule="auto"/>
+        <w:ind w:left="-15" w:firstLine="0"/>
+        <w:rPr>
+          <w:rFonts w:cs="Arial"/>
+        </w:rPr>
+      </w:pPr>
+    </w:p>
+    <w:p>
+      <w:pPr>
+        <w:tabs>
+          <w:tab w:val="center" w:pos="1707"/>
+        </w:tabs>
+        <w:spacing w:after="0" w:line="480" w:lineRule="auto"/>
+        <w:ind w:left="-15" w:firstLine="0"/>
+        <w:rPr>
+          <w:rFonts w:cs="Arial"/>
+        </w:rPr>
+      </w:pPr>
+    </w:p>
+    <w:p>
+      <w:pPr>
+        <w:tabs>
+          <w:tab w:val="center" w:pos="1707"/>
+        </w:tabs>
+        <w:spacing w:after="0" w:line="480" w:lineRule="auto"/>
+        <w:ind w:left="-15" w:firstLine="0"/>
+        <w:rPr>
+          <w:rFonts w:cs="Arial"/>
+        </w:rPr>
+      </w:pPr>
+    </w:p>
+    <w:p>
+      <w:pPr>
+        <w:tabs>
+          <w:tab w:val="center" w:pos="1707"/>
+        </w:tabs>
+        <w:spacing w:after="0" w:line="480" w:lineRule="auto"/>
+        <w:ind w:left="-15" w:firstLine="0"/>
+        <w:rPr>
+          <w:rFonts w:cs="Arial"/>
+        </w:rPr>
+      </w:pPr>
+    </w:p>
+    <w:p>
+      <w:pPr>
+        <w:tabs>
+          <w:tab w:val="center" w:pos="1707"/>
+        </w:tabs>
+        <w:spacing w:after="0" w:line="480" w:lineRule="auto"/>
+        <w:ind w:left="-15" w:firstLine="0"/>
+        <w:rPr>
+          <w:rFonts w:cs="Arial"/>
+        </w:rPr>
+      </w:pPr>
+    </w:p>
+    <w:p>
+      <w:pPr>
+        <w:tabs>
+          <w:tab w:val="center" w:pos="1707"/>
+        </w:tabs>
+        <w:spacing w:after="0" w:line="480" w:lineRule="auto"/>
+        <w:ind w:left="-15" w:firstLine="0"/>
+        <w:rPr>
+          <w:rFonts w:cs="Arial"/>
+        </w:rPr>
+      </w:pPr>
+    </w:p>
+    <w:p>
+      <w:pPr>
+        <w:tabs>
+          <w:tab w:val="center" w:pos="1707"/>
+        </w:tabs>
+        <w:spacing w:after="0" w:line="480" w:lineRule="auto"/>
+        <w:ind w:left="-15" w:firstLine="0"/>
+        <w:rPr>
+          <w:rFonts w:cs="Arial"/>
+        </w:rPr>
+      </w:pPr>
+    </w:p>
+    <w:p>
+      <w:pPr>
+        <w:tabs>
+          <w:tab w:val="center" w:pos="1707"/>
+        </w:tabs>
+        <w:spacing w:after="0" w:line="480" w:lineRule="auto"/>
+        <w:ind w:left="-15" w:firstLine="0"/>
+        <w:rPr>
+          <w:rFonts w:cs="Arial"/>
+        </w:rPr>
+      </w:pPr>
+    </w:p>
+    <w:p>
+      <w:pPr>
+        <w:tabs>
+          <w:tab w:val="center" w:pos="1707"/>
+        </w:tabs>
+        <w:spacing w:after="0" w:line="480" w:lineRule="auto"/>
+        <w:ind w:left="-15" w:firstLine="0"/>
+        <w:rPr>
+          <w:rFonts w:cs="Arial"/>
+        </w:rPr>
+      </w:pPr>
+    </w:p>
+    <w:p>
+      <w:pPr>
+        <w:tabs>
+          <w:tab w:val="center" w:pos="1707"/>
+        </w:tabs>
+        <w:spacing w:after="0" w:line="480" w:lineRule="auto"/>
+        <w:ind w:left="-15" w:firstLine="0"/>
+        <w:rPr>
+          <w:rFonts w:cs="Arial"/>
+        </w:rPr>
+      </w:pPr>
+    </w:p>
+    <w:p>
+      <w:pPr>
+        <w:tabs>
+          <w:tab w:val="center" w:pos="1707"/>
+        </w:tabs>
+        <w:spacing w:after="0" w:line="480" w:lineRule="auto"/>
+        <w:ind w:left="-15" w:firstLine="0"/>
+        <w:rPr>
+          <w:rFonts w:cs="Arial"/>
+        </w:rPr>
+      </w:pPr>
+    </w:p>
+    <w:p>
+      <w:pPr>
+        <w:tabs>
+          <w:tab w:val="center" w:pos="1707"/>
+        </w:tabs>
+        <w:spacing w:after="0" w:line="480" w:lineRule="auto"/>
+        <w:ind w:left="-15" w:firstLine="0"/>
+        <w:rPr>
+          <w:rFonts w:cs="Arial"/>
+        </w:rPr>
+      </w:pPr>
+    </w:p>
+    <w:p>
+      <w:pPr>
+        <w:tabs>
+          <w:tab w:val="center" w:pos="1707"/>
+        </w:tabs>
+        <w:spacing w:after="0" w:line="480" w:lineRule="auto"/>
+        <w:ind w:left="-15" w:firstLine="0"/>
+        <w:rPr>
+          <w:rFonts w:cs="Arial"/>
+        </w:rPr>
+      </w:pPr>
+      <w:r>
+        <w:rPr>
+          <w:rFonts w:cs="Arial"/>
+        </w:rPr>
+        <w:lastRenderedPageBreak/>
+        <w:t>Popis vybraneho tematu</w:t>
+      </w:r>
+    </w:p>
+    <w:p>
+      <w:pPr>
+        <w:pStyle w:val="ListParagraph"/>
+        <w:numPr>
+          <w:ilvl w:val="0"/>
+          <w:numId w:val="2"/>
+        </w:numPr>
+        <w:tabs>
+          <w:tab w:val="center" w:pos="1707"/>
+        </w:tabs>
+        <w:spacing w:after="0" w:line="480" w:lineRule="auto"/>
+      </w:pPr>
+      <w:r>
+        <w:t xml:space="preserve">definovat dané téma, vysvětlit, o co se jedná </w:t>
+      </w:r>
+    </w:p>
+    <w:p>
+      <w:pPr>
+        <w:pStyle w:val="ListParagraph"/>
+        <w:numPr>
+          <w:ilvl w:val="0"/>
+          <w:numId w:val="2"/>
+        </w:numPr>
+        <w:tabs>
+          <w:tab w:val="center" w:pos="1707"/>
+        </w:tabs>
+        <w:spacing w:after="0" w:line="480" w:lineRule="auto"/>
+      </w:pPr>
+      <w:r>
+        <w:t xml:space="preserve">vymezit cílovou skupinu, tj. koho se téma týká (cílovou skupinu vymezit co nejpřesněji demograficky, geograficky, životním stylem, životním cyklem rodiny, typem osobnosti, apod.) </w:t>
+      </w:r>
+    </w:p>
+    <w:p>
+      <w:pPr>
+        <w:pStyle w:val="ListParagraph"/>
+        <w:numPr>
+          <w:ilvl w:val="0"/>
+          <w:numId w:val="2"/>
+        </w:numPr>
+        <w:tabs>
+          <w:tab w:val="center" w:pos="1707"/>
+        </w:tabs>
+        <w:spacing w:after="0" w:line="480" w:lineRule="auto"/>
+      </w:pPr>
+      <w:r>
+        <w:t>doložit sílu a váhu daného tématu čísly, tj. vyhledat statistické údaje k tématu týkající se např. velikosti cílové skupiny, spotřeby, nákupů, prodejů, atd. – dle typu tématu</w:t>
+      </w:r>
+    </w:p>
+    <w:p>
+      <w:pPr>
+        <w:tabs>
+          <w:tab w:val="center" w:pos="1707"/>
+        </w:tabs>
+        <w:spacing w:after="0" w:line="480" w:lineRule="auto"/>
+      </w:pPr>
+    </w:p>
+    <w:p>
+      <w:pPr>
+        <w:tabs>
+          <w:tab w:val="center" w:pos="1707"/>
+        </w:tabs>
+        <w:spacing w:after="0" w:line="480" w:lineRule="auto"/>
+      </w:pPr>
+    </w:p>
+    <w:p>
+      <w:pPr>
+        <w:tabs>
+          <w:tab w:val="center" w:pos="1707"/>
+        </w:tabs>
+        <w:spacing w:after="0" w:line="480" w:lineRule="auto"/>
+      </w:pPr>
+    </w:p>
+    <w:p>
+      <w:pPr>
+        <w:tabs>
+          <w:tab w:val="center" w:pos="1707"/>
+        </w:tabs>
+        <w:spacing w:after="0" w:line="480" w:lineRule="auto"/>
+      </w:pPr>
+    </w:p>
+    <w:p>
+      <w:pPr>
+        <w:tabs>
+          <w:tab w:val="center" w:pos="1707"/>
+        </w:tabs>
+        <w:spacing w:after="0" w:line="480" w:lineRule="auto"/>
+      </w:pPr>
+    </w:p>
+    <w:p>
+      <w:pPr>
+        <w:tabs>
+          <w:tab w:val="center" w:pos="1707"/>
+        </w:tabs>
+        <w:spacing w:after="0" w:line="480" w:lineRule="auto"/>
+      </w:pPr>
+    </w:p>
+    <w:p>
+      <w:pPr>
+        <w:tabs>
+          <w:tab w:val="center" w:pos="1707"/>
+        </w:tabs>
+        <w:spacing w:after="0" w:line="480" w:lineRule="auto"/>
+      </w:pPr>
+    </w:p>
+    <w:p>
+      <w:pPr>
+        <w:tabs>
+          <w:tab w:val="center" w:pos="1707"/>
+        </w:tabs>
+        <w:spacing w:after="0" w:line="480" w:lineRule="auto"/>
+      </w:pPr>
+    </w:p>
+    <w:p>
+      <w:pPr>
+        <w:tabs>
+          <w:tab w:val="center" w:pos="1707"/>
+        </w:tabs>
+        <w:spacing w:after="0" w:line="480" w:lineRule="auto"/>
+      </w:pPr>
+    </w:p>
+    <w:p>
+      <w:pPr>
+        <w:tabs>
+          <w:tab w:val="center" w:pos="1707"/>
+        </w:tabs>
+        <w:spacing w:after="0" w:line="480" w:lineRule="auto"/>
+      </w:pPr>
+    </w:p>
+    <w:p>
+      <w:pPr>
+        <w:tabs>
+          <w:tab w:val="center" w:pos="1707"/>
+        </w:tabs>
+        <w:spacing w:after="0" w:line="480" w:lineRule="auto"/>
+      </w:pPr>
+    </w:p>
+    <w:p>
+      <w:pPr>
+        <w:tabs>
+          <w:tab w:val="center" w:pos="1707"/>
+        </w:tabs>
+        <w:spacing w:after="0" w:line="480" w:lineRule="auto"/>
+      </w:pPr>
+    </w:p>
+    <w:p>
+      <w:pPr>
+        <w:tabs>
+          <w:tab w:val="center" w:pos="1707"/>
+        </w:tabs>
+        <w:spacing w:after="0" w:line="480" w:lineRule="auto"/>
+      </w:pPr>
+    </w:p>
+    <w:p>
+      <w:pPr>
+        <w:tabs>
+          <w:tab w:val="center" w:pos="1707"/>
+        </w:tabs>
+        <w:spacing w:after="0" w:line="480" w:lineRule="auto"/>
+      </w:pPr>
+    </w:p>
+    <w:p>
+      <w:pPr>
+        <w:tabs>
+          <w:tab w:val="center" w:pos="1707"/>
+        </w:tabs>
+        <w:spacing w:after="0" w:line="480" w:lineRule="auto"/>
+      </w:pPr>
+    </w:p>
+    <w:p>
+      <w:pPr>
+        <w:tabs>
+          <w:tab w:val="center" w:pos="1707"/>
+        </w:tabs>
+        <w:spacing w:after="0" w:line="480" w:lineRule="auto"/>
+      </w:pPr>
+    </w:p>
+    <w:p>
+      <w:pPr>
+        <w:tabs>
+          <w:tab w:val="center" w:pos="1707"/>
+        </w:tabs>
+        <w:spacing w:after="0" w:line="480" w:lineRule="auto"/>
+      </w:pPr>
+    </w:p>
+    <w:p>
+      <w:pPr>
+        <w:tabs>
+          <w:tab w:val="center" w:pos="1707"/>
+        </w:tabs>
+        <w:spacing w:after="0" w:line="480" w:lineRule="auto"/>
+      </w:pPr>
+    </w:p>
+    <w:p>
+      <w:pPr>
+        <w:tabs>
+          <w:tab w:val="center" w:pos="1707"/>
+        </w:tabs>
+        <w:spacing w:after="0" w:line="480" w:lineRule="auto"/>
+      </w:pPr>
+    </w:p>
+    <w:p>
+      <w:pPr>
+        <w:tabs>
+          <w:tab w:val="center" w:pos="1707"/>
+        </w:tabs>
+        <w:spacing w:after="0" w:line="480" w:lineRule="auto"/>
+      </w:pPr>
+    </w:p>
+    <w:p>
+      <w:pPr>
+        <w:tabs>
+          <w:tab w:val="center" w:pos="1707"/>
+        </w:tabs>
+        <w:spacing w:after="0" w:line="480" w:lineRule="auto"/>
+      </w:pPr>
+    </w:p>
+    <w:p>
+      <w:pPr>
+        <w:tabs>
+          <w:tab w:val="center" w:pos="1707"/>
+        </w:tabs>
+        <w:spacing w:after="0" w:line="480" w:lineRule="auto"/>
+        <w:ind w:left="-15" w:firstLine="0"/>
+        <w:rPr>
+          <w:rFonts w:cs="Arial"/>
+        </w:rPr>
+      </w:pPr>
+      <w:r>
+        <w:rPr>
+          <w:rFonts w:cs="Arial"/>
+        </w:rPr>
+        <w:lastRenderedPageBreak/>
+        <w:t>Marketingovy pohled na tema</w:t>
+      </w:r>
+    </w:p>
+    <w:p>
+      <w:pPr>
+        <w:pStyle w:val="ListParagraph"/>
+        <w:numPr>
+          <w:ilvl w:val="0"/>
+          <w:numId w:val="2"/>
+        </w:numPr>
+        <w:tabs>
+          <w:tab w:val="center" w:pos="1707"/>
+        </w:tabs>
+        <w:spacing w:after="0" w:line="480" w:lineRule="auto"/>
+        <w:rPr>
+          <w:rFonts w:cs="Arial"/>
+        </w:rPr>
+      </w:pPr>
+      <w:r>
+        <w:t xml:space="preserve">uvést reakce firem, reakce konkurence, reakce zákazníků, projevy v marketingovém mixu – vliv na produkty, ceny, distribuci, marketingovou komunikaci – dle typu tématu </w:t>
+      </w:r>
+    </w:p>
+    <w:p>
+      <w:pPr>
+        <w:pStyle w:val="ListParagraph"/>
+        <w:numPr>
+          <w:ilvl w:val="0"/>
+          <w:numId w:val="2"/>
+        </w:numPr>
+        <w:tabs>
+          <w:tab w:val="center" w:pos="1707"/>
+        </w:tabs>
+        <w:spacing w:after="0" w:line="480" w:lineRule="auto"/>
+        <w:rPr>
+          <w:rFonts w:cs="Arial"/>
+        </w:rPr>
+      </w:pPr>
       <w:bookmarkStart w:id="0" w:name="_GoBack"/>
       <w:bookmarkEnd w:id="0"/>
+      <w:r>
+        <w:t>vlastní názor, vámi vnímaná pozitiva a negativa, váš odhad do budoucna</w:t>
+      </w:r>
+    </w:p>
+    <w:p>
+      <w:pPr>
+        <w:tabs>
+          <w:tab w:val="center" w:pos="1707"/>
+        </w:tabs>
+        <w:spacing w:after="0" w:line="480" w:lineRule="auto"/>
+        <w:ind w:left="-15" w:firstLine="0"/>
+        <w:rPr>
+          <w:rFonts w:cs="Arial"/>
+        </w:rPr>
+      </w:pPr>
+    </w:p>
+    <w:p>
+      <w:pPr>
+        <w:tabs>
+          <w:tab w:val="center" w:pos="1707"/>
+        </w:tabs>
+        <w:spacing w:after="0" w:line="480" w:lineRule="auto"/>
+        <w:ind w:left="-15" w:firstLine="0"/>
+        <w:rPr>
+          <w:rFonts w:cs="Arial"/>
+        </w:rPr>
+      </w:pPr>
+    </w:p>
+    <w:p>
+      <w:pPr>
+        <w:tabs>
+          <w:tab w:val="center" w:pos="1707"/>
+        </w:tabs>
+        <w:spacing w:after="0" w:line="480" w:lineRule="auto"/>
+        <w:ind w:left="-15" w:firstLine="0"/>
+        <w:rPr>
+          <w:rFonts w:cs="Arial"/>
+        </w:rPr>
+      </w:pPr>
+    </w:p>
+    <w:p>
+      <w:pPr>
+        <w:tabs>
+          <w:tab w:val="center" w:pos="1707"/>
+        </w:tabs>
+        <w:spacing w:after="0" w:line="480" w:lineRule="auto"/>
+        <w:ind w:left="-15" w:firstLine="0"/>
+        <w:rPr>
+          <w:rFonts w:cs="Arial"/>
+        </w:rPr>
+      </w:pPr>
+    </w:p>
+    <w:p>
+      <w:pPr>
+        <w:tabs>
+          <w:tab w:val="center" w:pos="1707"/>
+        </w:tabs>
+        <w:spacing w:after="0" w:line="480" w:lineRule="auto"/>
+        <w:ind w:left="-15" w:firstLine="0"/>
+        <w:rPr>
+          <w:rFonts w:cs="Arial"/>
+        </w:rPr>
+      </w:pPr>
+    </w:p>
+    <w:p>
+      <w:pPr>
+        <w:tabs>
+          <w:tab w:val="center" w:pos="1707"/>
+        </w:tabs>
+        <w:spacing w:after="0" w:line="480" w:lineRule="auto"/>
+        <w:ind w:left="-15" w:firstLine="0"/>
+        <w:rPr>
+          <w:rFonts w:cs="Arial"/>
+        </w:rPr>
+      </w:pPr>
+    </w:p>
+    <w:p>
+      <w:pPr>
+        <w:tabs>
+          <w:tab w:val="center" w:pos="1707"/>
+        </w:tabs>
+        <w:spacing w:after="0" w:line="480" w:lineRule="auto"/>
+        <w:ind w:left="-15" w:firstLine="0"/>
+        <w:rPr>
+          <w:rFonts w:cs="Arial"/>
+        </w:rPr>
+      </w:pPr>
+    </w:p>
+    <w:p>
+      <w:pPr>
+        <w:tabs>
+          <w:tab w:val="center" w:pos="1707"/>
+        </w:tabs>
+        <w:spacing w:after="0" w:line="480" w:lineRule="auto"/>
+        <w:ind w:left="-15" w:firstLine="0"/>
+        <w:rPr>
+          <w:rFonts w:cs="Arial"/>
+        </w:rPr>
+      </w:pPr>
+    </w:p>
+    <w:p>
+      <w:pPr>
+        <w:tabs>
+          <w:tab w:val="center" w:pos="1707"/>
+        </w:tabs>
+        <w:spacing w:after="0" w:line="480" w:lineRule="auto"/>
+        <w:ind w:left="-15" w:firstLine="0"/>
+        <w:rPr>
+          <w:rFonts w:cs="Arial"/>
+        </w:rPr>
+      </w:pPr>
+    </w:p>
+    <w:p>
+      <w:pPr>
+        <w:tabs>
+          <w:tab w:val="center" w:pos="1707"/>
+        </w:tabs>
+        <w:spacing w:after="0" w:line="480" w:lineRule="auto"/>
+        <w:ind w:left="-15" w:firstLine="0"/>
+        <w:rPr>
+          <w:rFonts w:cs="Arial"/>
+        </w:rPr>
+      </w:pPr>
+    </w:p>
+    <w:p>
+      <w:pPr>
+        <w:tabs>
+          <w:tab w:val="center" w:pos="1707"/>
+        </w:tabs>
+        <w:spacing w:after="0" w:line="480" w:lineRule="auto"/>
+        <w:ind w:left="-15" w:firstLine="0"/>
+        <w:rPr>
+          <w:rFonts w:cs="Arial"/>
+        </w:rPr>
+      </w:pPr>
+    </w:p>
+    <w:p>
+      <w:pPr>
+        <w:tabs>
+          <w:tab w:val="center" w:pos="1707"/>
+        </w:tabs>
+        <w:spacing w:after="0" w:line="480" w:lineRule="auto"/>
+        <w:ind w:left="-15" w:firstLine="0"/>
+        <w:rPr>
+          <w:rFonts w:cs="Arial"/>
+        </w:rPr>
+      </w:pPr>
+    </w:p>
+    <w:p>
+      <w:pPr>
+        <w:tabs>
+          <w:tab w:val="center" w:pos="1707"/>
+        </w:tabs>
+        <w:spacing w:after="0" w:line="480" w:lineRule="auto"/>
+        <w:ind w:left="-15" w:firstLine="0"/>
+        <w:rPr>
+          <w:rFonts w:cs="Arial"/>
+        </w:rPr>
+      </w:pPr>
+    </w:p>
+    <w:p>
+      <w:pPr>
+        <w:tabs>
+          <w:tab w:val="center" w:pos="1707"/>
+        </w:tabs>
+        <w:spacing w:after="0" w:line="480" w:lineRule="auto"/>
+        <w:ind w:left="-15" w:firstLine="0"/>
+        <w:rPr>
+          <w:rFonts w:cs="Arial"/>
+        </w:rPr>
+      </w:pPr>
+    </w:p>
+    <w:p>
+      <w:pPr>
+        <w:tabs>
+          <w:tab w:val="center" w:pos="1707"/>
+        </w:tabs>
+        <w:spacing w:after="0" w:line="480" w:lineRule="auto"/>
+        <w:ind w:left="-15" w:firstLine="0"/>
+        <w:rPr>
+          <w:rFonts w:cs="Arial"/>
+        </w:rPr>
+      </w:pPr>
+    </w:p>
+    <w:p>
+      <w:pPr>
+        <w:tabs>
+          <w:tab w:val="center" w:pos="1707"/>
+        </w:tabs>
+        <w:spacing w:after="0" w:line="480" w:lineRule="auto"/>
+        <w:ind w:left="-15" w:firstLine="0"/>
+        <w:rPr>
+          <w:rFonts w:cs="Arial"/>
+        </w:rPr>
+      </w:pPr>
+    </w:p>
+    <w:p>
+      <w:pPr>
+        <w:tabs>
+          <w:tab w:val="center" w:pos="1707"/>
+        </w:tabs>
+        <w:spacing w:after="0" w:line="480" w:lineRule="auto"/>
+        <w:ind w:left="-15" w:firstLine="0"/>
+        <w:rPr>
+          <w:rFonts w:cs="Arial"/>
+        </w:rPr>
+      </w:pPr>
+    </w:p>
+    <w:p>
+      <w:pPr>
+        <w:tabs>
+          <w:tab w:val="center" w:pos="1707"/>
+        </w:tabs>
+        <w:spacing w:after="0" w:line="480" w:lineRule="auto"/>
+        <w:ind w:left="-15" w:firstLine="0"/>
+        <w:rPr>
+          <w:rFonts w:cs="Arial"/>
+        </w:rPr>
+      </w:pPr>
+    </w:p>
+    <w:p>
+      <w:pPr>
+        <w:tabs>
+          <w:tab w:val="center" w:pos="1707"/>
+        </w:tabs>
+        <w:spacing w:after="0" w:line="480" w:lineRule="auto"/>
+        <w:ind w:left="-15" w:firstLine="0"/>
+        <w:rPr>
+          <w:rFonts w:cs="Arial"/>
+        </w:rPr>
+      </w:pPr>
+    </w:p>
+    <w:p>
+      <w:pPr>
+        <w:tabs>
+          <w:tab w:val="center" w:pos="1707"/>
+        </w:tabs>
+        <w:spacing w:after="0" w:line="480" w:lineRule="auto"/>
+        <w:ind w:left="-15" w:firstLine="0"/>
+        <w:rPr>
+          <w:rFonts w:cs="Arial"/>
+        </w:rPr>
+      </w:pPr>
+    </w:p>
+    <w:p>
+      <w:pPr>
+        <w:tabs>
+          <w:tab w:val="center" w:pos="1707"/>
+        </w:tabs>
+        <w:spacing w:after="0" w:line="480" w:lineRule="auto"/>
+        <w:ind w:left="-15" w:firstLine="0"/>
+        <w:rPr>
+          <w:rFonts w:cs="Arial"/>
+        </w:rPr>
+      </w:pPr>
+    </w:p>
+    <w:p>
+      <w:pPr>
+        <w:tabs>
+          <w:tab w:val="center" w:pos="1707"/>
+        </w:tabs>
+        <w:spacing w:after="0" w:line="480" w:lineRule="auto"/>
+        <w:ind w:left="-15" w:firstLine="0"/>
+        <w:rPr>
+          <w:rFonts w:cs="Arial"/>
+        </w:rPr>
+      </w:pPr>
+    </w:p>
+    <w:p>
+      <w:pPr>
+        <w:tabs>
+          <w:tab w:val="center" w:pos="1707"/>
+        </w:tabs>
+        <w:spacing w:after="0" w:line="480" w:lineRule="auto"/>
+        <w:ind w:left="-15" w:firstLine="0"/>
+        <w:rPr>
+          <w:rFonts w:cs="Arial"/>
+        </w:rPr>
+      </w:pPr>
+    </w:p>
+    <w:p>
+      <w:pPr>
+        <w:tabs>
+          <w:tab w:val="center" w:pos="1707"/>
+        </w:tabs>
+        <w:spacing w:after="0" w:line="480" w:lineRule="auto"/>
+        <w:ind w:left="-15" w:firstLine="0"/>
+        <w:rPr>
+          <w:rFonts w:cs="Arial"/>
+        </w:rPr>
+      </w:pPr>
+    </w:p>
+    <w:p>
+      <w:pPr>
+        <w:tabs>
+          <w:tab w:val="center" w:pos="1707"/>
+        </w:tabs>
+        <w:spacing w:after="0" w:line="480" w:lineRule="auto"/>
+        <w:ind w:left="-15" w:firstLine="0"/>
+        <w:rPr>
+          <w:rFonts w:cs="Arial"/>
+        </w:rPr>
+      </w:pPr>
+    </w:p>
+    <w:p>
+      <w:pPr>
+        <w:tabs>
+          <w:tab w:val="center" w:pos="1707"/>
+        </w:tabs>
+        <w:spacing w:after="0" w:line="480" w:lineRule="auto"/>
+        <w:ind w:left="-15" w:firstLine="0"/>
+        <w:rPr>
+          <w:rFonts w:cs="Arial"/>
+        </w:rPr>
+      </w:pPr>
+    </w:p>
+    <w:p>
+      <w:pPr>
+        <w:tabs>
+          <w:tab w:val="center" w:pos="1707"/>
+        </w:tabs>
+        <w:spacing w:after="0" w:line="480" w:lineRule="auto"/>
+        <w:ind w:left="-15" w:firstLine="0"/>
+        <w:rPr>
+          <w:rFonts w:cs="Arial"/>
+        </w:rPr>
+      </w:pPr>
+    </w:p>
+    <w:p>
+      <w:pPr>
+        <w:tabs>
+          <w:tab w:val="center" w:pos="1707"/>
+        </w:tabs>
+        <w:spacing w:after="0" w:line="480" w:lineRule="auto"/>
+        <w:ind w:left="-15" w:firstLine="0"/>
+        <w:rPr>
+          <w:rFonts w:cs="Arial"/>
+        </w:rPr>
+      </w:pPr>
+      <w:r>
+        <w:rPr>
+          <w:rFonts w:cs="Arial"/>
+        </w:rPr>
+        <w:t>Zaver</w:t>
+      </w:r>
+    </w:p>
+    <w:p>
+      <w:pPr>
+        <w:tabs>
+          <w:tab w:val="center" w:pos="1707"/>
+        </w:tabs>
+        <w:spacing w:after="0" w:line="480" w:lineRule="auto"/>
+        <w:ind w:left="-15" w:firstLine="0"/>
+        <w:rPr>
+          <w:rFonts w:cs="Arial"/>
+        </w:rPr>
+      </w:pPr>
+    </w:p>
+    <w:p>
+      <w:pPr>
+        <w:tabs>
+          <w:tab w:val="center" w:pos="1707"/>
+        </w:tabs>
+        <w:spacing w:after="0" w:line="480" w:lineRule="auto"/>
+        <w:ind w:left="-15" w:firstLine="0"/>
+        <w:rPr>
+          <w:rFonts w:cs="Arial"/>
+        </w:rPr>
+      </w:pPr>
+    </w:p>
+    <w:p>
+      <w:pPr>
+        <w:tabs>
+          <w:tab w:val="center" w:pos="1707"/>
+        </w:tabs>
+        <w:spacing w:after="0" w:line="480" w:lineRule="auto"/>
+        <w:ind w:left="-15" w:firstLine="0"/>
+        <w:rPr>
+          <w:rFonts w:cs="Arial"/>
+        </w:rPr>
+      </w:pPr>
+    </w:p>
+    <w:p>
+      <w:pPr>
+        <w:tabs>
+          <w:tab w:val="center" w:pos="1707"/>
+        </w:tabs>
+        <w:spacing w:after="0" w:line="480" w:lineRule="auto"/>
+        <w:ind w:left="-15" w:firstLine="0"/>
+        <w:rPr>
+          <w:rFonts w:cs="Arial"/>
+        </w:rPr>
+      </w:pPr>
+    </w:p>
+    <w:p>
+      <w:pPr>
+        <w:tabs>
+          <w:tab w:val="center" w:pos="1707"/>
+        </w:tabs>
+        <w:spacing w:after="0" w:line="480" w:lineRule="auto"/>
+        <w:ind w:left="-15" w:firstLine="0"/>
+        <w:rPr>
+          <w:rFonts w:cs="Arial"/>
+        </w:rPr>
+      </w:pPr>
+    </w:p>
+    <w:p>
+      <w:pPr>
+        <w:tabs>
+          <w:tab w:val="center" w:pos="1707"/>
+        </w:tabs>
+        <w:spacing w:after="0" w:line="480" w:lineRule="auto"/>
+        <w:ind w:left="-15" w:firstLine="0"/>
+        <w:rPr>
+          <w:rFonts w:cs="Arial"/>
+        </w:rPr>
+      </w:pPr>
+    </w:p>
+    <w:p>
+      <w:pPr>
+        <w:tabs>
+          <w:tab w:val="center" w:pos="1707"/>
+        </w:tabs>
+        <w:spacing w:after="0" w:line="480" w:lineRule="auto"/>
+        <w:ind w:left="-15" w:firstLine="0"/>
+        <w:rPr>
+          <w:rFonts w:cs="Arial"/>
+        </w:rPr>
+      </w:pPr>
+    </w:p>
+    <w:p>
+      <w:pPr>
+        <w:tabs>
+          <w:tab w:val="center" w:pos="1707"/>
+        </w:tabs>
+        <w:spacing w:after="0" w:line="480" w:lineRule="auto"/>
+        <w:ind w:left="-15" w:firstLine="0"/>
+        <w:rPr>
+          <w:rFonts w:cs="Arial"/>
+        </w:rPr>
+      </w:pPr>
+    </w:p>
+    <w:p>
+      <w:pPr>
+        <w:tabs>
+          <w:tab w:val="center" w:pos="1707"/>
+        </w:tabs>
+        <w:spacing w:after="0" w:line="480" w:lineRule="auto"/>
+        <w:ind w:left="-15" w:firstLine="0"/>
+        <w:rPr>
+          <w:rFonts w:cs="Arial"/>
+        </w:rPr>
+      </w:pPr>
+    </w:p>
+    <w:p>
+      <w:pPr>
+        <w:tabs>
+          <w:tab w:val="center" w:pos="1707"/>
+        </w:tabs>
+        <w:spacing w:after="0" w:line="480" w:lineRule="auto"/>
+        <w:ind w:left="-15" w:firstLine="0"/>
+        <w:rPr>
+          <w:rFonts w:cs="Arial"/>
+        </w:rPr>
+      </w:pPr>
+    </w:p>
+    <w:p>
+      <w:pPr>
+        <w:tabs>
+          <w:tab w:val="center" w:pos="1707"/>
+        </w:tabs>
+        <w:spacing w:after="0" w:line="480" w:lineRule="auto"/>
+        <w:ind w:left="-15" w:firstLine="0"/>
+        <w:rPr>
+          <w:rFonts w:cs="Arial"/>
+        </w:rPr>
+      </w:pPr>
+    </w:p>
+    <w:p>
+      <w:pPr>
+        <w:tabs>
+          <w:tab w:val="center" w:pos="1707"/>
+        </w:tabs>
+        <w:spacing w:after="0" w:line="480" w:lineRule="auto"/>
+        <w:ind w:left="-15" w:firstLine="0"/>
+        <w:rPr>
+          <w:rFonts w:cs="Arial"/>
+        </w:rPr>
+      </w:pPr>
+    </w:p>
+    <w:p>
+      <w:pPr>
+        <w:tabs>
+          <w:tab w:val="center" w:pos="1707"/>
+        </w:tabs>
+        <w:spacing w:after="0" w:line="480" w:lineRule="auto"/>
+        <w:ind w:left="-15" w:firstLine="0"/>
+        <w:rPr>
+          <w:rFonts w:cs="Arial"/>
+        </w:rPr>
+      </w:pPr>
+    </w:p>
+    <w:p>
+      <w:pPr>
+        <w:tabs>
+          <w:tab w:val="center" w:pos="1707"/>
+        </w:tabs>
+        <w:spacing w:after="0" w:line="480" w:lineRule="auto"/>
+        <w:ind w:left="-15" w:firstLine="0"/>
+        <w:rPr>
+          <w:rFonts w:cs="Arial"/>
+        </w:rPr>
+      </w:pPr>
+    </w:p>
+    <w:p>
+      <w:pPr>
+        <w:tabs>
+          <w:tab w:val="center" w:pos="1707"/>
+        </w:tabs>
+        <w:spacing w:after="0" w:line="480" w:lineRule="auto"/>
+        <w:ind w:left="-15" w:firstLine="0"/>
+        <w:rPr>
+          <w:rFonts w:cs="Arial"/>
+        </w:rPr>
+      </w:pPr>
+    </w:p>
+    <w:p>
+      <w:pPr>
+        <w:tabs>
+          <w:tab w:val="center" w:pos="1707"/>
+        </w:tabs>
+        <w:spacing w:after="0" w:line="480" w:lineRule="auto"/>
+        <w:ind w:left="-15" w:firstLine="0"/>
+        <w:rPr>
+          <w:rFonts w:cs="Arial"/>
+        </w:rPr>
+      </w:pPr>
+    </w:p>
+    <w:p>
+      <w:pPr>
+        <w:tabs>
+          <w:tab w:val="center" w:pos="1707"/>
+        </w:tabs>
+        <w:spacing w:after="0" w:line="480" w:lineRule="auto"/>
+        <w:ind w:left="-15" w:firstLine="0"/>
+        <w:rPr>
+          <w:rFonts w:cs="Arial"/>
+        </w:rPr>
+      </w:pPr>
+    </w:p>
+    <w:p>
+      <w:pPr>
+        <w:tabs>
+          <w:tab w:val="center" w:pos="1707"/>
+        </w:tabs>
+        <w:spacing w:after="0" w:line="480" w:lineRule="auto"/>
+        <w:ind w:left="-15" w:firstLine="0"/>
+        <w:rPr>
+          <w:rFonts w:cs="Arial"/>
+        </w:rPr>
+      </w:pPr>
+    </w:p>
+    <w:p>
+      <w:pPr>
+        <w:tabs>
+          <w:tab w:val="center" w:pos="1707"/>
+        </w:tabs>
+        <w:spacing w:after="0" w:line="480" w:lineRule="auto"/>
+        <w:ind w:left="-15" w:firstLine="0"/>
+        <w:rPr>
+          <w:rFonts w:cs="Arial"/>
+        </w:rPr>
+      </w:pPr>
+    </w:p>
+    <w:p>
+      <w:pPr>
+        <w:tabs>
+          <w:tab w:val="center" w:pos="1707"/>
+        </w:tabs>
+        <w:spacing w:after="0" w:line="480" w:lineRule="auto"/>
+        <w:ind w:left="-15" w:firstLine="0"/>
+        <w:rPr>
+          <w:rFonts w:cs="Arial"/>
+        </w:rPr>
+      </w:pPr>
+    </w:p>
+    <w:p>
+      <w:pPr>
+        <w:tabs>
+          <w:tab w:val="center" w:pos="1707"/>
+        </w:tabs>
+        <w:spacing w:after="0" w:line="480" w:lineRule="auto"/>
+        <w:ind w:left="-15" w:firstLine="0"/>
+        <w:rPr>
+          <w:rFonts w:cs="Arial"/>
+        </w:rPr>
+      </w:pPr>
+    </w:p>
+    <w:p>
+      <w:pPr>
+        <w:tabs>
+          <w:tab w:val="center" w:pos="1707"/>
+        </w:tabs>
+        <w:spacing w:after="0" w:line="480" w:lineRule="auto"/>
+        <w:ind w:left="-15" w:firstLine="0"/>
+        <w:rPr>
+          <w:rFonts w:cs="Arial"/>
+        </w:rPr>
+      </w:pPr>
+    </w:p>
+    <w:p>
+      <w:pPr>
+        <w:tabs>
+          <w:tab w:val="center" w:pos="1707"/>
+        </w:tabs>
+        <w:spacing w:after="0" w:line="480" w:lineRule="auto"/>
+        <w:ind w:left="-15" w:firstLine="0"/>
+        <w:rPr>
+          <w:rFonts w:cs="Arial"/>
+        </w:rPr>
+      </w:pPr>
+    </w:p>
+    <w:p>
+      <w:pPr>
+        <w:tabs>
+          <w:tab w:val="center" w:pos="1707"/>
+        </w:tabs>
+        <w:spacing w:after="0" w:line="480" w:lineRule="auto"/>
+        <w:ind w:left="-15" w:firstLine="0"/>
+        <w:rPr>
+          <w:rFonts w:cs="Arial"/>
+        </w:rPr>
+      </w:pPr>
+    </w:p>
+    <w:p>
+      <w:pPr>
+        <w:tabs>
+          <w:tab w:val="center" w:pos="1707"/>
+        </w:tabs>
+        <w:spacing w:after="0" w:line="480" w:lineRule="auto"/>
+        <w:ind w:left="-15" w:firstLine="0"/>
+        <w:rPr>
+          <w:rFonts w:cs="Arial"/>
+        </w:rPr>
+      </w:pPr>
+    </w:p>
+    <w:p>
+      <w:pPr>
+        <w:tabs>
+          <w:tab w:val="center" w:pos="1707"/>
+        </w:tabs>
+        <w:spacing w:after="0" w:line="480" w:lineRule="auto"/>
+        <w:ind w:left="-15" w:firstLine="0"/>
+        <w:rPr>
+          <w:rFonts w:cs="Arial"/>
+        </w:rPr>
+      </w:pPr>
+    </w:p>
+    <w:p>
+      <w:pPr>
+        <w:tabs>
+          <w:tab w:val="center" w:pos="1707"/>
+        </w:tabs>
+        <w:spacing w:after="0" w:line="480" w:lineRule="auto"/>
+        <w:ind w:left="-15" w:firstLine="0"/>
+        <w:rPr>
+          <w:rFonts w:cs="Arial"/>
+        </w:rPr>
+      </w:pPr>
+    </w:p>
+    <w:p>
+      <w:pPr>
+        <w:tabs>
+          <w:tab w:val="center" w:pos="1707"/>
+        </w:tabs>
+        <w:spacing w:after="0" w:line="480" w:lineRule="auto"/>
+        <w:ind w:left="-15" w:firstLine="0"/>
+        <w:rPr>
+          <w:rFonts w:cs="Arial"/>
+        </w:rPr>
+      </w:pPr>
+    </w:p>
+    <w:p>
+      <w:pPr>
+        <w:tabs>
+          <w:tab w:val="center" w:pos="1707"/>
+        </w:tabs>
+        <w:spacing w:after="0" w:line="480" w:lineRule="auto"/>
+        <w:ind w:left="-15" w:firstLine="0"/>
+        <w:rPr>
+          <w:rFonts w:cs="Arial"/>
+        </w:rPr>
+      </w:pPr>
+      <w:r>
+        <w:rPr>
+          <w:rFonts w:cs="Arial"/>
+        </w:rPr>
+        <w:t>Seznam pouzitych zdroju</w:t>
+      </w:r>
+    </w:p>
+    <w:p>
+      <w:pPr>
+        <w:tabs>
+          <w:tab w:val="center" w:pos="1707"/>
+        </w:tabs>
+        <w:spacing w:after="0" w:line="480" w:lineRule="auto"/>
+      </w:pPr>
     </w:p>
     <w:sectPr>
-      <w:pgSz w:w="12240" w:h="15840"/>
-      <w:pgMar w:top="1440" w:right="1440" w:bottom="1440" w:left="1440" w:header="720" w:footer="720" w:gutter="0"/>
-      <w:cols w:space="720"/>
+      <w:pgSz w:w="11906" w:h="16838"/>
+      <w:pgMar w:top="1417" w:right="1417" w:bottom="1417" w:left="1417" w:header="708" w:footer="708" w:gutter="0"/>
+      <w:cols w:space="708"/>
       <w:docGrid w:linePitch="360"/>
     </w:sectPr>
   </w:body>
 </w:document>
+</file>
+
+<file path=word/numbering.xml><?xml version="1.0" encoding="utf-8"?>
+<w:numbering xmlns:wpc="http://schemas.microsoft.com/office/word/2010/wordprocessingCanvas" xmlns:cx="http://schemas.microsoft.com/office/drawing/2014/chartex" xmlns:cx1="http://schemas.microsoft.com/office/drawing/2015/9/8/chartex" xmlns:cx2="http://schemas.microsoft.com/office/drawing/2015/10/21/chartex" xmlns:cx3="http://schemas.microsoft.com/office/drawing/2016/5/9/chartex" xmlns:cx4="http://schemas.microsoft.com/office/drawing/2016/5/10/chartex" xmlns:cx5="http://schemas.microsoft.com/office/drawing/2016/5/11/chartex" xmlns:cx6="http://schemas.microsoft.com/office/drawing/2016/5/12/chartex" xmlns:cx7="http://schemas.microsoft.com/office/drawing/2016/5/13/chartex" xmlns:cx8="http://schemas.microsoft.com/office/drawing/2016/5/14/chartex" xmlns:mc="http://schemas.openxmlformats.org/markup-compatibility/2006" xmlns:aink="http://schemas.microsoft.com/office/drawing/2016/ink" xmlns:am3d="http://schemas.microsoft.com/office/drawing/2017/model3d" xmlns:o="urn:schemas-microsoft-com:office:office" xmlns:r="http://schemas.openxmlformats.org/officeDocument/2006/relationships" xmlns:m="http://schemas.openxmlformats.org/officeDocument/2006/math" xmlns:v="urn:schemas-microsoft-com:vml" xmlns:wp14="http://schemas.microsoft.com/office/word/2010/wordprocessingDrawing" xmlns:wp="http://schemas.openxmlformats.org/drawingml/2006/wordprocessingDrawing" xmlns:w10="urn:schemas-microsoft-com:office:word" xmlns:w="http://schemas.openxmlformats.org/wordprocessingml/2006/main" xmlns:w14="http://schemas.microsoft.com/office/word/2010/wordml" xmlns:w15="http://schemas.microsoft.com/office/word/2012/wordml" xmlns:w16cid="http://schemas.microsoft.com/office/word/2016/wordml/cid" xmlns:w16se="http://schemas.microsoft.com/office/word/2015/wordml/symex" xmlns:wpg="http://schemas.microsoft.com/office/word/2010/wordprocessingGroup" xmlns:wpi="http://schemas.microsoft.com/office/word/2010/wordprocessingInk" xmlns:wne="http://schemas.microsoft.com/office/word/2006/wordml" xmlns:wps="http://schemas.microsoft.com/office/word/2010/wordprocessingShape" mc:Ignorable="w14 w15 w16se w16cid wp14">
+  <w:abstractNum w:abstractNumId="0" w15:restartNumberingAfterBreak="0">
+    <w:nsid w:val="60E20B6A"/>
+    <w:multiLevelType w:val="hybridMultilevel"/>
+    <w:tmpl w:val="45EE0BA4"/>
+    <w:lvl w:ilvl="0" w:tplc="E3A85DD6">
+      <w:numFmt w:val="bullet"/>
+      <w:lvlText w:val="-"/>
+      <w:lvlJc w:val="left"/>
+      <w:pPr>
+        <w:ind w:left="345" w:hanging="360"/>
+      </w:pPr>
+      <w:rPr>
+        <w:rFonts w:ascii="Arial" w:eastAsia="Calibri" w:hAnsi="Arial" w:cs="Arial" w:hint="default"/>
+      </w:rPr>
+    </w:lvl>
+    <w:lvl w:ilvl="1" w:tplc="04090003" w:tentative="1">
+      <w:start w:val="1"/>
+      <w:numFmt w:val="bullet"/>
+      <w:lvlText w:val="o"/>
+      <w:lvlJc w:val="left"/>
+      <w:pPr>
+        <w:ind w:left="1065" w:hanging="360"/>
+      </w:pPr>
+      <w:rPr>
+        <w:rFonts w:ascii="Courier New" w:hAnsi="Courier New" w:cs="Courier New" w:hint="default"/>
+      </w:rPr>
+    </w:lvl>
+    <w:lvl w:ilvl="2" w:tplc="04090005" w:tentative="1">
+      <w:start w:val="1"/>
+      <w:numFmt w:val="bullet"/>
+      <w:lvlText w:val=""/>
+      <w:lvlJc w:val="left"/>
+      <w:pPr>
+        <w:ind w:left="1785" w:hanging="360"/>
+      </w:pPr>
+      <w:rPr>
+        <w:rFonts w:ascii="Wingdings" w:hAnsi="Wingdings" w:hint="default"/>
+      </w:rPr>
+    </w:lvl>
+    <w:lvl w:ilvl="3" w:tplc="04090001" w:tentative="1">
+      <w:start w:val="1"/>
+      <w:numFmt w:val="bullet"/>
+      <w:lvlText w:val=""/>
+      <w:lvlJc w:val="left"/>
+      <w:pPr>
+        <w:ind w:left="2505" w:hanging="360"/>
+      </w:pPr>
+      <w:rPr>
+        <w:rFonts w:ascii="Symbol" w:hAnsi="Symbol" w:hint="default"/>
+      </w:rPr>
+    </w:lvl>
+    <w:lvl w:ilvl="4" w:tplc="04090003" w:tentative="1">
+      <w:start w:val="1"/>
+      <w:numFmt w:val="bullet"/>
+      <w:lvlText w:val="o"/>
+      <w:lvlJc w:val="left"/>
+      <w:pPr>
+        <w:ind w:left="3225" w:hanging="360"/>
+      </w:pPr>
+      <w:rPr>
+        <w:rFonts w:ascii="Courier New" w:hAnsi="Courier New" w:cs="Courier New" w:hint="default"/>
+      </w:rPr>
+    </w:lvl>
+    <w:lvl w:ilvl="5" w:tplc="04090005" w:tentative="1">
+      <w:start w:val="1"/>
+      <w:numFmt w:val="bullet"/>
+      <w:lvlText w:val=""/>
+      <w:lvlJc w:val="left"/>
+      <w:pPr>
+        <w:ind w:left="3945" w:hanging="360"/>
+      </w:pPr>
+      <w:rPr>
+        <w:rFonts w:ascii="Wingdings" w:hAnsi="Wingdings" w:hint="default"/>
+      </w:rPr>
+    </w:lvl>
+    <w:lvl w:ilvl="6" w:tplc="04090001" w:tentative="1">
+      <w:start w:val="1"/>
+      <w:numFmt w:val="bullet"/>
+      <w:lvlText w:val=""/>
+      <w:lvlJc w:val="left"/>
+      <w:pPr>
+        <w:ind w:left="4665" w:hanging="360"/>
+      </w:pPr>
+      <w:rPr>
+        <w:rFonts w:ascii="Symbol" w:hAnsi="Symbol" w:hint="default"/>
+      </w:rPr>
+    </w:lvl>
+    <w:lvl w:ilvl="7" w:tplc="04090003" w:tentative="1">
+      <w:start w:val="1"/>
+      <w:numFmt w:val="bullet"/>
+      <w:lvlText w:val="o"/>
+      <w:lvlJc w:val="left"/>
+      <w:pPr>
+        <w:ind w:left="5385" w:hanging="360"/>
+      </w:pPr>
+      <w:rPr>
+        <w:rFonts w:ascii="Courier New" w:hAnsi="Courier New" w:cs="Courier New" w:hint="default"/>
+      </w:rPr>
+    </w:lvl>
+    <w:lvl w:ilvl="8" w:tplc="04090005" w:tentative="1">
+      <w:start w:val="1"/>
+      <w:numFmt w:val="bullet"/>
+      <w:lvlText w:val=""/>
+      <w:lvlJc w:val="left"/>
+      <w:pPr>
+        <w:ind w:left="6105" w:hanging="360"/>
+      </w:pPr>
+      <w:rPr>
+        <w:rFonts w:ascii="Wingdings" w:hAnsi="Wingdings" w:hint="default"/>
+      </w:rPr>
+    </w:lvl>
+  </w:abstractNum>
+  <w:abstractNum w:abstractNumId="1" w15:restartNumberingAfterBreak="0">
+    <w:nsid w:val="617D3318"/>
+    <w:multiLevelType w:val="hybridMultilevel"/>
+    <w:tmpl w:val="43821E08"/>
+    <w:lvl w:ilvl="0" w:tplc="CE1A3380">
+      <w:numFmt w:val="bullet"/>
+      <w:lvlText w:val="-"/>
+      <w:lvlJc w:val="left"/>
+      <w:pPr>
+        <w:ind w:left="345" w:hanging="360"/>
+      </w:pPr>
+      <w:rPr>
+        <w:rFonts w:ascii="Arial" w:eastAsia="Calibri" w:hAnsi="Arial" w:cs="Arial" w:hint="default"/>
+      </w:rPr>
+    </w:lvl>
+    <w:lvl w:ilvl="1" w:tplc="04090003" w:tentative="1">
+      <w:start w:val="1"/>
+      <w:numFmt w:val="bullet"/>
+      <w:lvlText w:val="o"/>
+      <w:lvlJc w:val="left"/>
+      <w:pPr>
+        <w:ind w:left="1065" w:hanging="360"/>
+      </w:pPr>
+      <w:rPr>
+        <w:rFonts w:ascii="Courier New" w:hAnsi="Courier New" w:cs="Courier New" w:hint="default"/>
+      </w:rPr>
+    </w:lvl>
+    <w:lvl w:ilvl="2" w:tplc="04090005" w:tentative="1">
+      <w:start w:val="1"/>
+      <w:numFmt w:val="bullet"/>
+      <w:lvlText w:val=""/>
+      <w:lvlJc w:val="left"/>
+      <w:pPr>
+        <w:ind w:left="1785" w:hanging="360"/>
+      </w:pPr>
+      <w:rPr>
+        <w:rFonts w:ascii="Wingdings" w:hAnsi="Wingdings" w:hint="default"/>
+      </w:rPr>
+    </w:lvl>
+    <w:lvl w:ilvl="3" w:tplc="04090001" w:tentative="1">
+      <w:start w:val="1"/>
+      <w:numFmt w:val="bullet"/>
+      <w:lvlText w:val=""/>
+      <w:lvlJc w:val="left"/>
+      <w:pPr>
+        <w:ind w:left="2505" w:hanging="360"/>
+      </w:pPr>
+      <w:rPr>
+        <w:rFonts w:ascii="Symbol" w:hAnsi="Symbol" w:hint="default"/>
+      </w:rPr>
+    </w:lvl>
+    <w:lvl w:ilvl="4" w:tplc="04090003" w:tentative="1">
+      <w:start w:val="1"/>
+      <w:numFmt w:val="bullet"/>
+      <w:lvlText w:val="o"/>
+      <w:lvlJc w:val="left"/>
+      <w:pPr>
+        <w:ind w:left="3225" w:hanging="360"/>
+      </w:pPr>
+      <w:rPr>
+        <w:rFonts w:ascii="Courier New" w:hAnsi="Courier New" w:cs="Courier New" w:hint="default"/>
+      </w:rPr>
+    </w:lvl>
+    <w:lvl w:ilvl="5" w:tplc="04090005" w:tentative="1">
+      <w:start w:val="1"/>
+      <w:numFmt w:val="bullet"/>
+      <w:lvlText w:val=""/>
+      <w:lvlJc w:val="left"/>
+      <w:pPr>
+        <w:ind w:left="3945" w:hanging="360"/>
+      </w:pPr>
+      <w:rPr>
+        <w:rFonts w:ascii="Wingdings" w:hAnsi="Wingdings" w:hint="default"/>
+      </w:rPr>
+    </w:lvl>
+    <w:lvl w:ilvl="6" w:tplc="04090001" w:tentative="1">
+      <w:start w:val="1"/>
+      <w:numFmt w:val="bullet"/>
+      <w:lvlText w:val=""/>
+      <w:lvlJc w:val="left"/>
+      <w:pPr>
+        <w:ind w:left="4665" w:hanging="360"/>
+      </w:pPr>
+      <w:rPr>
+        <w:rFonts w:ascii="Symbol" w:hAnsi="Symbol" w:hint="default"/>
+      </w:rPr>
+    </w:lvl>
+    <w:lvl w:ilvl="7" w:tplc="04090003" w:tentative="1">
+      <w:start w:val="1"/>
+      <w:numFmt w:val="bullet"/>
+      <w:lvlText w:val="o"/>
+      <w:lvlJc w:val="left"/>
+      <w:pPr>
+        <w:ind w:left="5385" w:hanging="360"/>
+      </w:pPr>
+      <w:rPr>
+        <w:rFonts w:ascii="Courier New" w:hAnsi="Courier New" w:cs="Courier New" w:hint="default"/>
+      </w:rPr>
+    </w:lvl>
+    <w:lvl w:ilvl="8" w:tplc="04090005" w:tentative="1">
+      <w:start w:val="1"/>
+      <w:numFmt w:val="bullet"/>
+      <w:lvlText w:val=""/>
+      <w:lvlJc w:val="left"/>
+      <w:pPr>
+        <w:ind w:left="6105" w:hanging="360"/>
+      </w:pPr>
+      <w:rPr>
+        <w:rFonts w:ascii="Wingdings" w:hAnsi="Wingdings" w:hint="default"/>
+      </w:rPr>
+    </w:lvl>
+  </w:abstractNum>
+  <w:num w:numId="1">
+    <w:abstractNumId w:val="1"/>
+  </w:num>
+  <w:num w:numId="2">
+    <w:abstractNumId w:val="0"/>
+  </w:num>
+</w:numbering>
 </file>
 
 <file path=word/styles.xml><?xml version="1.0" encoding="utf-8"?>
@@ -413,6 +2972,16 @@
   <w:style w:type="paragraph" w:default="1" w:styleId="Normal">
     <w:name w:val="Normal"/>
     <w:qFormat/>
+    <w:rsid w:val="008A10F6"/>
+    <w:pPr>
+      <w:spacing w:after="208" w:line="269" w:lineRule="auto"/>
+      <w:ind w:left="718" w:hanging="10"/>
+    </w:pPr>
+    <w:rPr>
+      <w:rFonts w:ascii="Arial" w:eastAsia="Calibri" w:hAnsi="Arial" w:cs="Calibri"/>
+      <w:color w:val="000000"/>
+      <w:lang w:val="cs-CZ" w:eastAsia="cs-CZ"/>
+    </w:rPr>
   </w:style>
   <w:style w:type="character" w:default="1" w:styleId="DefaultParagraphFont">
     <w:name w:val="Default Paragraph Font"/>
@@ -440,6 +3009,49 @@
     <w:uiPriority w:val="99"/>
     <w:semiHidden/>
     <w:unhideWhenUsed/>
+  </w:style>
+  <w:style w:type="paragraph" w:styleId="BalloonText">
+    <w:name w:val="Balloon Text"/>
+    <w:basedOn w:val="Normal"/>
+    <w:link w:val="BalloonTextChar"/>
+    <w:uiPriority w:val="99"/>
+    <w:semiHidden/>
+    <w:unhideWhenUsed/>
+    <w:rsid w:val="008A10F6"/>
+    <w:pPr>
+      <w:spacing w:after="0" w:line="240" w:lineRule="auto"/>
+    </w:pPr>
+    <w:rPr>
+      <w:rFonts w:ascii="Segoe UI" w:hAnsi="Segoe UI" w:cs="Segoe UI"/>
+      <w:sz w:val="18"/>
+      <w:szCs w:val="18"/>
+    </w:rPr>
+  </w:style>
+  <w:style w:type="character" w:customStyle="1" w:styleId="BalloonTextChar">
+    <w:name w:val="Balloon Text Char"/>
+    <w:basedOn w:val="DefaultParagraphFont"/>
+    <w:link w:val="BalloonText"/>
+    <w:uiPriority w:val="99"/>
+    <w:semiHidden/>
+    <w:rsid w:val="008A10F6"/>
+    <w:rPr>
+      <w:rFonts w:ascii="Segoe UI" w:eastAsia="Calibri" w:hAnsi="Segoe UI" w:cs="Segoe UI"/>
+      <w:color w:val="000000"/>
+      <w:sz w:val="18"/>
+      <w:szCs w:val="18"/>
+      <w:lang w:val="cs-CZ" w:eastAsia="cs-CZ"/>
+    </w:rPr>
+  </w:style>
+  <w:style w:type="paragraph" w:styleId="ListParagraph">
+    <w:name w:val="List Paragraph"/>
+    <w:basedOn w:val="Normal"/>
+    <w:uiPriority w:val="34"/>
+    <w:qFormat/>
+    <w:rsid w:val="008A10F6"/>
+    <w:pPr>
+      <w:ind w:left="720"/>
+      <w:contextualSpacing/>
+    </w:pPr>
   </w:style>
 </w:styles>
 </file>

</xml_diff>

<commit_message>
- zpracovani kapitoly "popis vybraneho tematu" pripsani mojich poznamek
</commit_message>
<xml_diff>
--- a/seminarni_prace_Chrubasik_Stepan_Hasa.docx
+++ b/seminarni_prace_Chrubasik_Stepan_Hasa.docx
@@ -1472,17 +1472,7 @@
           <w:sz w:val="24"/>
           <w:szCs w:val="24"/>
         </w:rPr>
-        <w:t xml:space="preserve">Tehdy mnozí pomýšleli, jestli tak velké změny, které nové vedení přineslo budou konkurenční výhodou nebo se americká korporace vydá </w:t>
-      </w:r>
-      <w:bookmarkStart w:id="1" w:name="_GoBack"/>
-      <w:bookmarkEnd w:id="1"/>
-      <w:r>
-        <w:rPr>
-          <w:rFonts w:cs="Arial"/>
-          <w:sz w:val="24"/>
-          <w:szCs w:val="24"/>
-        </w:rPr>
-        <w:t>za Nokií a dalšími. Po více než pěti letech, už se můžeme jasněji podívat na jednotlivé změny a zhodnotit jejich dopad.</w:t>
+        <w:t>Tehdy mnozí pomýšleli, jestli tak velké změny, které nové vedení přineslo budou konkurenční výhodou nebo se americká korporace vydá za Nokií a dalšími. Po více než pěti letech, už se můžeme jasněji podívat na jednotlivé změny a zhodnotit jejich dopad.</w:t>
       </w:r>
     </w:p>
     <w:p>
@@ -1610,12 +1600,2235 @@
         <w:pStyle w:val="Nadpis1"/>
         <w:ind w:left="0" w:firstLine="0"/>
       </w:pPr>
-      <w:bookmarkStart w:id="2" w:name="_Toc3081651"/>
+      <w:bookmarkStart w:id="1" w:name="_Toc3081651"/>
       <w:r>
         <w:lastRenderedPageBreak/>
         <w:t>Popis vybraného tématu</w:t>
       </w:r>
-      <w:bookmarkEnd w:id="2"/>
+      <w:bookmarkEnd w:id="1"/>
+    </w:p>
+    <w:p>
+      <w:pPr>
+        <w:tabs>
+          <w:tab w:val="center" w:pos="1707"/>
+        </w:tabs>
+        <w:spacing w:after="0" w:line="480" w:lineRule="auto"/>
+        <w:ind w:left="0" w:firstLine="0"/>
+        <w:rPr>
+          <w:rFonts w:cs="Arial"/>
+          <w:sz w:val="24"/>
+          <w:szCs w:val="24"/>
+          <w:lang w:val="en-US"/>
+        </w:rPr>
+      </w:pPr>
+      <w:r>
+        <w:rPr>
+          <w:rFonts w:cs="Arial"/>
+          <w:sz w:val="24"/>
+          <w:szCs w:val="24"/>
+        </w:rPr>
+        <w:t>Jak už jsme zmínili v úvodu naší seminární práce, společnost Microsoft s nástupem nového ředitele změnila svou strategii. Na začátku roku 2014 to zatím byly jen předpovědi a plány</w:t>
+      </w:r>
+      <w:r>
+        <w:rPr>
+          <w:rFonts w:cs="Arial"/>
+          <w:sz w:val="24"/>
+          <w:szCs w:val="24"/>
+        </w:rPr>
+        <w:t xml:space="preserve">, které se ale dnes již realizují či dokonce fungují a Microsoft svou firemní strategii </w:t>
+      </w:r>
+      <w:r>
+        <w:rPr>
+          <w:rFonts w:cs="Arial"/>
+          <w:sz w:val="24"/>
+          <w:szCs w:val="24"/>
+        </w:rPr>
+        <w:t>staví na poskytování</w:t>
+      </w:r>
+      <w:r>
+        <w:rPr>
+          <w:rFonts w:cs="Arial"/>
+          <w:sz w:val="24"/>
+          <w:szCs w:val="24"/>
+        </w:rPr>
+        <w:t xml:space="preserve"> služeb</w:t>
+      </w:r>
+      <w:r>
+        <w:rPr>
+          <w:rFonts w:cs="Arial"/>
+          <w:sz w:val="24"/>
+          <w:szCs w:val="24"/>
+        </w:rPr>
+        <w:t>, přesněji</w:t>
+      </w:r>
+      <w:r>
+        <w:rPr>
+          <w:rFonts w:cs="Arial"/>
+          <w:sz w:val="24"/>
+          <w:szCs w:val="24"/>
+        </w:rPr>
+        <w:t xml:space="preserve"> </w:t>
+      </w:r>
+      <w:proofErr w:type="spellStart"/>
+      <w:r>
+        <w:rPr>
+          <w:rFonts w:cs="Arial"/>
+          <w:sz w:val="24"/>
+          <w:szCs w:val="24"/>
+        </w:rPr>
+        <w:t>cloud</w:t>
+      </w:r>
+      <w:r>
+        <w:rPr>
+          <w:rFonts w:cs="Arial"/>
+          <w:sz w:val="24"/>
+          <w:szCs w:val="24"/>
+        </w:rPr>
+        <w:t>ových</w:t>
+      </w:r>
+      <w:proofErr w:type="spellEnd"/>
+      <w:r>
+        <w:rPr>
+          <w:rFonts w:cs="Arial"/>
+          <w:sz w:val="24"/>
+          <w:szCs w:val="24"/>
+        </w:rPr>
+        <w:t xml:space="preserve"> řešení</w:t>
+      </w:r>
+      <w:r>
+        <w:rPr>
+          <w:rFonts w:cs="Arial"/>
+          <w:sz w:val="24"/>
+          <w:szCs w:val="24"/>
+        </w:rPr>
+        <w:t xml:space="preserve"> – produkt Microsoft Azure</w:t>
+      </w:r>
+      <w:r>
+        <w:rPr>
+          <w:rFonts w:cs="Arial"/>
+          <w:sz w:val="24"/>
+          <w:szCs w:val="24"/>
+        </w:rPr>
+        <w:t xml:space="preserve">. </w:t>
+      </w:r>
+      <w:r>
+        <w:rPr>
+          <w:rFonts w:cs="Arial"/>
+          <w:sz w:val="24"/>
+          <w:szCs w:val="24"/>
+        </w:rPr>
+        <w:t xml:space="preserve">V oblasti jedniček a nul </w:t>
+      </w:r>
+      <w:r>
+        <w:rPr>
+          <w:rFonts w:cs="Arial"/>
+          <w:sz w:val="24"/>
+          <w:szCs w:val="24"/>
+        </w:rPr>
+        <w:t xml:space="preserve">nastal zlom, při uvedení tzv. </w:t>
+      </w:r>
+      <w:proofErr w:type="spellStart"/>
+      <w:r>
+        <w:rPr>
+          <w:rFonts w:cs="Arial"/>
+          <w:sz w:val="24"/>
+          <w:szCs w:val="24"/>
+        </w:rPr>
+        <w:t>cloudových</w:t>
+      </w:r>
+      <w:proofErr w:type="spellEnd"/>
+      <w:r>
+        <w:rPr>
+          <w:rFonts w:cs="Arial"/>
+          <w:sz w:val="24"/>
+          <w:szCs w:val="24"/>
+        </w:rPr>
+        <w:t xml:space="preserve"> řešení na trh. O </w:t>
+      </w:r>
+      <w:proofErr w:type="spellStart"/>
+      <w:r>
+        <w:rPr>
+          <w:rFonts w:cs="Arial"/>
+          <w:sz w:val="24"/>
+          <w:szCs w:val="24"/>
+        </w:rPr>
+        <w:t>cloudu</w:t>
+      </w:r>
+      <w:proofErr w:type="spellEnd"/>
+      <w:r>
+        <w:rPr>
+          <w:rFonts w:cs="Arial"/>
+          <w:sz w:val="24"/>
+          <w:szCs w:val="24"/>
+        </w:rPr>
+        <w:t xml:space="preserve"> se hovoří už nějakou dobu, ale většina laické veřejnosti stále nerozumí všem výhodám a nevýhodám, přestože je dnes software všude a pomáhá i firmám z odvětví nijak nespojených s IT (pomáhá například s administrací, přehledem nad procesy, zabezpečení budov). Abychom pochopili přeorientování Microsoftu na poskytování </w:t>
+      </w:r>
+      <w:proofErr w:type="spellStart"/>
+      <w:r>
+        <w:rPr>
+          <w:rFonts w:cs="Arial"/>
+          <w:sz w:val="24"/>
+          <w:szCs w:val="24"/>
+        </w:rPr>
+        <w:t>cloudových</w:t>
+      </w:r>
+      <w:proofErr w:type="spellEnd"/>
+      <w:r>
+        <w:rPr>
+          <w:rFonts w:cs="Arial"/>
+          <w:sz w:val="24"/>
+          <w:szCs w:val="24"/>
+        </w:rPr>
+        <w:t xml:space="preserve"> služeb, musíme si nejdřív vysvětlit pár termínů. V jednoduchosti existují, při pořizování softwaru čtyři módy. On premise – tedy řešení, kdy si absolutně vše zařídíme a spravujeme sami. </w:t>
+      </w:r>
+      <w:proofErr w:type="spellStart"/>
+      <w:r>
+        <w:rPr>
+          <w:rFonts w:cs="Arial"/>
+          <w:sz w:val="24"/>
+          <w:szCs w:val="24"/>
+        </w:rPr>
+        <w:t>Infrastructure</w:t>
+      </w:r>
+      <w:proofErr w:type="spellEnd"/>
+      <w:r>
+        <w:rPr>
+          <w:rFonts w:cs="Arial"/>
+          <w:sz w:val="24"/>
+          <w:szCs w:val="24"/>
+        </w:rPr>
+        <w:t xml:space="preserve"> as a </w:t>
+      </w:r>
+      <w:proofErr w:type="spellStart"/>
+      <w:r>
+        <w:rPr>
+          <w:rFonts w:cs="Arial"/>
+          <w:sz w:val="24"/>
+          <w:szCs w:val="24"/>
+        </w:rPr>
+        <w:t>Service</w:t>
+      </w:r>
+      <w:proofErr w:type="spellEnd"/>
+      <w:r>
+        <w:rPr>
+          <w:rFonts w:cs="Arial"/>
+          <w:sz w:val="24"/>
+          <w:szCs w:val="24"/>
+        </w:rPr>
+        <w:t xml:space="preserve"> – V tomto módu si pronajímáme za předem dohodnutý paušál hardware (například server). Tento hardware se nachází v zcela jiné geografické lokaci a přistupujeme k němu vzdáleně (jako u všech </w:t>
+      </w:r>
+      <w:proofErr w:type="spellStart"/>
+      <w:r>
+        <w:rPr>
+          <w:rFonts w:cs="Arial"/>
+          <w:sz w:val="24"/>
+          <w:szCs w:val="24"/>
+        </w:rPr>
+        <w:t>clouduových</w:t>
+      </w:r>
+      <w:proofErr w:type="spellEnd"/>
+      <w:r>
+        <w:rPr>
+          <w:rFonts w:cs="Arial"/>
+          <w:sz w:val="24"/>
+          <w:szCs w:val="24"/>
+        </w:rPr>
+        <w:t xml:space="preserve"> služeb – odtud termín </w:t>
+      </w:r>
+      <w:proofErr w:type="spellStart"/>
+      <w:r>
+        <w:rPr>
+          <w:rFonts w:cs="Arial"/>
+          <w:sz w:val="24"/>
+          <w:szCs w:val="24"/>
+        </w:rPr>
+        <w:t>cloud</w:t>
+      </w:r>
+      <w:proofErr w:type="spellEnd"/>
+      <w:r>
+        <w:rPr>
+          <w:rFonts w:cs="Arial"/>
+          <w:sz w:val="24"/>
+          <w:szCs w:val="24"/>
+        </w:rPr>
+        <w:t xml:space="preserve">). </w:t>
+      </w:r>
+      <w:proofErr w:type="spellStart"/>
+      <w:r>
+        <w:rPr>
+          <w:rFonts w:cs="Arial"/>
+          <w:sz w:val="24"/>
+          <w:szCs w:val="24"/>
+        </w:rPr>
+        <w:t>Platform</w:t>
+      </w:r>
+      <w:proofErr w:type="spellEnd"/>
+      <w:r>
+        <w:rPr>
+          <w:rFonts w:cs="Arial"/>
+          <w:sz w:val="24"/>
+          <w:szCs w:val="24"/>
+        </w:rPr>
+        <w:t xml:space="preserve"> as a </w:t>
+      </w:r>
+      <w:proofErr w:type="spellStart"/>
+      <w:r>
+        <w:rPr>
+          <w:rFonts w:cs="Arial"/>
+          <w:sz w:val="24"/>
+          <w:szCs w:val="24"/>
+        </w:rPr>
+        <w:t>Service</w:t>
+      </w:r>
+      <w:proofErr w:type="spellEnd"/>
+      <w:r>
+        <w:rPr>
+          <w:rFonts w:cs="Arial"/>
+          <w:sz w:val="24"/>
+          <w:szCs w:val="24"/>
+        </w:rPr>
+        <w:t xml:space="preserve"> – Tato služba už nám nenabízí pouze syrový hardware, který </w:t>
+      </w:r>
+      <w:r>
+        <w:rPr>
+          <w:rFonts w:cs="Arial"/>
+          <w:sz w:val="24"/>
+          <w:szCs w:val="24"/>
+          <w:lang w:val="en-US"/>
+        </w:rPr>
+        <w:t>“</w:t>
+      </w:r>
+      <w:proofErr w:type="spellStart"/>
+      <w:r>
+        <w:rPr>
+          <w:rFonts w:cs="Arial"/>
+          <w:sz w:val="24"/>
+          <w:szCs w:val="24"/>
+          <w:lang w:val="en-US"/>
+        </w:rPr>
+        <w:t>nic</w:t>
+      </w:r>
+      <w:proofErr w:type="spellEnd"/>
+      <w:r>
+        <w:rPr>
+          <w:rFonts w:cs="Arial"/>
+          <w:sz w:val="24"/>
+          <w:szCs w:val="24"/>
+          <w:lang w:val="en-US"/>
+        </w:rPr>
+        <w:t xml:space="preserve"> neum</w:t>
+      </w:r>
+      <w:r>
+        <w:rPr>
+          <w:rFonts w:cs="Arial"/>
+          <w:sz w:val="24"/>
+          <w:szCs w:val="24"/>
+        </w:rPr>
+        <w:t>í</w:t>
+      </w:r>
+      <w:r>
+        <w:rPr>
+          <w:rFonts w:cs="Arial"/>
+          <w:sz w:val="24"/>
+          <w:szCs w:val="24"/>
+          <w:lang w:val="en-US"/>
+        </w:rPr>
+        <w:t xml:space="preserve">”, ale </w:t>
+      </w:r>
+      <w:proofErr w:type="spellStart"/>
+      <w:r>
+        <w:rPr>
+          <w:rFonts w:cs="Arial"/>
+          <w:sz w:val="24"/>
+          <w:szCs w:val="24"/>
+          <w:lang w:val="en-US"/>
+        </w:rPr>
+        <w:t>už</w:t>
+      </w:r>
+      <w:proofErr w:type="spellEnd"/>
+      <w:r>
+        <w:rPr>
+          <w:rFonts w:cs="Arial"/>
+          <w:sz w:val="24"/>
+          <w:szCs w:val="24"/>
+          <w:lang w:val="en-US"/>
+        </w:rPr>
+        <w:t xml:space="preserve"> </w:t>
+      </w:r>
+      <w:proofErr w:type="spellStart"/>
+      <w:r>
+        <w:rPr>
+          <w:rFonts w:cs="Arial"/>
+          <w:sz w:val="24"/>
+          <w:szCs w:val="24"/>
+          <w:lang w:val="en-US"/>
+        </w:rPr>
+        <w:t>nám</w:t>
+      </w:r>
+      <w:proofErr w:type="spellEnd"/>
+      <w:r>
+        <w:rPr>
+          <w:rFonts w:cs="Arial"/>
+          <w:sz w:val="24"/>
+          <w:szCs w:val="24"/>
+          <w:lang w:val="en-US"/>
+        </w:rPr>
+        <w:t xml:space="preserve"> </w:t>
+      </w:r>
+      <w:proofErr w:type="spellStart"/>
+      <w:r>
+        <w:rPr>
+          <w:rFonts w:cs="Arial"/>
+          <w:sz w:val="24"/>
+          <w:szCs w:val="24"/>
+          <w:lang w:val="en-US"/>
+        </w:rPr>
+        <w:t>poskytuje</w:t>
+      </w:r>
+      <w:proofErr w:type="spellEnd"/>
+      <w:r>
+        <w:rPr>
+          <w:rFonts w:cs="Arial"/>
+          <w:sz w:val="24"/>
+          <w:szCs w:val="24"/>
+          <w:lang w:val="en-US"/>
+        </w:rPr>
+        <w:t xml:space="preserve"> </w:t>
+      </w:r>
+      <w:proofErr w:type="spellStart"/>
+      <w:r>
+        <w:rPr>
+          <w:rFonts w:cs="Arial"/>
+          <w:sz w:val="24"/>
+          <w:szCs w:val="24"/>
+          <w:lang w:val="en-US"/>
+        </w:rPr>
+        <w:t>platformu</w:t>
+      </w:r>
+      <w:proofErr w:type="spellEnd"/>
+      <w:r>
+        <w:rPr>
+          <w:rFonts w:cs="Arial"/>
+          <w:sz w:val="24"/>
+          <w:szCs w:val="24"/>
+          <w:lang w:val="en-US"/>
+        </w:rPr>
+        <w:t xml:space="preserve">, </w:t>
+      </w:r>
+      <w:proofErr w:type="spellStart"/>
+      <w:r>
+        <w:rPr>
+          <w:rFonts w:cs="Arial"/>
+          <w:sz w:val="24"/>
+          <w:szCs w:val="24"/>
+          <w:lang w:val="en-US"/>
+        </w:rPr>
+        <w:t>na</w:t>
+      </w:r>
+      <w:proofErr w:type="spellEnd"/>
+      <w:r>
+        <w:rPr>
+          <w:rFonts w:cs="Arial"/>
+          <w:sz w:val="24"/>
+          <w:szCs w:val="24"/>
+          <w:lang w:val="en-US"/>
+        </w:rPr>
+        <w:t xml:space="preserve"> </w:t>
+      </w:r>
+      <w:proofErr w:type="spellStart"/>
+      <w:r>
+        <w:rPr>
+          <w:rFonts w:cs="Arial"/>
+          <w:sz w:val="24"/>
+          <w:szCs w:val="24"/>
+          <w:lang w:val="en-US"/>
+        </w:rPr>
+        <w:t>které</w:t>
+      </w:r>
+      <w:proofErr w:type="spellEnd"/>
+      <w:r>
+        <w:rPr>
+          <w:rFonts w:cs="Arial"/>
+          <w:sz w:val="24"/>
+          <w:szCs w:val="24"/>
+          <w:lang w:val="en-US"/>
+        </w:rPr>
+        <w:t xml:space="preserve"> </w:t>
+      </w:r>
+      <w:proofErr w:type="spellStart"/>
+      <w:r>
+        <w:rPr>
+          <w:rFonts w:cs="Arial"/>
+          <w:sz w:val="24"/>
+          <w:szCs w:val="24"/>
+          <w:lang w:val="en-US"/>
+        </w:rPr>
+        <w:t>můžeme</w:t>
+      </w:r>
+      <w:proofErr w:type="spellEnd"/>
+      <w:r>
+        <w:rPr>
+          <w:rFonts w:cs="Arial"/>
+          <w:sz w:val="24"/>
+          <w:szCs w:val="24"/>
+          <w:lang w:val="en-US"/>
+        </w:rPr>
+        <w:t xml:space="preserve"> </w:t>
+      </w:r>
+      <w:proofErr w:type="spellStart"/>
+      <w:r>
+        <w:rPr>
+          <w:rFonts w:cs="Arial"/>
+          <w:sz w:val="24"/>
+          <w:szCs w:val="24"/>
+          <w:lang w:val="en-US"/>
+        </w:rPr>
+        <w:t>dále</w:t>
+      </w:r>
+      <w:proofErr w:type="spellEnd"/>
+      <w:r>
+        <w:rPr>
+          <w:rFonts w:cs="Arial"/>
+          <w:sz w:val="24"/>
+          <w:szCs w:val="24"/>
+          <w:lang w:val="en-US"/>
+        </w:rPr>
+        <w:t xml:space="preserve"> </w:t>
+      </w:r>
+      <w:proofErr w:type="spellStart"/>
+      <w:r>
+        <w:rPr>
+          <w:rFonts w:cs="Arial"/>
+          <w:sz w:val="24"/>
+          <w:szCs w:val="24"/>
+          <w:lang w:val="en-US"/>
+        </w:rPr>
+        <w:t>stavět</w:t>
+      </w:r>
+      <w:proofErr w:type="spellEnd"/>
+      <w:r>
+        <w:rPr>
+          <w:rFonts w:cs="Arial"/>
+          <w:sz w:val="24"/>
+          <w:szCs w:val="24"/>
+          <w:lang w:val="en-US"/>
+        </w:rPr>
+        <w:t xml:space="preserve"> (</w:t>
+      </w:r>
+      <w:proofErr w:type="spellStart"/>
+      <w:r>
+        <w:rPr>
+          <w:rFonts w:cs="Arial"/>
+          <w:sz w:val="24"/>
+          <w:szCs w:val="24"/>
+          <w:lang w:val="en-US"/>
+        </w:rPr>
+        <w:t>databáze</w:t>
+      </w:r>
+      <w:proofErr w:type="spellEnd"/>
+      <w:r>
+        <w:rPr>
+          <w:rFonts w:cs="Arial"/>
+          <w:sz w:val="24"/>
+          <w:szCs w:val="24"/>
+          <w:lang w:val="en-US"/>
+        </w:rPr>
+        <w:t xml:space="preserve">, </w:t>
+      </w:r>
+      <w:proofErr w:type="spellStart"/>
+      <w:r>
+        <w:rPr>
+          <w:rFonts w:cs="Arial"/>
+          <w:sz w:val="24"/>
+          <w:szCs w:val="24"/>
+          <w:lang w:val="en-US"/>
+        </w:rPr>
+        <w:t>operační</w:t>
+      </w:r>
+      <w:proofErr w:type="spellEnd"/>
+      <w:r>
+        <w:rPr>
+          <w:rFonts w:cs="Arial"/>
+          <w:sz w:val="24"/>
+          <w:szCs w:val="24"/>
+          <w:lang w:val="en-US"/>
+        </w:rPr>
+        <w:t xml:space="preserve"> </w:t>
+      </w:r>
+      <w:proofErr w:type="spellStart"/>
+      <w:r>
+        <w:rPr>
+          <w:rFonts w:cs="Arial"/>
+          <w:sz w:val="24"/>
+          <w:szCs w:val="24"/>
+          <w:lang w:val="en-US"/>
+        </w:rPr>
+        <w:t>systém</w:t>
+      </w:r>
+      <w:proofErr w:type="spellEnd"/>
+      <w:r>
+        <w:rPr>
+          <w:rFonts w:cs="Arial"/>
+          <w:sz w:val="24"/>
+          <w:szCs w:val="24"/>
+          <w:lang w:val="en-US"/>
+        </w:rPr>
+        <w:t xml:space="preserve"> </w:t>
+      </w:r>
+      <w:proofErr w:type="spellStart"/>
+      <w:r>
+        <w:rPr>
+          <w:rFonts w:cs="Arial"/>
+          <w:sz w:val="24"/>
+          <w:szCs w:val="24"/>
+          <w:lang w:val="en-US"/>
+        </w:rPr>
+        <w:t>nebo</w:t>
+      </w:r>
+      <w:proofErr w:type="spellEnd"/>
+      <w:r>
+        <w:rPr>
+          <w:rFonts w:cs="Arial"/>
+          <w:sz w:val="24"/>
+          <w:szCs w:val="24"/>
+          <w:lang w:val="en-US"/>
+        </w:rPr>
+        <w:t xml:space="preserve"> </w:t>
+      </w:r>
+      <w:proofErr w:type="spellStart"/>
+      <w:r>
+        <w:rPr>
+          <w:rFonts w:cs="Arial"/>
+          <w:sz w:val="24"/>
+          <w:szCs w:val="24"/>
+          <w:lang w:val="en-US"/>
+        </w:rPr>
+        <w:t>jiné</w:t>
+      </w:r>
+      <w:proofErr w:type="spellEnd"/>
+      <w:r>
+        <w:rPr>
+          <w:rFonts w:cs="Arial"/>
+          <w:sz w:val="24"/>
+          <w:szCs w:val="24"/>
+          <w:lang w:val="en-US"/>
+        </w:rPr>
+        <w:t xml:space="preserve"> </w:t>
+      </w:r>
+      <w:proofErr w:type="spellStart"/>
+      <w:r>
+        <w:rPr>
+          <w:rFonts w:cs="Arial"/>
+          <w:sz w:val="24"/>
+          <w:szCs w:val="24"/>
+          <w:lang w:val="en-US"/>
+        </w:rPr>
+        <w:t>vývojové</w:t>
+      </w:r>
+      <w:proofErr w:type="spellEnd"/>
+      <w:r>
+        <w:rPr>
+          <w:rFonts w:cs="Arial"/>
+          <w:sz w:val="24"/>
+          <w:szCs w:val="24"/>
+          <w:lang w:val="en-US"/>
+        </w:rPr>
+        <w:t xml:space="preserve"> </w:t>
+      </w:r>
+      <w:proofErr w:type="spellStart"/>
+      <w:r>
+        <w:rPr>
+          <w:rFonts w:cs="Arial"/>
+          <w:sz w:val="24"/>
+          <w:szCs w:val="24"/>
+          <w:lang w:val="en-US"/>
+        </w:rPr>
+        <w:t>nástroje</w:t>
+      </w:r>
+      <w:proofErr w:type="spellEnd"/>
+      <w:r>
+        <w:rPr>
+          <w:rFonts w:cs="Arial"/>
+          <w:sz w:val="24"/>
+          <w:szCs w:val="24"/>
+          <w:lang w:val="en-US"/>
+        </w:rPr>
+        <w:t xml:space="preserve">). Software as a Service – </w:t>
+      </w:r>
+      <w:proofErr w:type="spellStart"/>
+      <w:r>
+        <w:rPr>
+          <w:rFonts w:cs="Arial"/>
+          <w:sz w:val="24"/>
+          <w:szCs w:val="24"/>
+          <w:lang w:val="en-US"/>
+        </w:rPr>
+        <w:t>Takovou</w:t>
+      </w:r>
+      <w:proofErr w:type="spellEnd"/>
+      <w:r>
+        <w:rPr>
+          <w:rFonts w:cs="Arial"/>
+          <w:sz w:val="24"/>
+          <w:szCs w:val="24"/>
+          <w:lang w:val="en-US"/>
+        </w:rPr>
+        <w:t xml:space="preserve"> </w:t>
+      </w:r>
+      <w:proofErr w:type="spellStart"/>
+      <w:r>
+        <w:rPr>
+          <w:rFonts w:cs="Arial"/>
+          <w:sz w:val="24"/>
+          <w:szCs w:val="24"/>
+          <w:lang w:val="en-US"/>
+        </w:rPr>
+        <w:t>službu</w:t>
+      </w:r>
+      <w:proofErr w:type="spellEnd"/>
+      <w:r>
+        <w:rPr>
+          <w:rFonts w:cs="Arial"/>
+          <w:sz w:val="24"/>
+          <w:szCs w:val="24"/>
+          <w:lang w:val="en-US"/>
+        </w:rPr>
+        <w:t xml:space="preserve"> </w:t>
+      </w:r>
+      <w:proofErr w:type="spellStart"/>
+      <w:r>
+        <w:rPr>
+          <w:rFonts w:cs="Arial"/>
+          <w:sz w:val="24"/>
+          <w:szCs w:val="24"/>
+          <w:lang w:val="en-US"/>
+        </w:rPr>
+        <w:t>můžeme</w:t>
+      </w:r>
+      <w:proofErr w:type="spellEnd"/>
+      <w:r>
+        <w:rPr>
+          <w:rFonts w:cs="Arial"/>
+          <w:sz w:val="24"/>
+          <w:szCs w:val="24"/>
+          <w:lang w:val="en-US"/>
+        </w:rPr>
+        <w:t xml:space="preserve"> </w:t>
+      </w:r>
+      <w:proofErr w:type="spellStart"/>
+      <w:r>
+        <w:rPr>
+          <w:rFonts w:cs="Arial"/>
+          <w:sz w:val="24"/>
+          <w:szCs w:val="24"/>
+          <w:lang w:val="en-US"/>
+        </w:rPr>
+        <w:t>přirovnat</w:t>
+      </w:r>
+      <w:proofErr w:type="spellEnd"/>
+      <w:r>
+        <w:rPr>
+          <w:rFonts w:cs="Arial"/>
+          <w:sz w:val="24"/>
+          <w:szCs w:val="24"/>
+          <w:lang w:val="en-US"/>
+        </w:rPr>
+        <w:t xml:space="preserve"> </w:t>
+      </w:r>
+      <w:proofErr w:type="spellStart"/>
+      <w:r>
+        <w:rPr>
+          <w:rFonts w:cs="Arial"/>
+          <w:sz w:val="24"/>
+          <w:szCs w:val="24"/>
+          <w:lang w:val="en-US"/>
+        </w:rPr>
+        <w:t>ke</w:t>
+      </w:r>
+      <w:proofErr w:type="spellEnd"/>
+      <w:r>
+        <w:rPr>
+          <w:rFonts w:cs="Arial"/>
+          <w:sz w:val="24"/>
+          <w:szCs w:val="24"/>
+          <w:lang w:val="en-US"/>
+        </w:rPr>
+        <w:t xml:space="preserve"> </w:t>
+      </w:r>
+      <w:proofErr w:type="spellStart"/>
+      <w:r>
+        <w:rPr>
+          <w:rFonts w:cs="Arial"/>
+          <w:sz w:val="24"/>
+          <w:szCs w:val="24"/>
+          <w:lang w:val="en-US"/>
+        </w:rPr>
+        <w:t>stavbě</w:t>
+      </w:r>
+      <w:proofErr w:type="spellEnd"/>
+      <w:r>
+        <w:rPr>
+          <w:rFonts w:cs="Arial"/>
+          <w:sz w:val="24"/>
+          <w:szCs w:val="24"/>
+          <w:lang w:val="en-US"/>
+        </w:rPr>
+        <w:t xml:space="preserve"> </w:t>
+      </w:r>
+      <w:proofErr w:type="spellStart"/>
+      <w:r>
+        <w:rPr>
+          <w:rFonts w:cs="Arial"/>
+          <w:sz w:val="24"/>
+          <w:szCs w:val="24"/>
+          <w:lang w:val="en-US"/>
+        </w:rPr>
+        <w:t>domu</w:t>
+      </w:r>
+      <w:proofErr w:type="spellEnd"/>
+      <w:r>
+        <w:rPr>
+          <w:rFonts w:cs="Arial"/>
+          <w:sz w:val="24"/>
+          <w:szCs w:val="24"/>
+          <w:lang w:val="en-US"/>
+        </w:rPr>
+        <w:t xml:space="preserve"> </w:t>
+      </w:r>
+      <w:proofErr w:type="spellStart"/>
+      <w:r>
+        <w:rPr>
+          <w:rFonts w:cs="Arial"/>
+          <w:sz w:val="24"/>
+          <w:szCs w:val="24"/>
+          <w:lang w:val="en-US"/>
+        </w:rPr>
+        <w:t>na</w:t>
+      </w:r>
+      <w:proofErr w:type="spellEnd"/>
+      <w:r>
+        <w:rPr>
+          <w:rFonts w:cs="Arial"/>
+          <w:sz w:val="24"/>
+          <w:szCs w:val="24"/>
+          <w:lang w:val="en-US"/>
+        </w:rPr>
+        <w:t xml:space="preserve"> </w:t>
+      </w:r>
+      <w:proofErr w:type="spellStart"/>
+      <w:r>
+        <w:rPr>
+          <w:rFonts w:cs="Arial"/>
+          <w:sz w:val="24"/>
+          <w:szCs w:val="24"/>
+          <w:lang w:val="en-US"/>
+        </w:rPr>
+        <w:t>klíč</w:t>
+      </w:r>
+      <w:proofErr w:type="spellEnd"/>
+      <w:r>
+        <w:rPr>
+          <w:rFonts w:cs="Arial"/>
+          <w:sz w:val="24"/>
+          <w:szCs w:val="24"/>
+          <w:lang w:val="en-US"/>
+        </w:rPr>
+        <w:t xml:space="preserve">. </w:t>
+      </w:r>
+      <w:proofErr w:type="spellStart"/>
+      <w:r>
+        <w:rPr>
+          <w:rFonts w:cs="Arial"/>
+          <w:sz w:val="24"/>
+          <w:szCs w:val="24"/>
+          <w:lang w:val="en-US"/>
+        </w:rPr>
+        <w:t>Obdržíme</w:t>
+      </w:r>
+      <w:proofErr w:type="spellEnd"/>
+      <w:r>
+        <w:rPr>
+          <w:rFonts w:cs="Arial"/>
+          <w:sz w:val="24"/>
+          <w:szCs w:val="24"/>
+          <w:lang w:val="en-US"/>
+        </w:rPr>
+        <w:t xml:space="preserve"> </w:t>
+      </w:r>
+      <w:proofErr w:type="spellStart"/>
+      <w:r>
+        <w:rPr>
+          <w:rFonts w:cs="Arial"/>
+          <w:sz w:val="24"/>
+          <w:szCs w:val="24"/>
+          <w:lang w:val="en-US"/>
+        </w:rPr>
+        <w:t>funkční</w:t>
+      </w:r>
+      <w:proofErr w:type="spellEnd"/>
+      <w:r>
+        <w:rPr>
+          <w:rFonts w:cs="Arial"/>
+          <w:sz w:val="24"/>
+          <w:szCs w:val="24"/>
+          <w:lang w:val="en-US"/>
+        </w:rPr>
+        <w:t xml:space="preserve"> software se </w:t>
+      </w:r>
+      <w:proofErr w:type="spellStart"/>
+      <w:r>
+        <w:rPr>
+          <w:rFonts w:cs="Arial"/>
+          <w:sz w:val="24"/>
+          <w:szCs w:val="24"/>
+          <w:lang w:val="en-US"/>
+        </w:rPr>
+        <w:t>vším</w:t>
+      </w:r>
+      <w:proofErr w:type="spellEnd"/>
+      <w:r>
+        <w:rPr>
+          <w:rFonts w:cs="Arial"/>
+          <w:sz w:val="24"/>
+          <w:szCs w:val="24"/>
+          <w:lang w:val="en-US"/>
+        </w:rPr>
+        <w:t xml:space="preserve"> </w:t>
+      </w:r>
+      <w:proofErr w:type="spellStart"/>
+      <w:r>
+        <w:rPr>
+          <w:rFonts w:cs="Arial"/>
+          <w:sz w:val="24"/>
+          <w:szCs w:val="24"/>
+          <w:lang w:val="en-US"/>
+        </w:rPr>
+        <w:t>všudy</w:t>
+      </w:r>
+      <w:proofErr w:type="spellEnd"/>
+      <w:r>
+        <w:rPr>
+          <w:rFonts w:cs="Arial"/>
+          <w:sz w:val="24"/>
+          <w:szCs w:val="24"/>
+          <w:lang w:val="en-US"/>
+        </w:rPr>
+        <w:t xml:space="preserve">. </w:t>
+      </w:r>
+      <w:proofErr w:type="spellStart"/>
+      <w:r>
+        <w:rPr>
+          <w:rFonts w:cs="Arial"/>
+          <w:sz w:val="24"/>
+          <w:szCs w:val="24"/>
+          <w:lang w:val="en-US"/>
+        </w:rPr>
+        <w:t>Vše</w:t>
+      </w:r>
+      <w:proofErr w:type="spellEnd"/>
+      <w:r>
+        <w:rPr>
+          <w:rFonts w:cs="Arial"/>
+          <w:sz w:val="24"/>
+          <w:szCs w:val="24"/>
+          <w:lang w:val="en-US"/>
+        </w:rPr>
+        <w:t xml:space="preserve"> za </w:t>
+      </w:r>
+      <w:proofErr w:type="spellStart"/>
+      <w:r>
+        <w:rPr>
+          <w:rFonts w:cs="Arial"/>
+          <w:sz w:val="24"/>
+          <w:szCs w:val="24"/>
+          <w:lang w:val="en-US"/>
+        </w:rPr>
+        <w:t>paušální</w:t>
+      </w:r>
+      <w:proofErr w:type="spellEnd"/>
+      <w:r>
+        <w:rPr>
+          <w:rFonts w:cs="Arial"/>
+          <w:sz w:val="24"/>
+          <w:szCs w:val="24"/>
+          <w:lang w:val="en-US"/>
+        </w:rPr>
+        <w:t xml:space="preserve"> </w:t>
+      </w:r>
+      <w:proofErr w:type="spellStart"/>
+      <w:r>
+        <w:rPr>
+          <w:rFonts w:cs="Arial"/>
+          <w:sz w:val="24"/>
+          <w:szCs w:val="24"/>
+          <w:lang w:val="en-US"/>
+        </w:rPr>
+        <w:t>poplatky</w:t>
+      </w:r>
+      <w:proofErr w:type="spellEnd"/>
+      <w:r>
+        <w:rPr>
+          <w:rFonts w:cs="Arial"/>
+          <w:sz w:val="24"/>
+          <w:szCs w:val="24"/>
+          <w:lang w:val="en-US"/>
+        </w:rPr>
+        <w:t xml:space="preserve">, </w:t>
+      </w:r>
+      <w:proofErr w:type="spellStart"/>
+      <w:r>
+        <w:rPr>
+          <w:rFonts w:cs="Arial"/>
+          <w:sz w:val="24"/>
+          <w:szCs w:val="24"/>
+          <w:lang w:val="en-US"/>
+        </w:rPr>
+        <w:t>které</w:t>
+      </w:r>
+      <w:proofErr w:type="spellEnd"/>
+      <w:r>
+        <w:rPr>
+          <w:rFonts w:cs="Arial"/>
+          <w:sz w:val="24"/>
+          <w:szCs w:val="24"/>
+          <w:lang w:val="en-US"/>
+        </w:rPr>
+        <w:t xml:space="preserve"> </w:t>
+      </w:r>
+      <w:proofErr w:type="spellStart"/>
+      <w:r>
+        <w:rPr>
+          <w:rFonts w:cs="Arial"/>
+          <w:sz w:val="24"/>
+          <w:szCs w:val="24"/>
+          <w:lang w:val="en-US"/>
+        </w:rPr>
+        <w:t>jsou</w:t>
+      </w:r>
+      <w:proofErr w:type="spellEnd"/>
+      <w:r>
+        <w:rPr>
+          <w:rFonts w:cs="Arial"/>
+          <w:sz w:val="24"/>
+          <w:szCs w:val="24"/>
+          <w:lang w:val="en-US"/>
+        </w:rPr>
+        <w:t xml:space="preserve"> </w:t>
+      </w:r>
+      <w:proofErr w:type="spellStart"/>
+      <w:r>
+        <w:rPr>
+          <w:rFonts w:cs="Arial"/>
+          <w:sz w:val="24"/>
+          <w:szCs w:val="24"/>
+          <w:lang w:val="en-US"/>
+        </w:rPr>
+        <w:t>samozřejmě</w:t>
+      </w:r>
+      <w:proofErr w:type="spellEnd"/>
+      <w:r>
+        <w:rPr>
+          <w:rFonts w:cs="Arial"/>
+          <w:sz w:val="24"/>
+          <w:szCs w:val="24"/>
+          <w:lang w:val="en-US"/>
+        </w:rPr>
+        <w:t xml:space="preserve"> </w:t>
+      </w:r>
+      <w:proofErr w:type="spellStart"/>
+      <w:r>
+        <w:rPr>
+          <w:rFonts w:cs="Arial"/>
+          <w:sz w:val="24"/>
+          <w:szCs w:val="24"/>
+          <w:lang w:val="en-US"/>
+        </w:rPr>
+        <w:t>odstupňovány</w:t>
+      </w:r>
+      <w:proofErr w:type="spellEnd"/>
+      <w:r>
+        <w:rPr>
+          <w:rFonts w:cs="Arial"/>
+          <w:sz w:val="24"/>
+          <w:szCs w:val="24"/>
+          <w:lang w:val="en-US"/>
+        </w:rPr>
+        <w:t xml:space="preserve"> z </w:t>
+      </w:r>
+      <w:proofErr w:type="spellStart"/>
+      <w:r>
+        <w:rPr>
+          <w:rFonts w:cs="Arial"/>
+          <w:sz w:val="24"/>
+          <w:szCs w:val="24"/>
+          <w:lang w:val="en-US"/>
+        </w:rPr>
+        <w:t>hlediska</w:t>
+      </w:r>
+      <w:proofErr w:type="spellEnd"/>
+      <w:r>
+        <w:rPr>
+          <w:rFonts w:cs="Arial"/>
+          <w:sz w:val="24"/>
+          <w:szCs w:val="24"/>
+          <w:lang w:val="en-US"/>
+        </w:rPr>
+        <w:t xml:space="preserve"> </w:t>
+      </w:r>
+      <w:proofErr w:type="spellStart"/>
+      <w:r>
+        <w:rPr>
+          <w:rFonts w:cs="Arial"/>
+          <w:sz w:val="24"/>
+          <w:szCs w:val="24"/>
+          <w:lang w:val="en-US"/>
+        </w:rPr>
+        <w:t>poskytování</w:t>
+      </w:r>
+      <w:proofErr w:type="spellEnd"/>
+      <w:r>
+        <w:rPr>
+          <w:rFonts w:cs="Arial"/>
+          <w:sz w:val="24"/>
+          <w:szCs w:val="24"/>
+          <w:lang w:val="en-US"/>
+        </w:rPr>
+        <w:t xml:space="preserve"> </w:t>
+      </w:r>
+      <w:proofErr w:type="spellStart"/>
+      <w:r>
+        <w:rPr>
+          <w:rFonts w:cs="Arial"/>
+          <w:sz w:val="24"/>
+          <w:szCs w:val="24"/>
+          <w:lang w:val="en-US"/>
+        </w:rPr>
+        <w:t>služeb</w:t>
+      </w:r>
+      <w:proofErr w:type="spellEnd"/>
+      <w:r>
+        <w:rPr>
+          <w:rFonts w:cs="Arial"/>
+          <w:sz w:val="24"/>
+          <w:szCs w:val="24"/>
+          <w:lang w:val="en-US"/>
+        </w:rPr>
+        <w:t xml:space="preserve">. (IaaS je </w:t>
+      </w:r>
+      <w:proofErr w:type="spellStart"/>
+      <w:r>
+        <w:rPr>
+          <w:rFonts w:cs="Arial"/>
+          <w:sz w:val="24"/>
+          <w:szCs w:val="24"/>
+          <w:lang w:val="en-US"/>
+        </w:rPr>
+        <w:t>nejlevnější</w:t>
+      </w:r>
+      <w:proofErr w:type="spellEnd"/>
+      <w:r>
+        <w:rPr>
+          <w:rFonts w:cs="Arial"/>
+          <w:sz w:val="24"/>
+          <w:szCs w:val="24"/>
+          <w:lang w:val="en-US"/>
+        </w:rPr>
+        <w:t xml:space="preserve">, SaaS </w:t>
+      </w:r>
+      <w:proofErr w:type="spellStart"/>
+      <w:r>
+        <w:rPr>
+          <w:rFonts w:cs="Arial"/>
+          <w:sz w:val="24"/>
+          <w:szCs w:val="24"/>
+          <w:lang w:val="en-US"/>
+        </w:rPr>
+        <w:t>nejdražší</w:t>
+      </w:r>
+      <w:proofErr w:type="spellEnd"/>
+      <w:r>
+        <w:rPr>
+          <w:rFonts w:cs="Arial"/>
+          <w:sz w:val="24"/>
+          <w:szCs w:val="24"/>
+          <w:lang w:val="en-US"/>
+        </w:rPr>
+        <w:t>).</w:t>
+      </w:r>
+    </w:p>
+    <w:p>
+      <w:pPr>
+        <w:tabs>
+          <w:tab w:val="center" w:pos="1707"/>
+        </w:tabs>
+        <w:spacing w:after="0" w:line="480" w:lineRule="auto"/>
+        <w:ind w:left="0" w:firstLine="0"/>
+        <w:rPr>
+          <w:rFonts w:cs="Arial"/>
+          <w:sz w:val="24"/>
+          <w:szCs w:val="24"/>
+        </w:rPr>
+      </w:pPr>
+      <w:r>
+        <w:rPr>
+          <w:rFonts w:cs="Arial"/>
+          <w:sz w:val="24"/>
+          <w:szCs w:val="24"/>
+        </w:rPr>
+        <w:t xml:space="preserve">Zdá se, že celosvětový fenomén sdílené ekonomiky funguje i v oblasti informačních technologií. V běžném životě můžeme tento ekonomický model vidět u společností jako například Air </w:t>
+      </w:r>
+      <w:proofErr w:type="spellStart"/>
+      <w:r>
+        <w:rPr>
+          <w:rFonts w:cs="Arial"/>
+          <w:sz w:val="24"/>
+          <w:szCs w:val="24"/>
+        </w:rPr>
+        <w:t>BnB</w:t>
+      </w:r>
+      <w:proofErr w:type="spellEnd"/>
+      <w:r>
+        <w:rPr>
+          <w:rFonts w:cs="Arial"/>
+          <w:sz w:val="24"/>
+          <w:szCs w:val="24"/>
+        </w:rPr>
+        <w:t xml:space="preserve">, UBER, </w:t>
+      </w:r>
+      <w:proofErr w:type="spellStart"/>
+      <w:r>
+        <w:rPr>
+          <w:rFonts w:cs="Arial"/>
+          <w:sz w:val="24"/>
+          <w:szCs w:val="24"/>
+        </w:rPr>
+        <w:t>Lyft</w:t>
+      </w:r>
+      <w:proofErr w:type="spellEnd"/>
+      <w:r>
+        <w:rPr>
+          <w:rFonts w:cs="Arial"/>
+          <w:sz w:val="24"/>
+          <w:szCs w:val="24"/>
+        </w:rPr>
+        <w:t xml:space="preserve"> a podobné.</w:t>
+      </w:r>
+      <w:r>
+        <w:rPr>
+          <w:rFonts w:cs="Arial"/>
+          <w:sz w:val="24"/>
+          <w:szCs w:val="24"/>
+        </w:rPr>
+        <w:t xml:space="preserve"> Dříve mezi pilíře úspěchu Microsoftu </w:t>
+      </w:r>
+      <w:r>
+        <w:rPr>
+          <w:rFonts w:cs="Arial"/>
+          <w:sz w:val="24"/>
+          <w:szCs w:val="24"/>
+        </w:rPr>
+        <w:lastRenderedPageBreak/>
+        <w:t xml:space="preserve">patřil hlavně operační systém Windows nebo kancelářský balík služeb Office, za které koncový uživatel či firma jednorázově zaplatila a prodala tak licenci k užívání. Těmto dnům zřejmě časem odzvoní a nasvědčuje tomu fakt, že Office se kompletně přesunul do </w:t>
+      </w:r>
+      <w:proofErr w:type="spellStart"/>
+      <w:r>
+        <w:rPr>
+          <w:rFonts w:cs="Arial"/>
+          <w:sz w:val="24"/>
+          <w:szCs w:val="24"/>
+        </w:rPr>
+        <w:t>cloudu</w:t>
+      </w:r>
+      <w:proofErr w:type="spellEnd"/>
+      <w:r>
+        <w:rPr>
+          <w:rFonts w:cs="Arial"/>
+          <w:sz w:val="24"/>
+          <w:szCs w:val="24"/>
+        </w:rPr>
+        <w:t xml:space="preserve"> a taky oznámení Microsoftu, že aktuální Windows 10 je poslední verzí, po které přijdou už pouze aktualizace. </w:t>
+      </w:r>
+      <w:proofErr w:type="spellStart"/>
+      <w:r>
+        <w:rPr>
+          <w:rFonts w:cs="Arial"/>
+          <w:sz w:val="24"/>
+          <w:szCs w:val="24"/>
+        </w:rPr>
+        <w:t>Repositioning</w:t>
+      </w:r>
+      <w:proofErr w:type="spellEnd"/>
+      <w:r>
+        <w:rPr>
+          <w:rFonts w:cs="Arial"/>
+          <w:sz w:val="24"/>
+          <w:szCs w:val="24"/>
+        </w:rPr>
+        <w:t xml:space="preserve"> Microsoftu od roku 2014 tedy spočívá v tom, že </w:t>
+      </w:r>
+      <w:r>
+        <w:rPr>
+          <w:rFonts w:cs="Arial"/>
+          <w:sz w:val="24"/>
+          <w:szCs w:val="24"/>
+        </w:rPr>
+        <w:t>změnili produkt, cílovou skupinu, image (dnes již spolupracují s Linuxem).</w:t>
+      </w:r>
+    </w:p>
+    <w:p>
+      <w:pPr>
+        <w:tabs>
+          <w:tab w:val="center" w:pos="1707"/>
+        </w:tabs>
+        <w:spacing w:after="0" w:line="480" w:lineRule="auto"/>
+        <w:ind w:left="0" w:firstLine="0"/>
+        <w:rPr>
+          <w:rFonts w:cs="Arial"/>
+          <w:sz w:val="24"/>
+          <w:szCs w:val="24"/>
+        </w:rPr>
+      </w:pPr>
+    </w:p>
+    <w:p>
+      <w:pPr>
+        <w:tabs>
+          <w:tab w:val="center" w:pos="1707"/>
+        </w:tabs>
+        <w:spacing w:after="0" w:line="480" w:lineRule="auto"/>
+        <w:ind w:left="0" w:firstLine="0"/>
+        <w:rPr>
+          <w:rFonts w:cs="Arial"/>
+          <w:color w:val="2F5496" w:themeColor="accent1" w:themeShade="BF"/>
+          <w:sz w:val="24"/>
+          <w:szCs w:val="24"/>
+        </w:rPr>
+      </w:pPr>
+      <w:r>
+        <w:rPr>
+          <w:rFonts w:cs="Arial"/>
+          <w:color w:val="2F5496" w:themeColor="accent1" w:themeShade="BF"/>
+          <w:sz w:val="24"/>
+          <w:szCs w:val="24"/>
+        </w:rPr>
+        <w:t>To do:</w:t>
+      </w:r>
+    </w:p>
+    <w:p>
+      <w:pPr>
+        <w:tabs>
+          <w:tab w:val="center" w:pos="1707"/>
+        </w:tabs>
+        <w:spacing w:after="0" w:line="480" w:lineRule="auto"/>
+        <w:ind w:left="0" w:firstLine="0"/>
+        <w:rPr>
+          <w:rFonts w:cs="Arial"/>
+          <w:color w:val="2F5496" w:themeColor="accent1" w:themeShade="BF"/>
+          <w:sz w:val="24"/>
+          <w:szCs w:val="24"/>
+        </w:rPr>
+      </w:pPr>
+      <w:proofErr w:type="spellStart"/>
+      <w:r>
+        <w:rPr>
+          <w:rFonts w:cs="Arial"/>
+          <w:color w:val="2F5496" w:themeColor="accent1" w:themeShade="BF"/>
+          <w:sz w:val="24"/>
+          <w:szCs w:val="24"/>
+        </w:rPr>
+        <w:t>Zmenili</w:t>
+      </w:r>
+      <w:proofErr w:type="spellEnd"/>
+      <w:r>
+        <w:rPr>
+          <w:rFonts w:cs="Arial"/>
+          <w:color w:val="2F5496" w:themeColor="accent1" w:themeShade="BF"/>
+          <w:sz w:val="24"/>
+          <w:szCs w:val="24"/>
+        </w:rPr>
+        <w:t xml:space="preserve"> produkt: Microsoft Azure, Office 365</w:t>
+      </w:r>
+    </w:p>
+    <w:p>
+      <w:pPr>
+        <w:tabs>
+          <w:tab w:val="center" w:pos="1707"/>
+        </w:tabs>
+        <w:spacing w:after="0" w:line="480" w:lineRule="auto"/>
+        <w:ind w:left="0" w:firstLine="0"/>
+        <w:rPr>
+          <w:rFonts w:cs="Arial"/>
+          <w:color w:val="2F5496" w:themeColor="accent1" w:themeShade="BF"/>
+          <w:sz w:val="24"/>
+          <w:szCs w:val="24"/>
+        </w:rPr>
+      </w:pPr>
+      <w:proofErr w:type="spellStart"/>
+      <w:r>
+        <w:rPr>
+          <w:rFonts w:cs="Arial"/>
+          <w:color w:val="2F5496" w:themeColor="accent1" w:themeShade="BF"/>
+          <w:sz w:val="24"/>
+          <w:szCs w:val="24"/>
+        </w:rPr>
+        <w:t>Zmenili</w:t>
+      </w:r>
+      <w:proofErr w:type="spellEnd"/>
+      <w:r>
+        <w:rPr>
+          <w:rFonts w:cs="Arial"/>
+          <w:color w:val="2F5496" w:themeColor="accent1" w:themeShade="BF"/>
+          <w:sz w:val="24"/>
+          <w:szCs w:val="24"/>
+        </w:rPr>
+        <w:t xml:space="preserve"> </w:t>
+      </w:r>
+      <w:proofErr w:type="spellStart"/>
+      <w:r>
+        <w:rPr>
+          <w:rFonts w:cs="Arial"/>
+          <w:color w:val="2F5496" w:themeColor="accent1" w:themeShade="BF"/>
+          <w:sz w:val="24"/>
+          <w:szCs w:val="24"/>
+        </w:rPr>
+        <w:t>cilovku</w:t>
+      </w:r>
+      <w:proofErr w:type="spellEnd"/>
+      <w:r>
+        <w:rPr>
+          <w:rFonts w:cs="Arial"/>
+          <w:color w:val="2F5496" w:themeColor="accent1" w:themeShade="BF"/>
+          <w:sz w:val="24"/>
+          <w:szCs w:val="24"/>
+        </w:rPr>
+        <w:t xml:space="preserve">: cílovka </w:t>
+      </w:r>
+      <w:proofErr w:type="spellStart"/>
+      <w:r>
+        <w:rPr>
+          <w:rFonts w:cs="Arial"/>
+          <w:color w:val="2F5496" w:themeColor="accent1" w:themeShade="BF"/>
+          <w:sz w:val="24"/>
+          <w:szCs w:val="24"/>
+        </w:rPr>
+        <w:t>uz</w:t>
+      </w:r>
+      <w:proofErr w:type="spellEnd"/>
+      <w:r>
+        <w:rPr>
+          <w:rFonts w:cs="Arial"/>
+          <w:color w:val="2F5496" w:themeColor="accent1" w:themeShade="BF"/>
+          <w:sz w:val="24"/>
+          <w:szCs w:val="24"/>
+        </w:rPr>
+        <w:t xml:space="preserve"> není </w:t>
+      </w:r>
+      <w:proofErr w:type="spellStart"/>
+      <w:r>
+        <w:rPr>
+          <w:rFonts w:cs="Arial"/>
+          <w:color w:val="2F5496" w:themeColor="accent1" w:themeShade="BF"/>
+          <w:sz w:val="24"/>
+          <w:szCs w:val="24"/>
+        </w:rPr>
+        <w:t>koncovy</w:t>
+      </w:r>
+      <w:proofErr w:type="spellEnd"/>
+      <w:r>
+        <w:rPr>
+          <w:rFonts w:cs="Arial"/>
+          <w:color w:val="2F5496" w:themeColor="accent1" w:themeShade="BF"/>
+          <w:sz w:val="24"/>
+          <w:szCs w:val="24"/>
+        </w:rPr>
+        <w:t xml:space="preserve"> </w:t>
+      </w:r>
+      <w:proofErr w:type="spellStart"/>
+      <w:r>
+        <w:rPr>
+          <w:rFonts w:cs="Arial"/>
+          <w:color w:val="2F5496" w:themeColor="accent1" w:themeShade="BF"/>
+          <w:sz w:val="24"/>
+          <w:szCs w:val="24"/>
+        </w:rPr>
+        <w:t>zakaznik</w:t>
+      </w:r>
+      <w:proofErr w:type="spellEnd"/>
+      <w:r>
+        <w:rPr>
+          <w:rFonts w:cs="Arial"/>
+          <w:color w:val="2F5496" w:themeColor="accent1" w:themeShade="BF"/>
+          <w:sz w:val="24"/>
+          <w:szCs w:val="24"/>
+        </w:rPr>
+        <w:t xml:space="preserve"> ale firmy, které jsou </w:t>
+      </w:r>
+      <w:proofErr w:type="spellStart"/>
+      <w:r>
+        <w:rPr>
+          <w:rFonts w:cs="Arial"/>
+          <w:color w:val="2F5496" w:themeColor="accent1" w:themeShade="BF"/>
+          <w:sz w:val="24"/>
+          <w:szCs w:val="24"/>
+        </w:rPr>
+        <w:t>klientama</w:t>
+      </w:r>
+      <w:proofErr w:type="spellEnd"/>
+      <w:r>
+        <w:rPr>
+          <w:rFonts w:cs="Arial"/>
+          <w:color w:val="2F5496" w:themeColor="accent1" w:themeShade="BF"/>
+          <w:sz w:val="24"/>
+          <w:szCs w:val="24"/>
+        </w:rPr>
+        <w:t xml:space="preserve"> Microsoftu a </w:t>
+      </w:r>
+      <w:proofErr w:type="spellStart"/>
+      <w:r>
+        <w:rPr>
+          <w:rFonts w:cs="Arial"/>
+          <w:color w:val="2F5496" w:themeColor="accent1" w:themeShade="BF"/>
+          <w:sz w:val="24"/>
+          <w:szCs w:val="24"/>
+        </w:rPr>
+        <w:t>vyuzivaji</w:t>
+      </w:r>
+      <w:proofErr w:type="spellEnd"/>
+      <w:r>
+        <w:rPr>
+          <w:rFonts w:cs="Arial"/>
+          <w:color w:val="2F5496" w:themeColor="accent1" w:themeShade="BF"/>
+          <w:sz w:val="24"/>
+          <w:szCs w:val="24"/>
+        </w:rPr>
+        <w:t xml:space="preserve"> </w:t>
+      </w:r>
+      <w:proofErr w:type="spellStart"/>
+      <w:r>
+        <w:rPr>
+          <w:rFonts w:cs="Arial"/>
+          <w:color w:val="2F5496" w:themeColor="accent1" w:themeShade="BF"/>
+          <w:sz w:val="24"/>
+          <w:szCs w:val="24"/>
+        </w:rPr>
+        <w:t>cloudu</w:t>
+      </w:r>
+      <w:proofErr w:type="spellEnd"/>
+      <w:r>
+        <w:rPr>
+          <w:rFonts w:cs="Arial"/>
+          <w:color w:val="2F5496" w:themeColor="accent1" w:themeShade="BF"/>
+          <w:sz w:val="24"/>
+          <w:szCs w:val="24"/>
+        </w:rPr>
+        <w:t xml:space="preserve">. </w:t>
+      </w:r>
+      <w:proofErr w:type="spellStart"/>
+      <w:r>
+        <w:rPr>
+          <w:rFonts w:cs="Arial"/>
+          <w:color w:val="2F5496" w:themeColor="accent1" w:themeShade="BF"/>
+          <w:sz w:val="24"/>
+          <w:szCs w:val="24"/>
+        </w:rPr>
+        <w:t>Napr</w:t>
+      </w:r>
+      <w:proofErr w:type="spellEnd"/>
+      <w:r>
+        <w:rPr>
+          <w:rFonts w:cs="Arial"/>
+          <w:color w:val="2F5496" w:themeColor="accent1" w:themeShade="BF"/>
+          <w:sz w:val="24"/>
+          <w:szCs w:val="24"/>
+        </w:rPr>
+        <w:t xml:space="preserve">. </w:t>
+      </w:r>
+      <w:proofErr w:type="spellStart"/>
+      <w:r>
+        <w:rPr>
+          <w:rFonts w:cs="Arial"/>
+          <w:color w:val="2F5496" w:themeColor="accent1" w:themeShade="BF"/>
+          <w:sz w:val="24"/>
+          <w:szCs w:val="24"/>
+        </w:rPr>
+        <w:t>Nejaky</w:t>
+      </w:r>
+      <w:proofErr w:type="spellEnd"/>
+      <w:r>
+        <w:rPr>
+          <w:rFonts w:cs="Arial"/>
+          <w:color w:val="2F5496" w:themeColor="accent1" w:themeShade="BF"/>
+          <w:sz w:val="24"/>
+          <w:szCs w:val="24"/>
+        </w:rPr>
+        <w:t xml:space="preserve"> </w:t>
+      </w:r>
+      <w:proofErr w:type="spellStart"/>
+      <w:proofErr w:type="gramStart"/>
+      <w:r>
+        <w:rPr>
+          <w:rFonts w:cs="Arial"/>
+          <w:color w:val="2F5496" w:themeColor="accent1" w:themeShade="BF"/>
+          <w:sz w:val="24"/>
+          <w:szCs w:val="24"/>
+        </w:rPr>
+        <w:t>eshop</w:t>
+      </w:r>
+      <w:proofErr w:type="spellEnd"/>
+      <w:proofErr w:type="gramEnd"/>
+      <w:r>
+        <w:rPr>
+          <w:rFonts w:cs="Arial"/>
+          <w:color w:val="2F5496" w:themeColor="accent1" w:themeShade="BF"/>
+          <w:sz w:val="24"/>
+          <w:szCs w:val="24"/>
+        </w:rPr>
+        <w:t xml:space="preserve"> </w:t>
+      </w:r>
+      <w:proofErr w:type="spellStart"/>
+      <w:r>
+        <w:rPr>
+          <w:rFonts w:cs="Arial"/>
+          <w:color w:val="2F5496" w:themeColor="accent1" w:themeShade="BF"/>
+          <w:sz w:val="24"/>
+          <w:szCs w:val="24"/>
+        </w:rPr>
+        <w:t>plati</w:t>
+      </w:r>
+      <w:proofErr w:type="spellEnd"/>
+      <w:r>
+        <w:rPr>
+          <w:rFonts w:cs="Arial"/>
+          <w:color w:val="2F5496" w:themeColor="accent1" w:themeShade="BF"/>
+          <w:sz w:val="24"/>
+          <w:szCs w:val="24"/>
+        </w:rPr>
+        <w:t xml:space="preserve"> Microsoftu za </w:t>
+      </w:r>
+      <w:proofErr w:type="spellStart"/>
+      <w:r>
+        <w:rPr>
+          <w:rFonts w:cs="Arial"/>
+          <w:color w:val="2F5496" w:themeColor="accent1" w:themeShade="BF"/>
+          <w:sz w:val="24"/>
+          <w:szCs w:val="24"/>
+        </w:rPr>
+        <w:t>PaaS</w:t>
+      </w:r>
+      <w:proofErr w:type="spellEnd"/>
+      <w:r>
+        <w:rPr>
+          <w:rFonts w:cs="Arial"/>
+          <w:color w:val="2F5496" w:themeColor="accent1" w:themeShade="BF"/>
+          <w:sz w:val="24"/>
+          <w:szCs w:val="24"/>
+        </w:rPr>
+        <w:t xml:space="preserve"> atd. Pro </w:t>
+      </w:r>
+      <w:proofErr w:type="spellStart"/>
+      <w:r>
+        <w:rPr>
+          <w:rFonts w:cs="Arial"/>
+          <w:color w:val="2F5496" w:themeColor="accent1" w:themeShade="BF"/>
+          <w:sz w:val="24"/>
+          <w:szCs w:val="24"/>
+        </w:rPr>
+        <w:t>koncove</w:t>
+      </w:r>
+      <w:proofErr w:type="spellEnd"/>
+      <w:r>
+        <w:rPr>
+          <w:rFonts w:cs="Arial"/>
+          <w:color w:val="2F5496" w:themeColor="accent1" w:themeShade="BF"/>
+          <w:sz w:val="24"/>
+          <w:szCs w:val="24"/>
+        </w:rPr>
+        <w:t xml:space="preserve"> </w:t>
+      </w:r>
+      <w:proofErr w:type="spellStart"/>
+      <w:r>
+        <w:rPr>
+          <w:rFonts w:cs="Arial"/>
+          <w:color w:val="2F5496" w:themeColor="accent1" w:themeShade="BF"/>
+          <w:sz w:val="24"/>
+          <w:szCs w:val="24"/>
+        </w:rPr>
+        <w:t>zakazniky</w:t>
+      </w:r>
+      <w:proofErr w:type="spellEnd"/>
+      <w:r>
+        <w:rPr>
+          <w:rFonts w:cs="Arial"/>
+          <w:color w:val="2F5496" w:themeColor="accent1" w:themeShade="BF"/>
+          <w:sz w:val="24"/>
+          <w:szCs w:val="24"/>
+        </w:rPr>
+        <w:t xml:space="preserve"> je z </w:t>
+      </w:r>
+      <w:proofErr w:type="spellStart"/>
+      <w:r>
+        <w:rPr>
+          <w:rFonts w:cs="Arial"/>
+          <w:color w:val="2F5496" w:themeColor="accent1" w:themeShade="BF"/>
+          <w:sz w:val="24"/>
+          <w:szCs w:val="24"/>
+        </w:rPr>
+        <w:t>cloudu</w:t>
+      </w:r>
+      <w:proofErr w:type="spellEnd"/>
+      <w:r>
+        <w:rPr>
+          <w:rFonts w:cs="Arial"/>
+          <w:color w:val="2F5496" w:themeColor="accent1" w:themeShade="BF"/>
+          <w:sz w:val="24"/>
+          <w:szCs w:val="24"/>
+        </w:rPr>
+        <w:t xml:space="preserve"> </w:t>
+      </w:r>
+      <w:proofErr w:type="spellStart"/>
+      <w:r>
+        <w:rPr>
+          <w:rFonts w:cs="Arial"/>
+          <w:color w:val="2F5496" w:themeColor="accent1" w:themeShade="BF"/>
+          <w:sz w:val="24"/>
+          <w:szCs w:val="24"/>
+        </w:rPr>
+        <w:t>napr</w:t>
+      </w:r>
+      <w:proofErr w:type="spellEnd"/>
+      <w:r>
+        <w:rPr>
+          <w:rFonts w:cs="Arial"/>
+          <w:color w:val="2F5496" w:themeColor="accent1" w:themeShade="BF"/>
+          <w:sz w:val="24"/>
+          <w:szCs w:val="24"/>
+        </w:rPr>
+        <w:t xml:space="preserve">. </w:t>
+      </w:r>
+      <w:proofErr w:type="spellStart"/>
+      <w:r>
+        <w:rPr>
+          <w:rFonts w:cs="Arial"/>
+          <w:color w:val="2F5496" w:themeColor="accent1" w:themeShade="BF"/>
+          <w:sz w:val="24"/>
+          <w:szCs w:val="24"/>
+        </w:rPr>
+        <w:t>OneDrive</w:t>
+      </w:r>
+      <w:proofErr w:type="spellEnd"/>
+      <w:r>
+        <w:rPr>
+          <w:rFonts w:cs="Arial"/>
+          <w:color w:val="2F5496" w:themeColor="accent1" w:themeShade="BF"/>
+          <w:sz w:val="24"/>
+          <w:szCs w:val="24"/>
+        </w:rPr>
+        <w:t xml:space="preserve">, Office365, ale jinak MS </w:t>
+      </w:r>
+      <w:proofErr w:type="spellStart"/>
+      <w:r>
+        <w:rPr>
+          <w:rFonts w:cs="Arial"/>
+          <w:color w:val="2F5496" w:themeColor="accent1" w:themeShade="BF"/>
+          <w:sz w:val="24"/>
+          <w:szCs w:val="24"/>
+        </w:rPr>
+        <w:t>uz</w:t>
+      </w:r>
+      <w:proofErr w:type="spellEnd"/>
+      <w:r>
+        <w:rPr>
+          <w:rFonts w:cs="Arial"/>
+          <w:color w:val="2F5496" w:themeColor="accent1" w:themeShade="BF"/>
+          <w:sz w:val="24"/>
+          <w:szCs w:val="24"/>
+        </w:rPr>
+        <w:t xml:space="preserve"> fakt </w:t>
+      </w:r>
+      <w:proofErr w:type="spellStart"/>
+      <w:r>
+        <w:rPr>
+          <w:rFonts w:cs="Arial"/>
+          <w:color w:val="2F5496" w:themeColor="accent1" w:themeShade="BF"/>
+          <w:sz w:val="24"/>
+          <w:szCs w:val="24"/>
+        </w:rPr>
+        <w:t>cili</w:t>
+      </w:r>
+      <w:proofErr w:type="spellEnd"/>
+      <w:r>
+        <w:rPr>
+          <w:rFonts w:cs="Arial"/>
+          <w:color w:val="2F5496" w:themeColor="accent1" w:themeShade="BF"/>
+          <w:sz w:val="24"/>
+          <w:szCs w:val="24"/>
+        </w:rPr>
+        <w:t xml:space="preserve"> spise na firmy, </w:t>
+      </w:r>
+      <w:proofErr w:type="spellStart"/>
+      <w:r>
+        <w:rPr>
+          <w:rFonts w:cs="Arial"/>
+          <w:color w:val="2F5496" w:themeColor="accent1" w:themeShade="BF"/>
+          <w:sz w:val="24"/>
+          <w:szCs w:val="24"/>
+        </w:rPr>
+        <w:t>kterym</w:t>
+      </w:r>
+      <w:proofErr w:type="spellEnd"/>
+      <w:r>
+        <w:rPr>
+          <w:rFonts w:cs="Arial"/>
+          <w:color w:val="2F5496" w:themeColor="accent1" w:themeShade="BF"/>
+          <w:sz w:val="24"/>
+          <w:szCs w:val="24"/>
+        </w:rPr>
+        <w:t xml:space="preserve"> poskytuje „</w:t>
+      </w:r>
+      <w:proofErr w:type="spellStart"/>
+      <w:r>
+        <w:rPr>
+          <w:rFonts w:cs="Arial"/>
+          <w:color w:val="2F5496" w:themeColor="accent1" w:themeShade="BF"/>
+          <w:sz w:val="24"/>
+          <w:szCs w:val="24"/>
+        </w:rPr>
+        <w:t>zazemi</w:t>
+      </w:r>
+      <w:proofErr w:type="spellEnd"/>
+      <w:r>
+        <w:rPr>
+          <w:rFonts w:cs="Arial"/>
+          <w:color w:val="2F5496" w:themeColor="accent1" w:themeShade="BF"/>
+          <w:sz w:val="24"/>
+          <w:szCs w:val="24"/>
+        </w:rPr>
+        <w:t>“ pro jejich software.</w:t>
+      </w:r>
+    </w:p>
+    <w:p>
+      <w:pPr>
+        <w:tabs>
+          <w:tab w:val="center" w:pos="1707"/>
+        </w:tabs>
+        <w:spacing w:after="0" w:line="480" w:lineRule="auto"/>
+        <w:ind w:left="0" w:firstLine="0"/>
+        <w:rPr>
+          <w:rFonts w:cs="Arial"/>
+          <w:color w:val="2F5496" w:themeColor="accent1" w:themeShade="BF"/>
+          <w:sz w:val="24"/>
+          <w:szCs w:val="24"/>
+          <w:lang w:val="en-US"/>
+        </w:rPr>
+      </w:pPr>
+      <w:proofErr w:type="spellStart"/>
+      <w:r>
+        <w:rPr>
+          <w:rFonts w:cs="Arial"/>
+          <w:color w:val="2F5496" w:themeColor="accent1" w:themeShade="BF"/>
+          <w:sz w:val="24"/>
+          <w:szCs w:val="24"/>
+          <w:lang w:val="en-US"/>
+        </w:rPr>
+        <w:t>Zmenili</w:t>
+      </w:r>
+      <w:proofErr w:type="spellEnd"/>
+      <w:r>
+        <w:rPr>
+          <w:rFonts w:cs="Arial"/>
+          <w:color w:val="2F5496" w:themeColor="accent1" w:themeShade="BF"/>
+          <w:sz w:val="24"/>
+          <w:szCs w:val="24"/>
+          <w:lang w:val="en-US"/>
+        </w:rPr>
+        <w:t xml:space="preserve"> image: </w:t>
+      </w:r>
+      <w:proofErr w:type="spellStart"/>
+      <w:r>
+        <w:rPr>
+          <w:rFonts w:cs="Arial"/>
+          <w:color w:val="2F5496" w:themeColor="accent1" w:themeShade="BF"/>
+          <w:sz w:val="24"/>
+          <w:szCs w:val="24"/>
+          <w:lang w:val="en-US"/>
+        </w:rPr>
+        <w:t>napsat</w:t>
+      </w:r>
+      <w:proofErr w:type="spellEnd"/>
+      <w:r>
+        <w:rPr>
+          <w:rFonts w:cs="Arial"/>
+          <w:color w:val="2F5496" w:themeColor="accent1" w:themeShade="BF"/>
+          <w:sz w:val="24"/>
+          <w:szCs w:val="24"/>
+          <w:lang w:val="en-US"/>
+        </w:rPr>
+        <w:t xml:space="preserve"> o </w:t>
+      </w:r>
+      <w:proofErr w:type="spellStart"/>
+      <w:r>
+        <w:rPr>
+          <w:rFonts w:cs="Arial"/>
+          <w:color w:val="2F5496" w:themeColor="accent1" w:themeShade="BF"/>
+          <w:sz w:val="24"/>
+          <w:szCs w:val="24"/>
+          <w:lang w:val="en-US"/>
+        </w:rPr>
+        <w:t>vyroku</w:t>
+      </w:r>
+      <w:proofErr w:type="spellEnd"/>
+      <w:r>
+        <w:rPr>
+          <w:rFonts w:cs="Arial"/>
+          <w:color w:val="2F5496" w:themeColor="accent1" w:themeShade="BF"/>
+          <w:sz w:val="24"/>
+          <w:szCs w:val="24"/>
+          <w:lang w:val="en-US"/>
+        </w:rPr>
+        <w:t xml:space="preserve"> </w:t>
+      </w:r>
+      <w:proofErr w:type="spellStart"/>
+      <w:r>
+        <w:rPr>
+          <w:rFonts w:cs="Arial"/>
+          <w:color w:val="2F5496" w:themeColor="accent1" w:themeShade="BF"/>
+          <w:sz w:val="24"/>
+          <w:szCs w:val="24"/>
+          <w:lang w:val="en-US"/>
+        </w:rPr>
+        <w:t>satyi</w:t>
+      </w:r>
+      <w:proofErr w:type="spellEnd"/>
+      <w:r>
+        <w:rPr>
+          <w:rFonts w:cs="Arial"/>
+          <w:color w:val="2F5496" w:themeColor="accent1" w:themeShade="BF"/>
+          <w:sz w:val="24"/>
+          <w:szCs w:val="24"/>
+          <w:lang w:val="en-US"/>
+        </w:rPr>
+        <w:t xml:space="preserve"> </w:t>
+      </w:r>
+      <w:proofErr w:type="spellStart"/>
+      <w:r>
+        <w:rPr>
+          <w:rFonts w:cs="Arial"/>
+          <w:color w:val="2F5496" w:themeColor="accent1" w:themeShade="BF"/>
+          <w:sz w:val="24"/>
+          <w:szCs w:val="24"/>
+          <w:lang w:val="en-US"/>
+        </w:rPr>
+        <w:t>nadelly</w:t>
+      </w:r>
+      <w:proofErr w:type="spellEnd"/>
+      <w:r>
+        <w:rPr>
+          <w:rFonts w:cs="Arial"/>
+          <w:color w:val="2F5496" w:themeColor="accent1" w:themeShade="BF"/>
+          <w:sz w:val="24"/>
+          <w:szCs w:val="24"/>
+          <w:lang w:val="en-US"/>
+        </w:rPr>
+        <w:t xml:space="preserve">, ze Microsoft loves </w:t>
+      </w:r>
+      <w:proofErr w:type="spellStart"/>
+      <w:proofErr w:type="gramStart"/>
+      <w:r>
+        <w:rPr>
+          <w:rFonts w:cs="Arial"/>
+          <w:color w:val="2F5496" w:themeColor="accent1" w:themeShade="BF"/>
+          <w:sz w:val="24"/>
+          <w:szCs w:val="24"/>
+          <w:lang w:val="en-US"/>
+        </w:rPr>
+        <w:t>linux</w:t>
+      </w:r>
+      <w:proofErr w:type="spellEnd"/>
+      <w:r>
+        <w:rPr>
+          <w:rFonts w:cs="Arial"/>
+          <w:color w:val="2F5496" w:themeColor="accent1" w:themeShade="BF"/>
+          <w:sz w:val="24"/>
+          <w:szCs w:val="24"/>
+          <w:lang w:val="en-US"/>
+        </w:rPr>
+        <w:t xml:space="preserve"> ??</w:t>
+      </w:r>
+      <w:proofErr w:type="gramEnd"/>
+    </w:p>
+    <w:p>
+      <w:pPr>
+        <w:tabs>
+          <w:tab w:val="center" w:pos="1707"/>
+        </w:tabs>
+        <w:spacing w:after="0" w:line="480" w:lineRule="auto"/>
+        <w:ind w:left="0" w:firstLine="0"/>
+        <w:rPr>
+          <w:rFonts w:cs="Arial"/>
+          <w:color w:val="2F5496" w:themeColor="accent1" w:themeShade="BF"/>
+          <w:sz w:val="24"/>
+          <w:szCs w:val="24"/>
+          <w:lang w:val="en-US"/>
+        </w:rPr>
+      </w:pPr>
+    </w:p>
+    <w:p>
+      <w:pPr>
+        <w:tabs>
+          <w:tab w:val="center" w:pos="1707"/>
+        </w:tabs>
+        <w:spacing w:after="0" w:line="480" w:lineRule="auto"/>
+        <w:ind w:left="0" w:firstLine="0"/>
+        <w:rPr>
+          <w:rFonts w:cs="Arial"/>
+          <w:color w:val="2F5496" w:themeColor="accent1" w:themeShade="BF"/>
+          <w:sz w:val="24"/>
+          <w:szCs w:val="24"/>
+          <w:lang w:val="en-US"/>
+        </w:rPr>
+      </w:pPr>
+      <w:proofErr w:type="spellStart"/>
+      <w:r>
+        <w:rPr>
+          <w:rFonts w:cs="Arial"/>
+          <w:color w:val="2F5496" w:themeColor="accent1" w:themeShade="BF"/>
+          <w:sz w:val="24"/>
+          <w:szCs w:val="24"/>
+          <w:lang w:val="en-US"/>
+        </w:rPr>
+        <w:t>Zminit</w:t>
+      </w:r>
+      <w:proofErr w:type="spellEnd"/>
+      <w:r>
+        <w:rPr>
+          <w:rFonts w:cs="Arial"/>
+          <w:color w:val="2F5496" w:themeColor="accent1" w:themeShade="BF"/>
+          <w:sz w:val="24"/>
+          <w:szCs w:val="24"/>
+          <w:lang w:val="en-US"/>
+        </w:rPr>
+        <w:t xml:space="preserve"> </w:t>
+      </w:r>
+      <w:proofErr w:type="spellStart"/>
+      <w:r>
+        <w:rPr>
+          <w:rFonts w:cs="Arial"/>
+          <w:color w:val="2F5496" w:themeColor="accent1" w:themeShade="BF"/>
+          <w:sz w:val="24"/>
+          <w:szCs w:val="24"/>
+          <w:lang w:val="en-US"/>
+        </w:rPr>
+        <w:t>konkurenty</w:t>
+      </w:r>
+      <w:proofErr w:type="spellEnd"/>
+      <w:r>
+        <w:rPr>
+          <w:rFonts w:cs="Arial"/>
+          <w:color w:val="2F5496" w:themeColor="accent1" w:themeShade="BF"/>
+          <w:sz w:val="24"/>
+          <w:szCs w:val="24"/>
+          <w:lang w:val="en-US"/>
+        </w:rPr>
+        <w:t xml:space="preserve"> v </w:t>
+      </w:r>
+      <w:proofErr w:type="spellStart"/>
+      <w:r>
+        <w:rPr>
+          <w:rFonts w:cs="Arial"/>
+          <w:color w:val="2F5496" w:themeColor="accent1" w:themeShade="BF"/>
+          <w:sz w:val="24"/>
+          <w:szCs w:val="24"/>
+          <w:lang w:val="en-US"/>
+        </w:rPr>
+        <w:t>oblasti</w:t>
+      </w:r>
+      <w:proofErr w:type="spellEnd"/>
+      <w:r>
+        <w:rPr>
+          <w:rFonts w:cs="Arial"/>
+          <w:color w:val="2F5496" w:themeColor="accent1" w:themeShade="BF"/>
+          <w:sz w:val="24"/>
+          <w:szCs w:val="24"/>
+          <w:lang w:val="en-US"/>
+        </w:rPr>
+        <w:t xml:space="preserve"> </w:t>
+      </w:r>
+      <w:proofErr w:type="spellStart"/>
+      <w:r>
+        <w:rPr>
+          <w:rFonts w:cs="Arial"/>
+          <w:color w:val="2F5496" w:themeColor="accent1" w:themeShade="BF"/>
+          <w:sz w:val="24"/>
+          <w:szCs w:val="24"/>
+          <w:lang w:val="en-US"/>
+        </w:rPr>
+        <w:t>cloudu</w:t>
+      </w:r>
+      <w:proofErr w:type="spellEnd"/>
+      <w:r>
+        <w:rPr>
+          <w:rFonts w:cs="Arial"/>
+          <w:color w:val="2F5496" w:themeColor="accent1" w:themeShade="BF"/>
+          <w:sz w:val="24"/>
+          <w:szCs w:val="24"/>
+          <w:lang w:val="en-US"/>
+        </w:rPr>
+        <w:t xml:space="preserve"> a </w:t>
+      </w:r>
+      <w:proofErr w:type="spellStart"/>
+      <w:r>
+        <w:rPr>
+          <w:rFonts w:cs="Arial"/>
+          <w:color w:val="2F5496" w:themeColor="accent1" w:themeShade="BF"/>
+          <w:sz w:val="24"/>
+          <w:szCs w:val="24"/>
+          <w:lang w:val="en-US"/>
+        </w:rPr>
+        <w:t>vzit</w:t>
+      </w:r>
+      <w:proofErr w:type="spellEnd"/>
+      <w:r>
+        <w:rPr>
+          <w:rFonts w:cs="Arial"/>
+          <w:color w:val="2F5496" w:themeColor="accent1" w:themeShade="BF"/>
+          <w:sz w:val="24"/>
+          <w:szCs w:val="24"/>
+          <w:lang w:val="en-US"/>
+        </w:rPr>
+        <w:t xml:space="preserve"> to z </w:t>
+      </w:r>
+      <w:proofErr w:type="spellStart"/>
+      <w:r>
+        <w:rPr>
+          <w:rFonts w:cs="Arial"/>
+          <w:color w:val="2F5496" w:themeColor="accent1" w:themeShade="BF"/>
+          <w:sz w:val="24"/>
+          <w:szCs w:val="24"/>
+          <w:lang w:val="en-US"/>
+        </w:rPr>
+        <w:t>marketingoveho</w:t>
+      </w:r>
+      <w:proofErr w:type="spellEnd"/>
+      <w:r>
+        <w:rPr>
+          <w:rFonts w:cs="Arial"/>
+          <w:color w:val="2F5496" w:themeColor="accent1" w:themeShade="BF"/>
+          <w:sz w:val="24"/>
+          <w:szCs w:val="24"/>
+          <w:lang w:val="en-US"/>
+        </w:rPr>
+        <w:t xml:space="preserve"> </w:t>
+      </w:r>
+      <w:proofErr w:type="spellStart"/>
+      <w:r>
+        <w:rPr>
+          <w:rFonts w:cs="Arial"/>
+          <w:color w:val="2F5496" w:themeColor="accent1" w:themeShade="BF"/>
+          <w:sz w:val="24"/>
+          <w:szCs w:val="24"/>
+          <w:lang w:val="en-US"/>
+        </w:rPr>
+        <w:t>hlediska</w:t>
+      </w:r>
+      <w:proofErr w:type="spellEnd"/>
+      <w:r>
+        <w:rPr>
+          <w:rFonts w:cs="Arial"/>
+          <w:color w:val="2F5496" w:themeColor="accent1" w:themeShade="BF"/>
+          <w:sz w:val="24"/>
+          <w:szCs w:val="24"/>
+          <w:lang w:val="en-US"/>
+        </w:rPr>
+        <w:t xml:space="preserve">, ze </w:t>
+      </w:r>
+      <w:proofErr w:type="spellStart"/>
+      <w:r>
+        <w:rPr>
+          <w:rFonts w:cs="Arial"/>
+          <w:color w:val="2F5496" w:themeColor="accent1" w:themeShade="BF"/>
+          <w:sz w:val="24"/>
+          <w:szCs w:val="24"/>
+          <w:lang w:val="en-US"/>
+        </w:rPr>
+        <w:t>taky</w:t>
+      </w:r>
+      <w:proofErr w:type="spellEnd"/>
+      <w:r>
+        <w:rPr>
+          <w:rFonts w:cs="Arial"/>
+          <w:color w:val="2F5496" w:themeColor="accent1" w:themeShade="BF"/>
+          <w:sz w:val="24"/>
+          <w:szCs w:val="24"/>
+          <w:lang w:val="en-US"/>
+        </w:rPr>
+        <w:t xml:space="preserve"> </w:t>
+      </w:r>
+      <w:proofErr w:type="spellStart"/>
+      <w:r>
+        <w:rPr>
+          <w:rFonts w:cs="Arial"/>
+          <w:color w:val="2F5496" w:themeColor="accent1" w:themeShade="BF"/>
+          <w:sz w:val="24"/>
+          <w:szCs w:val="24"/>
+          <w:lang w:val="en-US"/>
+        </w:rPr>
+        <w:t>nezaspali</w:t>
+      </w:r>
+      <w:proofErr w:type="spellEnd"/>
+      <w:r>
+        <w:rPr>
+          <w:rFonts w:cs="Arial"/>
+          <w:color w:val="2F5496" w:themeColor="accent1" w:themeShade="BF"/>
+          <w:sz w:val="24"/>
+          <w:szCs w:val="24"/>
+          <w:lang w:val="en-US"/>
+        </w:rPr>
+        <w:t xml:space="preserve"> </w:t>
+      </w:r>
+      <w:proofErr w:type="spellStart"/>
+      <w:r>
+        <w:rPr>
+          <w:rFonts w:cs="Arial"/>
+          <w:color w:val="2F5496" w:themeColor="accent1" w:themeShade="BF"/>
+          <w:sz w:val="24"/>
+          <w:szCs w:val="24"/>
+          <w:lang w:val="en-US"/>
+        </w:rPr>
+        <w:t>dobu</w:t>
+      </w:r>
+      <w:proofErr w:type="spellEnd"/>
+      <w:r>
+        <w:rPr>
+          <w:rFonts w:cs="Arial"/>
+          <w:color w:val="2F5496" w:themeColor="accent1" w:themeShade="BF"/>
+          <w:sz w:val="24"/>
+          <w:szCs w:val="24"/>
+          <w:lang w:val="en-US"/>
+        </w:rPr>
+        <w:t xml:space="preserve"> – Google, Amazon?</w:t>
+      </w:r>
+    </w:p>
+    <w:p>
+      <w:pPr>
+        <w:tabs>
+          <w:tab w:val="center" w:pos="1707"/>
+        </w:tabs>
+        <w:spacing w:after="0" w:line="480" w:lineRule="auto"/>
+        <w:ind w:left="0" w:firstLine="0"/>
+        <w:rPr>
+          <w:rFonts w:cs="Arial"/>
+          <w:sz w:val="24"/>
+          <w:szCs w:val="24"/>
+          <w:lang w:val="en-US"/>
+        </w:rPr>
+      </w:pPr>
+      <w:r>
+        <w:rPr>
+          <w:rFonts w:cs="Arial"/>
+          <w:sz w:val="24"/>
+          <w:szCs w:val="24"/>
+        </w:rPr>
+        <w:t xml:space="preserve"> </w:t>
+      </w:r>
     </w:p>
     <w:p>
       <w:pPr>
@@ -1696,25 +3909,30 @@
         </w:tabs>
         <w:spacing w:after="0" w:line="480" w:lineRule="auto"/>
       </w:pPr>
-      <w:r>
-        <w:t xml:space="preserve">dat sem </w:t>
-      </w:r>
-      <w:proofErr w:type="spellStart"/>
-      <w:r>
-        <w:t>sdilenou</w:t>
-      </w:r>
-      <w:proofErr w:type="spellEnd"/>
-      <w:r>
-        <w:t xml:space="preserve"> ekonomiku, </w:t>
-      </w:r>
-      <w:proofErr w:type="gramStart"/>
-      <w:r>
-        <w:t>ze</w:t>
-      </w:r>
-      <w:proofErr w:type="gramEnd"/>
-      <w:r>
-        <w:t xml:space="preserve"> to je trend</w:t>
-      </w:r>
+    </w:p>
+    <w:p>
+      <w:pPr>
+        <w:tabs>
+          <w:tab w:val="center" w:pos="1707"/>
+        </w:tabs>
+        <w:spacing w:after="0" w:line="480" w:lineRule="auto"/>
+      </w:pPr>
+    </w:p>
+    <w:p>
+      <w:pPr>
+        <w:tabs>
+          <w:tab w:val="center" w:pos="1707"/>
+        </w:tabs>
+        <w:spacing w:after="0" w:line="480" w:lineRule="auto"/>
+      </w:pPr>
+    </w:p>
+    <w:p>
+      <w:pPr>
+        <w:tabs>
+          <w:tab w:val="center" w:pos="1707"/>
+        </w:tabs>
+        <w:spacing w:after="0" w:line="480" w:lineRule="auto"/>
+      </w:pPr>
     </w:p>
     <w:p>
       <w:pPr>
@@ -1889,11 +4107,12 @@
         <w:pStyle w:val="Nadpis1"/>
         <w:ind w:left="0"/>
       </w:pPr>
-      <w:bookmarkStart w:id="3" w:name="_Toc3081652"/>
-      <w:r>
+      <w:bookmarkStart w:id="2" w:name="_Toc3081652"/>
+      <w:r>
+        <w:lastRenderedPageBreak/>
         <w:t>Marketingový pohled na téma</w:t>
       </w:r>
-      <w:bookmarkEnd w:id="3"/>
+      <w:bookmarkEnd w:id="2"/>
     </w:p>
     <w:p>
       <w:pPr>
@@ -1978,8 +4197,812 @@
         <w:ind w:left="-15" w:firstLine="0"/>
         <w:rPr>
           <w:rFonts w:cs="Arial"/>
-        </w:rPr>
-      </w:pPr>
+          <w:color w:val="2F5496" w:themeColor="accent1" w:themeShade="BF"/>
+        </w:rPr>
+      </w:pPr>
+      <w:r>
+        <w:rPr>
+          <w:rFonts w:cs="Arial"/>
+          <w:color w:val="2F5496" w:themeColor="accent1" w:themeShade="BF"/>
+        </w:rPr>
+        <w:t xml:space="preserve">pozitiva on premise </w:t>
+      </w:r>
+      <w:proofErr w:type="spellStart"/>
+      <w:r>
+        <w:rPr>
+          <w:rFonts w:cs="Arial"/>
+          <w:color w:val="2F5496" w:themeColor="accent1" w:themeShade="BF"/>
+        </w:rPr>
+        <w:t>pristupu</w:t>
+      </w:r>
+      <w:proofErr w:type="spellEnd"/>
+      <w:r>
+        <w:rPr>
+          <w:rFonts w:cs="Arial"/>
+          <w:color w:val="2F5496" w:themeColor="accent1" w:themeShade="BF"/>
+        </w:rPr>
+        <w:t xml:space="preserve"> (</w:t>
+      </w:r>
+      <w:proofErr w:type="spellStart"/>
+      <w:r>
+        <w:rPr>
+          <w:rFonts w:cs="Arial"/>
+          <w:color w:val="2F5496" w:themeColor="accent1" w:themeShade="BF"/>
+        </w:rPr>
+        <w:t>necloudoveho</w:t>
+      </w:r>
+      <w:proofErr w:type="spellEnd"/>
+      <w:r>
+        <w:rPr>
+          <w:rFonts w:cs="Arial"/>
+          <w:color w:val="2F5496" w:themeColor="accent1" w:themeShade="BF"/>
+        </w:rPr>
+        <w:t xml:space="preserve"> </w:t>
+      </w:r>
+      <w:proofErr w:type="spellStart"/>
+      <w:r>
+        <w:rPr>
+          <w:rFonts w:cs="Arial"/>
+          <w:color w:val="2F5496" w:themeColor="accent1" w:themeShade="BF"/>
+        </w:rPr>
+        <w:t>pristupu</w:t>
+      </w:r>
+      <w:proofErr w:type="spellEnd"/>
+      <w:r>
+        <w:rPr>
+          <w:rFonts w:cs="Arial"/>
+          <w:color w:val="2F5496" w:themeColor="accent1" w:themeShade="BF"/>
+        </w:rPr>
+        <w:t>) – data mam v </w:t>
+      </w:r>
+      <w:proofErr w:type="spellStart"/>
+      <w:r>
+        <w:rPr>
+          <w:rFonts w:cs="Arial"/>
+          <w:color w:val="2F5496" w:themeColor="accent1" w:themeShade="BF"/>
+        </w:rPr>
+        <w:t>bezpeci</w:t>
+      </w:r>
+      <w:proofErr w:type="spellEnd"/>
+      <w:r>
+        <w:rPr>
+          <w:rFonts w:cs="Arial"/>
+          <w:color w:val="2F5496" w:themeColor="accent1" w:themeShade="BF"/>
+        </w:rPr>
+        <w:t xml:space="preserve"> u sebe doma, </w:t>
+      </w:r>
+      <w:proofErr w:type="spellStart"/>
+      <w:r>
+        <w:rPr>
+          <w:rFonts w:cs="Arial"/>
+          <w:color w:val="2F5496" w:themeColor="accent1" w:themeShade="BF"/>
+        </w:rPr>
+        <w:t>nemusim</w:t>
+      </w:r>
+      <w:proofErr w:type="spellEnd"/>
+      <w:r>
+        <w:rPr>
+          <w:rFonts w:cs="Arial"/>
+          <w:color w:val="2F5496" w:themeColor="accent1" w:themeShade="BF"/>
+        </w:rPr>
+        <w:t xml:space="preserve"> </w:t>
+      </w:r>
+      <w:proofErr w:type="spellStart"/>
+      <w:r>
+        <w:rPr>
+          <w:rFonts w:cs="Arial"/>
+          <w:color w:val="2F5496" w:themeColor="accent1" w:themeShade="BF"/>
+        </w:rPr>
+        <w:t>mit</w:t>
+      </w:r>
+      <w:proofErr w:type="spellEnd"/>
+      <w:r>
+        <w:rPr>
+          <w:rFonts w:cs="Arial"/>
+          <w:color w:val="2F5496" w:themeColor="accent1" w:themeShade="BF"/>
+        </w:rPr>
+        <w:t xml:space="preserve"> data na </w:t>
+      </w:r>
+      <w:proofErr w:type="spellStart"/>
+      <w:r>
+        <w:rPr>
+          <w:rFonts w:cs="Arial"/>
+          <w:color w:val="2F5496" w:themeColor="accent1" w:themeShade="BF"/>
+        </w:rPr>
+        <w:t>nejakem</w:t>
+      </w:r>
+      <w:proofErr w:type="spellEnd"/>
+      <w:r>
+        <w:rPr>
+          <w:rFonts w:cs="Arial"/>
+          <w:color w:val="2F5496" w:themeColor="accent1" w:themeShade="BF"/>
+        </w:rPr>
+        <w:t xml:space="preserve"> </w:t>
+      </w:r>
+      <w:proofErr w:type="spellStart"/>
+      <w:r>
+        <w:rPr>
+          <w:rFonts w:cs="Arial"/>
+          <w:color w:val="2F5496" w:themeColor="accent1" w:themeShade="BF"/>
+        </w:rPr>
+        <w:t>cizim</w:t>
+      </w:r>
+      <w:proofErr w:type="spellEnd"/>
+      <w:r>
+        <w:rPr>
+          <w:rFonts w:cs="Arial"/>
+          <w:color w:val="2F5496" w:themeColor="accent1" w:themeShade="BF"/>
+        </w:rPr>
+        <w:t xml:space="preserve"> serveru. Mam </w:t>
+      </w:r>
+      <w:proofErr w:type="spellStart"/>
+      <w:r>
+        <w:rPr>
+          <w:rFonts w:cs="Arial"/>
+          <w:color w:val="2F5496" w:themeColor="accent1" w:themeShade="BF"/>
+        </w:rPr>
+        <w:t>pocatecni</w:t>
+      </w:r>
+      <w:proofErr w:type="spellEnd"/>
+      <w:r>
+        <w:rPr>
+          <w:rFonts w:cs="Arial"/>
+          <w:color w:val="2F5496" w:themeColor="accent1" w:themeShade="BF"/>
+        </w:rPr>
+        <w:t xml:space="preserve"> velkou investici, ale pak </w:t>
+      </w:r>
+      <w:proofErr w:type="spellStart"/>
+      <w:r>
+        <w:rPr>
+          <w:rFonts w:cs="Arial"/>
+          <w:color w:val="2F5496" w:themeColor="accent1" w:themeShade="BF"/>
+        </w:rPr>
+        <w:t>uz</w:t>
+      </w:r>
+      <w:proofErr w:type="spellEnd"/>
+      <w:r>
+        <w:rPr>
+          <w:rFonts w:cs="Arial"/>
+          <w:color w:val="2F5496" w:themeColor="accent1" w:themeShade="BF"/>
+        </w:rPr>
+        <w:t xml:space="preserve"> </w:t>
+      </w:r>
+      <w:proofErr w:type="spellStart"/>
+      <w:r>
+        <w:rPr>
+          <w:rFonts w:cs="Arial"/>
+          <w:color w:val="2F5496" w:themeColor="accent1" w:themeShade="BF"/>
+        </w:rPr>
+        <w:t>platim</w:t>
+      </w:r>
+      <w:proofErr w:type="spellEnd"/>
+      <w:r>
+        <w:rPr>
+          <w:rFonts w:cs="Arial"/>
+          <w:color w:val="2F5496" w:themeColor="accent1" w:themeShade="BF"/>
+        </w:rPr>
+        <w:t xml:space="preserve"> jen za energie</w:t>
+      </w:r>
+    </w:p>
+    <w:p>
+      <w:pPr>
+        <w:tabs>
+          <w:tab w:val="center" w:pos="1707"/>
+        </w:tabs>
+        <w:spacing w:after="0" w:line="480" w:lineRule="auto"/>
+        <w:ind w:left="-15" w:firstLine="0"/>
+        <w:rPr>
+          <w:rFonts w:cs="Arial"/>
+          <w:color w:val="2F5496" w:themeColor="accent1" w:themeShade="BF"/>
+        </w:rPr>
+      </w:pPr>
+      <w:r>
+        <w:rPr>
+          <w:rFonts w:cs="Arial"/>
+          <w:color w:val="2F5496" w:themeColor="accent1" w:themeShade="BF"/>
+        </w:rPr>
+        <w:t xml:space="preserve">negativa on premise </w:t>
+      </w:r>
+      <w:proofErr w:type="spellStart"/>
+      <w:r>
+        <w:rPr>
+          <w:rFonts w:cs="Arial"/>
+          <w:color w:val="2F5496" w:themeColor="accent1" w:themeShade="BF"/>
+        </w:rPr>
+        <w:t>pristupu</w:t>
+      </w:r>
+      <w:proofErr w:type="spellEnd"/>
+      <w:r>
+        <w:rPr>
+          <w:rFonts w:cs="Arial"/>
+          <w:color w:val="2F5496" w:themeColor="accent1" w:themeShade="BF"/>
+        </w:rPr>
+        <w:t xml:space="preserve">: když se něco posere tak </w:t>
+      </w:r>
+      <w:proofErr w:type="spellStart"/>
+      <w:r>
+        <w:rPr>
+          <w:rFonts w:cs="Arial"/>
+          <w:color w:val="2F5496" w:themeColor="accent1" w:themeShade="BF"/>
+        </w:rPr>
+        <w:t>platim</w:t>
+      </w:r>
+      <w:proofErr w:type="spellEnd"/>
+      <w:r>
+        <w:rPr>
+          <w:rFonts w:cs="Arial"/>
+          <w:color w:val="2F5496" w:themeColor="accent1" w:themeShade="BF"/>
+        </w:rPr>
+        <w:t xml:space="preserve"> opravy, většinou to </w:t>
+      </w:r>
+      <w:proofErr w:type="spellStart"/>
+      <w:r>
+        <w:rPr>
+          <w:rFonts w:cs="Arial"/>
+          <w:color w:val="2F5496" w:themeColor="accent1" w:themeShade="BF"/>
+        </w:rPr>
+        <w:t>nezabezpecim</w:t>
+      </w:r>
+      <w:proofErr w:type="spellEnd"/>
+      <w:r>
+        <w:rPr>
+          <w:rFonts w:cs="Arial"/>
+          <w:color w:val="2F5496" w:themeColor="accent1" w:themeShade="BF"/>
+        </w:rPr>
+        <w:t xml:space="preserve"> tak jako v </w:t>
+      </w:r>
+      <w:proofErr w:type="spellStart"/>
+      <w:r>
+        <w:rPr>
+          <w:rFonts w:cs="Arial"/>
+          <w:color w:val="2F5496" w:themeColor="accent1" w:themeShade="BF"/>
+        </w:rPr>
+        <w:t>cloudu</w:t>
+      </w:r>
+      <w:proofErr w:type="spellEnd"/>
+      <w:r>
+        <w:rPr>
+          <w:rFonts w:cs="Arial"/>
+          <w:color w:val="2F5496" w:themeColor="accent1" w:themeShade="BF"/>
+        </w:rPr>
+        <w:t xml:space="preserve"> a jestli jo tak by to bylo </w:t>
+      </w:r>
+      <w:proofErr w:type="spellStart"/>
+      <w:r>
+        <w:rPr>
+          <w:rFonts w:cs="Arial"/>
+          <w:color w:val="2F5496" w:themeColor="accent1" w:themeShade="BF"/>
+        </w:rPr>
+        <w:t>silene</w:t>
+      </w:r>
+      <w:proofErr w:type="spellEnd"/>
+      <w:r>
+        <w:rPr>
+          <w:rFonts w:cs="Arial"/>
+          <w:color w:val="2F5496" w:themeColor="accent1" w:themeShade="BF"/>
+        </w:rPr>
+        <w:t xml:space="preserve"> </w:t>
+      </w:r>
+      <w:proofErr w:type="spellStart"/>
+      <w:r>
+        <w:rPr>
+          <w:rFonts w:cs="Arial"/>
+          <w:color w:val="2F5496" w:themeColor="accent1" w:themeShade="BF"/>
+        </w:rPr>
+        <w:t>drahe</w:t>
+      </w:r>
+      <w:proofErr w:type="spellEnd"/>
+      <w:r>
+        <w:rPr>
+          <w:rFonts w:cs="Arial"/>
+          <w:color w:val="2F5496" w:themeColor="accent1" w:themeShade="BF"/>
+        </w:rPr>
+        <w:t xml:space="preserve"> (</w:t>
+      </w:r>
+      <w:proofErr w:type="spellStart"/>
+      <w:r>
+        <w:rPr>
+          <w:rFonts w:cs="Arial"/>
+          <w:color w:val="2F5496" w:themeColor="accent1" w:themeShade="BF"/>
+        </w:rPr>
+        <w:t>takze</w:t>
+      </w:r>
+      <w:proofErr w:type="spellEnd"/>
+      <w:r>
+        <w:rPr>
+          <w:rFonts w:cs="Arial"/>
+          <w:color w:val="2F5496" w:themeColor="accent1" w:themeShade="BF"/>
+        </w:rPr>
+        <w:t xml:space="preserve"> </w:t>
+      </w:r>
+      <w:proofErr w:type="spellStart"/>
+      <w:r>
+        <w:rPr>
+          <w:rFonts w:cs="Arial"/>
+          <w:color w:val="2F5496" w:themeColor="accent1" w:themeShade="BF"/>
+        </w:rPr>
+        <w:t>nizka</w:t>
+      </w:r>
+      <w:proofErr w:type="spellEnd"/>
+      <w:r>
+        <w:rPr>
+          <w:rFonts w:cs="Arial"/>
+          <w:color w:val="2F5496" w:themeColor="accent1" w:themeShade="BF"/>
+        </w:rPr>
+        <w:t xml:space="preserve"> bezpečnost), za </w:t>
+      </w:r>
+      <w:proofErr w:type="spellStart"/>
+      <w:r>
+        <w:rPr>
+          <w:rFonts w:cs="Arial"/>
+          <w:color w:val="2F5496" w:themeColor="accent1" w:themeShade="BF"/>
+        </w:rPr>
+        <w:t>nejakou</w:t>
+      </w:r>
+      <w:proofErr w:type="spellEnd"/>
+      <w:r>
+        <w:rPr>
+          <w:rFonts w:cs="Arial"/>
+          <w:color w:val="2F5496" w:themeColor="accent1" w:themeShade="BF"/>
+        </w:rPr>
+        <w:t xml:space="preserve"> dobu hardware </w:t>
+      </w:r>
+      <w:proofErr w:type="spellStart"/>
+      <w:r>
+        <w:rPr>
+          <w:rFonts w:cs="Arial"/>
+          <w:color w:val="2F5496" w:themeColor="accent1" w:themeShade="BF"/>
+        </w:rPr>
+        <w:t>zestarne</w:t>
+      </w:r>
+      <w:proofErr w:type="spellEnd"/>
+      <w:r>
+        <w:rPr>
+          <w:rFonts w:cs="Arial"/>
+          <w:color w:val="2F5496" w:themeColor="accent1" w:themeShade="BF"/>
+        </w:rPr>
+        <w:t xml:space="preserve"> a </w:t>
+      </w:r>
+      <w:proofErr w:type="spellStart"/>
+      <w:r>
+        <w:rPr>
+          <w:rFonts w:cs="Arial"/>
+          <w:color w:val="2F5496" w:themeColor="accent1" w:themeShade="BF"/>
+        </w:rPr>
+        <w:t>muzu</w:t>
+      </w:r>
+      <w:proofErr w:type="spellEnd"/>
+      <w:r>
+        <w:rPr>
+          <w:rFonts w:cs="Arial"/>
+          <w:color w:val="2F5496" w:themeColor="accent1" w:themeShade="BF"/>
+        </w:rPr>
+        <w:t xml:space="preserve"> koupit </w:t>
+      </w:r>
+      <w:proofErr w:type="spellStart"/>
+      <w:r>
+        <w:rPr>
+          <w:rFonts w:cs="Arial"/>
+          <w:color w:val="2F5496" w:themeColor="accent1" w:themeShade="BF"/>
+        </w:rPr>
+        <w:t>novej</w:t>
+      </w:r>
+      <w:proofErr w:type="spellEnd"/>
+      <w:r>
+        <w:rPr>
+          <w:rFonts w:cs="Arial"/>
+          <w:color w:val="2F5496" w:themeColor="accent1" w:themeShade="BF"/>
+        </w:rPr>
+        <w:t xml:space="preserve">. Pokud mam </w:t>
+      </w:r>
+      <w:proofErr w:type="gramStart"/>
+      <w:r>
+        <w:rPr>
+          <w:rFonts w:cs="Arial"/>
+          <w:color w:val="2F5496" w:themeColor="accent1" w:themeShade="BF"/>
+        </w:rPr>
+        <w:t>software</w:t>
+      </w:r>
+      <w:proofErr w:type="gramEnd"/>
+      <w:r>
+        <w:rPr>
+          <w:rFonts w:cs="Arial"/>
+          <w:color w:val="2F5496" w:themeColor="accent1" w:themeShade="BF"/>
+        </w:rPr>
+        <w:t xml:space="preserve"> co potřebuje velkou </w:t>
+      </w:r>
+      <w:proofErr w:type="spellStart"/>
+      <w:r>
+        <w:rPr>
+          <w:rFonts w:cs="Arial"/>
+          <w:color w:val="2F5496" w:themeColor="accent1" w:themeShade="BF"/>
+        </w:rPr>
+        <w:t>vypocetni</w:t>
+      </w:r>
+      <w:proofErr w:type="spellEnd"/>
+      <w:r>
+        <w:rPr>
+          <w:rFonts w:cs="Arial"/>
+          <w:color w:val="2F5496" w:themeColor="accent1" w:themeShade="BF"/>
+        </w:rPr>
+        <w:t xml:space="preserve"> silu ale</w:t>
+      </w:r>
+      <w:bookmarkStart w:id="3" w:name="_GoBack"/>
+      <w:bookmarkEnd w:id="3"/>
+      <w:r>
+        <w:rPr>
+          <w:rFonts w:cs="Arial"/>
+          <w:color w:val="2F5496" w:themeColor="accent1" w:themeShade="BF"/>
+        </w:rPr>
+        <w:t xml:space="preserve"> </w:t>
+      </w:r>
+      <w:proofErr w:type="spellStart"/>
+      <w:r>
+        <w:rPr>
+          <w:rFonts w:cs="Arial"/>
+          <w:color w:val="2F5496" w:themeColor="accent1" w:themeShade="BF"/>
+        </w:rPr>
+        <w:t>pouzivam</w:t>
+      </w:r>
+      <w:proofErr w:type="spellEnd"/>
+      <w:r>
+        <w:rPr>
+          <w:rFonts w:cs="Arial"/>
+          <w:color w:val="2F5496" w:themeColor="accent1" w:themeShade="BF"/>
+        </w:rPr>
+        <w:t xml:space="preserve"> to jednou </w:t>
+      </w:r>
+      <w:proofErr w:type="spellStart"/>
+      <w:r>
+        <w:rPr>
+          <w:rFonts w:cs="Arial"/>
+          <w:color w:val="2F5496" w:themeColor="accent1" w:themeShade="BF"/>
+        </w:rPr>
+        <w:t>denne</w:t>
+      </w:r>
+      <w:proofErr w:type="spellEnd"/>
+      <w:r>
+        <w:rPr>
+          <w:rFonts w:cs="Arial"/>
+          <w:color w:val="2F5496" w:themeColor="accent1" w:themeShade="BF"/>
+        </w:rPr>
+        <w:t xml:space="preserve"> tak se to </w:t>
+      </w:r>
+      <w:proofErr w:type="spellStart"/>
+      <w:r>
+        <w:rPr>
+          <w:rFonts w:cs="Arial"/>
+          <w:color w:val="2F5496" w:themeColor="accent1" w:themeShade="BF"/>
+        </w:rPr>
+        <w:t>nevyplati</w:t>
+      </w:r>
+      <w:proofErr w:type="spellEnd"/>
+      <w:r>
+        <w:rPr>
+          <w:rFonts w:cs="Arial"/>
+          <w:color w:val="2F5496" w:themeColor="accent1" w:themeShade="BF"/>
+        </w:rPr>
+        <w:t xml:space="preserve">, protože </w:t>
+      </w:r>
+      <w:proofErr w:type="spellStart"/>
+      <w:r>
+        <w:rPr>
+          <w:rFonts w:cs="Arial"/>
+          <w:color w:val="2F5496" w:themeColor="accent1" w:themeShade="BF"/>
+        </w:rPr>
+        <w:t>musim</w:t>
+      </w:r>
+      <w:proofErr w:type="spellEnd"/>
+      <w:r>
+        <w:rPr>
+          <w:rFonts w:cs="Arial"/>
+          <w:color w:val="2F5496" w:themeColor="accent1" w:themeShade="BF"/>
+        </w:rPr>
+        <w:t xml:space="preserve"> koupit </w:t>
+      </w:r>
+      <w:proofErr w:type="spellStart"/>
+      <w:r>
+        <w:rPr>
+          <w:rFonts w:cs="Arial"/>
+          <w:color w:val="2F5496" w:themeColor="accent1" w:themeShade="BF"/>
+        </w:rPr>
+        <w:t>dovrej</w:t>
+      </w:r>
+      <w:proofErr w:type="spellEnd"/>
+      <w:r>
+        <w:rPr>
+          <w:rFonts w:cs="Arial"/>
+          <w:color w:val="2F5496" w:themeColor="accent1" w:themeShade="BF"/>
+        </w:rPr>
+        <w:t xml:space="preserve"> server, který </w:t>
+      </w:r>
+      <w:proofErr w:type="spellStart"/>
+      <w:r>
+        <w:rPr>
+          <w:rFonts w:cs="Arial"/>
+          <w:color w:val="2F5496" w:themeColor="accent1" w:themeShade="BF"/>
+        </w:rPr>
+        <w:t>vyuzivam</w:t>
+      </w:r>
+      <w:proofErr w:type="spellEnd"/>
+      <w:r>
+        <w:rPr>
+          <w:rFonts w:cs="Arial"/>
+          <w:color w:val="2F5496" w:themeColor="accent1" w:themeShade="BF"/>
+        </w:rPr>
+        <w:t xml:space="preserve"> jen </w:t>
+      </w:r>
+      <w:proofErr w:type="spellStart"/>
+      <w:r>
+        <w:rPr>
+          <w:rFonts w:cs="Arial"/>
+          <w:color w:val="2F5496" w:themeColor="accent1" w:themeShade="BF"/>
+        </w:rPr>
+        <w:t>chvili</w:t>
+      </w:r>
+      <w:proofErr w:type="spellEnd"/>
+      <w:r>
+        <w:rPr>
+          <w:rFonts w:cs="Arial"/>
+          <w:color w:val="2F5496" w:themeColor="accent1" w:themeShade="BF"/>
+        </w:rPr>
+        <w:t xml:space="preserve"> ve dne (</w:t>
+      </w:r>
+      <w:proofErr w:type="spellStart"/>
+      <w:r>
+        <w:rPr>
+          <w:rFonts w:cs="Arial"/>
+          <w:color w:val="2F5496" w:themeColor="accent1" w:themeShade="BF"/>
+        </w:rPr>
+        <w:t>lepsi</w:t>
+      </w:r>
+      <w:proofErr w:type="spellEnd"/>
+      <w:r>
+        <w:rPr>
+          <w:rFonts w:cs="Arial"/>
+          <w:color w:val="2F5496" w:themeColor="accent1" w:themeShade="BF"/>
+        </w:rPr>
+        <w:t xml:space="preserve"> je </w:t>
+      </w:r>
+      <w:proofErr w:type="spellStart"/>
+      <w:r>
+        <w:rPr>
+          <w:rFonts w:cs="Arial"/>
+          <w:color w:val="2F5496" w:themeColor="accent1" w:themeShade="BF"/>
+        </w:rPr>
+        <w:t>cloud</w:t>
+      </w:r>
+      <w:proofErr w:type="spellEnd"/>
+      <w:r>
+        <w:rPr>
+          <w:rFonts w:cs="Arial"/>
+          <w:color w:val="2F5496" w:themeColor="accent1" w:themeShade="BF"/>
+        </w:rPr>
+        <w:t xml:space="preserve">, kde se </w:t>
+      </w:r>
+      <w:proofErr w:type="spellStart"/>
+      <w:r>
+        <w:rPr>
+          <w:rFonts w:cs="Arial"/>
+          <w:color w:val="2F5496" w:themeColor="accent1" w:themeShade="BF"/>
+        </w:rPr>
+        <w:t>plati</w:t>
+      </w:r>
+      <w:proofErr w:type="spellEnd"/>
+      <w:r>
+        <w:rPr>
+          <w:rFonts w:cs="Arial"/>
+          <w:color w:val="2F5496" w:themeColor="accent1" w:themeShade="BF"/>
+        </w:rPr>
+        <w:t xml:space="preserve"> za </w:t>
+      </w:r>
+      <w:proofErr w:type="spellStart"/>
+      <w:r>
+        <w:rPr>
+          <w:rFonts w:cs="Arial"/>
+          <w:color w:val="2F5496" w:themeColor="accent1" w:themeShade="BF"/>
+        </w:rPr>
+        <w:t>bezeni</w:t>
+      </w:r>
+      <w:proofErr w:type="spellEnd"/>
+      <w:r>
+        <w:rPr>
+          <w:rFonts w:cs="Arial"/>
+          <w:color w:val="2F5496" w:themeColor="accent1" w:themeShade="BF"/>
+        </w:rPr>
+        <w:t xml:space="preserve"> programu v radu desetin </w:t>
+      </w:r>
+      <w:proofErr w:type="spellStart"/>
+      <w:r>
+        <w:rPr>
+          <w:rFonts w:cs="Arial"/>
+          <w:color w:val="2F5496" w:themeColor="accent1" w:themeShade="BF"/>
+        </w:rPr>
+        <w:t>vterin</w:t>
+      </w:r>
+      <w:proofErr w:type="spellEnd"/>
+      <w:r>
+        <w:rPr>
+          <w:rFonts w:cs="Arial"/>
+          <w:color w:val="2F5496" w:themeColor="accent1" w:themeShade="BF"/>
+        </w:rPr>
+        <w:t xml:space="preserve"> -&gt; </w:t>
+      </w:r>
+      <w:proofErr w:type="spellStart"/>
+      <w:r>
+        <w:rPr>
+          <w:rFonts w:cs="Arial"/>
+          <w:color w:val="2F5496" w:themeColor="accent1" w:themeShade="BF"/>
+        </w:rPr>
+        <w:t>fenomen</w:t>
+      </w:r>
+      <w:proofErr w:type="spellEnd"/>
+      <w:r>
+        <w:rPr>
+          <w:rFonts w:cs="Arial"/>
+          <w:color w:val="2F5496" w:themeColor="accent1" w:themeShade="BF"/>
+        </w:rPr>
+        <w:t xml:space="preserve"> </w:t>
+      </w:r>
+      <w:proofErr w:type="spellStart"/>
+      <w:r>
+        <w:rPr>
+          <w:rFonts w:cs="Arial"/>
+          <w:color w:val="2F5496" w:themeColor="accent1" w:themeShade="BF"/>
+        </w:rPr>
+        <w:t>sdilene</w:t>
+      </w:r>
+      <w:proofErr w:type="spellEnd"/>
+      <w:r>
+        <w:rPr>
+          <w:rFonts w:cs="Arial"/>
+          <w:color w:val="2F5496" w:themeColor="accent1" w:themeShade="BF"/>
+        </w:rPr>
+        <w:t xml:space="preserve"> ekonomiky)</w:t>
+      </w:r>
+    </w:p>
+    <w:p>
+      <w:pPr>
+        <w:tabs>
+          <w:tab w:val="center" w:pos="1707"/>
+        </w:tabs>
+        <w:spacing w:after="0" w:line="480" w:lineRule="auto"/>
+        <w:ind w:left="-15" w:firstLine="0"/>
+        <w:rPr>
+          <w:rFonts w:cs="Arial"/>
+          <w:color w:val="2F5496" w:themeColor="accent1" w:themeShade="BF"/>
+        </w:rPr>
+      </w:pPr>
+    </w:p>
+    <w:p>
+      <w:pPr>
+        <w:tabs>
+          <w:tab w:val="center" w:pos="1707"/>
+        </w:tabs>
+        <w:spacing w:after="0" w:line="480" w:lineRule="auto"/>
+        <w:ind w:left="-15" w:firstLine="0"/>
+        <w:rPr>
+          <w:rFonts w:cs="Arial"/>
+          <w:color w:val="2F5496" w:themeColor="accent1" w:themeShade="BF"/>
+        </w:rPr>
+      </w:pPr>
+      <w:proofErr w:type="spellStart"/>
+      <w:r>
+        <w:rPr>
+          <w:rFonts w:cs="Arial"/>
+          <w:color w:val="2F5496" w:themeColor="accent1" w:themeShade="BF"/>
+        </w:rPr>
+        <w:t>vyhody</w:t>
+      </w:r>
+      <w:proofErr w:type="spellEnd"/>
+      <w:r>
+        <w:rPr>
+          <w:rFonts w:cs="Arial"/>
+          <w:color w:val="2F5496" w:themeColor="accent1" w:themeShade="BF"/>
+        </w:rPr>
+        <w:t xml:space="preserve"> a </w:t>
+      </w:r>
+      <w:proofErr w:type="spellStart"/>
+      <w:r>
+        <w:rPr>
+          <w:rFonts w:cs="Arial"/>
+          <w:color w:val="2F5496" w:themeColor="accent1" w:themeShade="BF"/>
+        </w:rPr>
+        <w:t>nevyhody</w:t>
+      </w:r>
+      <w:proofErr w:type="spellEnd"/>
+      <w:r>
+        <w:rPr>
+          <w:rFonts w:cs="Arial"/>
+          <w:color w:val="2F5496" w:themeColor="accent1" w:themeShade="BF"/>
+        </w:rPr>
+        <w:t xml:space="preserve"> </w:t>
+      </w:r>
+      <w:proofErr w:type="spellStart"/>
+      <w:r>
+        <w:rPr>
+          <w:rFonts w:cs="Arial"/>
+          <w:color w:val="2F5496" w:themeColor="accent1" w:themeShade="BF"/>
+        </w:rPr>
+        <w:t>cloudu</w:t>
+      </w:r>
+      <w:proofErr w:type="spellEnd"/>
+      <w:r>
+        <w:rPr>
+          <w:rFonts w:cs="Arial"/>
+          <w:color w:val="2F5496" w:themeColor="accent1" w:themeShade="BF"/>
+        </w:rPr>
+        <w:t xml:space="preserve"> se </w:t>
+      </w:r>
+      <w:proofErr w:type="spellStart"/>
+      <w:r>
+        <w:rPr>
+          <w:rFonts w:cs="Arial"/>
+          <w:color w:val="2F5496" w:themeColor="accent1" w:themeShade="BF"/>
+        </w:rPr>
+        <w:t>odviji</w:t>
+      </w:r>
+      <w:proofErr w:type="spellEnd"/>
+      <w:r>
+        <w:rPr>
+          <w:rFonts w:cs="Arial"/>
+          <w:color w:val="2F5496" w:themeColor="accent1" w:themeShade="BF"/>
+        </w:rPr>
+        <w:t xml:space="preserve"> od </w:t>
+      </w:r>
+      <w:proofErr w:type="spellStart"/>
+      <w:r>
+        <w:rPr>
+          <w:rFonts w:cs="Arial"/>
+          <w:color w:val="2F5496" w:themeColor="accent1" w:themeShade="BF"/>
+        </w:rPr>
+        <w:t>vyhod</w:t>
+      </w:r>
+      <w:proofErr w:type="spellEnd"/>
+      <w:r>
+        <w:rPr>
+          <w:rFonts w:cs="Arial"/>
+          <w:color w:val="2F5496" w:themeColor="accent1" w:themeShade="BF"/>
+        </w:rPr>
+        <w:t xml:space="preserve"> a </w:t>
+      </w:r>
+      <w:proofErr w:type="spellStart"/>
+      <w:r>
+        <w:rPr>
+          <w:rFonts w:cs="Arial"/>
+          <w:color w:val="2F5496" w:themeColor="accent1" w:themeShade="BF"/>
+        </w:rPr>
+        <w:t>nevyhod</w:t>
+      </w:r>
+      <w:proofErr w:type="spellEnd"/>
+      <w:r>
+        <w:rPr>
+          <w:rFonts w:cs="Arial"/>
+          <w:color w:val="2F5496" w:themeColor="accent1" w:themeShade="BF"/>
+        </w:rPr>
+        <w:t xml:space="preserve"> on premise </w:t>
+      </w:r>
+      <w:r>
+        <w:rPr>
+          <mc:AlternateContent>
+            <mc:Choice Requires="w16se">
+              <w:rFonts w:cs="Arial"/>
+            </mc:Choice>
+            <mc:Fallback>
+              <w:rFonts w:ascii="Segoe UI Emoji" w:eastAsia="Segoe UI Emoji" w:hAnsi="Segoe UI Emoji" w:cs="Segoe UI Emoji"/>
+            </mc:Fallback>
+          </mc:AlternateContent>
+          <w:color w:val="2F5496" w:themeColor="accent1" w:themeShade="BF"/>
+        </w:rPr>
+        <mc:AlternateContent>
+          <mc:Choice Requires="w16se">
+            <w16se:symEx w16se:font="Segoe UI Emoji" w16se:char="1F609"/>
+          </mc:Choice>
+          <mc:Fallback>
+            <w:t>😉</w:t>
+          </mc:Fallback>
+        </mc:AlternateContent>
+      </w:r>
     </w:p>
     <w:p>
       <w:pPr>
@@ -3675,7 +6698,7 @@
 </file>
 
 <file path=customXml/itemProps1.xml><?xml version="1.0" encoding="utf-8"?>
-<ds:datastoreItem xmlns:ds="http://schemas.openxmlformats.org/officeDocument/2006/customXml" ds:itemID="{D4272B9F-A9E3-4763-B6EB-ED27DAD556F3}">
+<ds:datastoreItem xmlns:ds="http://schemas.openxmlformats.org/officeDocument/2006/customXml" ds:itemID="{948A1AAE-29C3-48EE-A04B-A1D7E03412C1}">
   <ds:schemaRefs>
     <ds:schemaRef ds:uri="http://schemas.openxmlformats.org/officeDocument/2006/bibliography"/>
   </ds:schemaRefs>

</xml_diff>